<commit_message>
Final submitted state. Updated heuristic anal. & added research review.
</commit_message>
<xml_diff>
--- a/heuristic_analysis.docx
+++ b/heuristic_analysis.docx
@@ -5,14 +5,23 @@
     <w:p>
       <w:pPr>
         <w:pStyle w:val="Heading1"/>
-      </w:pPr>
-      <w:r>
+        <w:rPr>
+          <w:sz w:val="24"/>
+        </w:rPr>
+      </w:pPr>
+      <w:r>
+        <w:rPr>
+          <w:sz w:val="24"/>
+        </w:rPr>
         <w:t>Heuristic Analysis for “Isolation” Game Agent</w:t>
       </w:r>
     </w:p>
     <w:p>
       <w:pPr>
         <w:jc w:val="both"/>
+        <w:rPr>
+          <w:sz w:val="21"/>
+        </w:rPr>
       </w:pPr>
     </w:p>
     <w:p>
@@ -20,17 +29,20 @@
         <w:jc w:val="both"/>
         <w:rPr>
           <w:rStyle w:val="Heading2Char"/>
+          <w:sz w:val="22"/>
         </w:rPr>
       </w:pPr>
       <w:r>
         <w:rPr>
           <w:rStyle w:val="Heading2Char"/>
+          <w:sz w:val="22"/>
         </w:rPr>
         <w:t xml:space="preserve">1. </w:t>
       </w:r>
       <w:r>
         <w:rPr>
           <w:rStyle w:val="Heading2Char"/>
+          <w:sz w:val="22"/>
         </w:rPr>
         <w:t>Methodology</w:t>
       </w:r>
@@ -39,136 +51,139 @@
       <w:pPr>
         <w:jc w:val="both"/>
         <w:rPr>
+          <w:sz w:val="20"/>
+          <w:szCs w:val="22"/>
+        </w:rPr>
+      </w:pPr>
+      <w:r>
+        <w:rPr>
+          <w:sz w:val="20"/>
+          <w:szCs w:val="22"/>
+        </w:rPr>
+        <w:t xml:space="preserve">The starting point was to </w:t>
+      </w:r>
+      <w:r>
+        <w:rPr>
+          <w:sz w:val="20"/>
+          <w:szCs w:val="22"/>
+        </w:rPr>
+        <w:t>lay out all the</w:t>
+      </w:r>
+      <w:r>
+        <w:rPr>
+          <w:sz w:val="20"/>
+          <w:szCs w:val="22"/>
+        </w:rPr>
+        <w:t xml:space="preserve"> metrics that could be useful in identifying winning paths while searching the game tree. The tournament was run with each of these metrics in isolation and sample games were analysed to understand the strength</w:t>
+      </w:r>
+      <w:r>
+        <w:rPr>
+          <w:sz w:val="20"/>
+          <w:szCs w:val="22"/>
+        </w:rPr>
+        <w:t>s</w:t>
+      </w:r>
+      <w:r>
+        <w:rPr>
+          <w:sz w:val="20"/>
+          <w:szCs w:val="22"/>
+        </w:rPr>
+        <w:t xml:space="preserve"> and weaknesses of each of the</w:t>
+      </w:r>
+      <w:r>
+        <w:rPr>
+          <w:sz w:val="20"/>
+          <w:szCs w:val="22"/>
+        </w:rPr>
+        <w:t>m</w:t>
+      </w:r>
+      <w:r>
+        <w:rPr>
+          <w:sz w:val="20"/>
+          <w:szCs w:val="22"/>
+        </w:rPr>
+        <w:t>. The idea was then to combine the metrics that proved to be the most useful to build up a smarter heuristic that could outperform the sample heuristics given during the course.</w:t>
+      </w:r>
+      <w:r>
+        <w:rPr>
+          <w:sz w:val="20"/>
+          <w:szCs w:val="22"/>
+        </w:rPr>
+        <w:t xml:space="preserve"> </w:t>
+      </w:r>
+      <w:r>
+        <w:rPr>
+          <w:sz w:val="20"/>
+          <w:szCs w:val="22"/>
+        </w:rPr>
+        <w:t>To</w:t>
+      </w:r>
+      <w:r>
+        <w:rPr>
+          <w:sz w:val="20"/>
+          <w:szCs w:val="22"/>
+        </w:rPr>
+        <w:t xml:space="preserve"> simplify combining metrics that are different in value space, such as metrics that calculate distances vs metrics that calculate number of moves, all metrics were standardised to 0-1 range by dividing each value to the maximum they can take. </w:t>
+      </w:r>
+    </w:p>
+    <w:p>
+      <w:pPr>
+        <w:jc w:val="both"/>
+        <w:rPr>
+          <w:sz w:val="20"/>
+          <w:szCs w:val="22"/>
+        </w:rPr>
+      </w:pPr>
+    </w:p>
+    <w:p>
+      <w:pPr>
+        <w:jc w:val="both"/>
+        <w:rPr>
+          <w:sz w:val="20"/>
+          <w:szCs w:val="22"/>
+        </w:rPr>
+      </w:pPr>
+      <w:r>
+        <w:rPr>
+          <w:sz w:val="20"/>
+          <w:szCs w:val="22"/>
+        </w:rPr>
+        <w:t>The metrics that gave promising results are summarised below. This is then followed by the final three heuristics that were chosen as the final strategies to be submitted as part of the “Build a Game-Playing Agent” project.</w:t>
+      </w:r>
+    </w:p>
+    <w:p>
+      <w:pPr>
+        <w:jc w:val="both"/>
+        <w:rPr>
+          <w:sz w:val="21"/>
+        </w:rPr>
+      </w:pPr>
+    </w:p>
+    <w:p>
+      <w:pPr>
+        <w:pStyle w:val="Heading2"/>
+        <w:rPr>
           <w:sz w:val="22"/>
-          <w:szCs w:val="22"/>
         </w:rPr>
       </w:pPr>
       <w:r>
         <w:rPr>
           <w:sz w:val="22"/>
-          <w:szCs w:val="22"/>
-        </w:rPr>
-        <w:t xml:space="preserve">The starting point was to </w:t>
+        </w:rPr>
+        <w:t xml:space="preserve">2. </w:t>
       </w:r>
       <w:r>
         <w:rPr>
           <w:sz w:val="22"/>
-          <w:szCs w:val="22"/>
-        </w:rPr>
-        <w:t>lay out all the</w:t>
-      </w:r>
-      <w:r>
-        <w:rPr>
-          <w:sz w:val="22"/>
-          <w:szCs w:val="22"/>
-        </w:rPr>
-        <w:t xml:space="preserve"> </w:t>
-      </w:r>
-      <w:bookmarkStart w:id="0" w:name="_GoBack"/>
-      <w:bookmarkEnd w:id="0"/>
-      <w:r>
-        <w:rPr>
-          <w:sz w:val="22"/>
-          <w:szCs w:val="22"/>
-        </w:rPr>
-        <w:t>metrics that could be useful in identifying winning paths while searching the game tree. The tournament was run with each of these metrics in isolation and sample games were analysed to understand the strength</w:t>
-      </w:r>
-      <w:r>
-        <w:rPr>
-          <w:sz w:val="22"/>
-          <w:szCs w:val="22"/>
-        </w:rPr>
-        <w:t>s</w:t>
-      </w:r>
-      <w:r>
-        <w:rPr>
-          <w:sz w:val="22"/>
-          <w:szCs w:val="22"/>
-        </w:rPr>
-        <w:t xml:space="preserve"> and weaknesses of each of the</w:t>
-      </w:r>
-      <w:r>
-        <w:rPr>
-          <w:sz w:val="22"/>
-          <w:szCs w:val="22"/>
-        </w:rPr>
-        <w:t>m</w:t>
-      </w:r>
-      <w:r>
-        <w:rPr>
-          <w:sz w:val="22"/>
-          <w:szCs w:val="22"/>
-        </w:rPr>
-        <w:t>. The idea was then to combine the metrics that proved to be the most useful to build up a smarter heuristic that could outperform the sample heuristics given during the course.</w:t>
-      </w:r>
-      <w:r>
-        <w:rPr>
-          <w:sz w:val="22"/>
-          <w:szCs w:val="22"/>
-        </w:rPr>
-        <w:t xml:space="preserve"> </w:t>
-      </w:r>
-      <w:r>
-        <w:rPr>
-          <w:sz w:val="22"/>
-          <w:szCs w:val="22"/>
-        </w:rPr>
-        <w:t>To</w:t>
-      </w:r>
-      <w:r>
-        <w:rPr>
-          <w:sz w:val="22"/>
-          <w:szCs w:val="22"/>
-        </w:rPr>
-        <w:t xml:space="preserve"> simplify combining metrics that are different in value space, such as metrics that calculate distances vs metrics that calculate number of moves, all metrics were standardised to 0-1 range by dividing each value to the maximum they can take. </w:t>
+        </w:rPr>
+        <w:t>Raw Metrics</w:t>
       </w:r>
     </w:p>
     <w:p>
       <w:pPr>
         <w:jc w:val="both"/>
         <w:rPr>
-          <w:sz w:val="22"/>
-          <w:szCs w:val="22"/>
-        </w:rPr>
-      </w:pPr>
-    </w:p>
-    <w:p>
-      <w:pPr>
-        <w:jc w:val="both"/>
-        <w:rPr>
-          <w:sz w:val="22"/>
-          <w:szCs w:val="22"/>
-        </w:rPr>
-      </w:pPr>
-      <w:r>
-        <w:rPr>
-          <w:sz w:val="22"/>
-          <w:szCs w:val="22"/>
-        </w:rPr>
-        <w:t>The metrics that gave promising results are summarised below. This is then followed by the final three heuristics that were chosen as the final strategies to be submitted as part of the “Build a Game-Playing Agent” project.</w:t>
-      </w:r>
-    </w:p>
-    <w:p>
-      <w:pPr>
-        <w:jc w:val="both"/>
-      </w:pPr>
-    </w:p>
-    <w:p>
-      <w:pPr>
-        <w:pStyle w:val="Heading2"/>
-      </w:pPr>
-      <w:r>
-        <w:t xml:space="preserve">2. </w:t>
-      </w:r>
-      <w:r>
-        <w:t>Raw Metrics</w:t>
-      </w:r>
-    </w:p>
-    <w:p>
-      <w:pPr>
-        <w:jc w:val="both"/>
-        <w:rPr>
-          <w:sz w:val="22"/>
+          <w:sz w:val="20"/>
           <w:szCs w:val="22"/>
         </w:rPr>
       </w:pPr>
@@ -176,7 +191,7 @@
         <w:rPr>
           <w:b/>
           <w:i/>
-          <w:sz w:val="22"/>
+          <w:sz w:val="20"/>
           <w:szCs w:val="22"/>
         </w:rPr>
         <w:t xml:space="preserve">2.1. </w:t>
@@ -185,14 +200,14 @@
         <w:rPr>
           <w:b/>
           <w:i/>
-          <w:sz w:val="22"/>
+          <w:sz w:val="20"/>
           <w:szCs w:val="22"/>
         </w:rPr>
         <w:t>Open Moves:</w:t>
       </w:r>
       <w:r>
         <w:rPr>
-          <w:sz w:val="22"/>
+          <w:sz w:val="20"/>
           <w:szCs w:val="22"/>
         </w:rPr>
         <w:t xml:space="preserve"> This is the heuristic used by one of the sample agents. The function simply returns the number of moves available to the active player.</w:t>
@@ -203,7 +218,7 @@
         <w:pStyle w:val="ListParagraph"/>
         <w:rPr>
           <w:rFonts w:eastAsiaTheme="minorEastAsia"/>
-          <w:sz w:val="22"/>
+          <w:sz w:val="20"/>
           <w:szCs w:val="22"/>
         </w:rPr>
       </w:pPr>
@@ -214,7 +229,7 @@
               <m:ctrlPr>
                 <w:rPr>
                   <w:rFonts w:ascii="Cambria Math" w:hAnsi="Cambria Math"/>
-                  <w:sz w:val="22"/>
+                  <w:sz w:val="20"/>
                   <w:szCs w:val="22"/>
                 </w:rPr>
               </m:ctrlPr>
@@ -223,7 +238,7 @@
               <m:r>
                 <w:rPr>
                   <w:rFonts w:ascii="Cambria Math" w:hAnsi="Cambria Math"/>
-                  <w:sz w:val="22"/>
+                  <w:sz w:val="20"/>
                   <w:szCs w:val="22"/>
                 </w:rPr>
                 <m:t>open</m:t>
@@ -234,7 +249,7 @@
                 </m:rPr>
                 <w:rPr>
                   <w:rFonts w:ascii="Cambria Math" w:hAnsi="Cambria Math"/>
-                  <w:sz w:val="22"/>
+                  <w:sz w:val="20"/>
                   <w:szCs w:val="22"/>
                 </w:rPr>
                 <m:t>_</m:t>
@@ -242,7 +257,7 @@
               <m:r>
                 <w:rPr>
                   <w:rFonts w:ascii="Cambria Math" w:hAnsi="Cambria Math"/>
-                  <w:sz w:val="22"/>
+                  <w:sz w:val="20"/>
                   <w:szCs w:val="22"/>
                 </w:rPr>
                 <m:t>moves</m:t>
@@ -252,7 +267,7 @@
               <m:r>
                 <w:rPr>
                   <w:rFonts w:ascii="Cambria Math" w:hAnsi="Cambria Math"/>
-                  <w:sz w:val="22"/>
+                  <w:sz w:val="20"/>
                   <w:szCs w:val="22"/>
                 </w:rPr>
                 <m:t>player</m:t>
@@ -267,7 +282,7 @@
         <w:pStyle w:val="ListParagraph"/>
         <w:rPr>
           <w:rFonts w:eastAsiaTheme="minorEastAsia"/>
-          <w:sz w:val="22"/>
+          <w:sz w:val="20"/>
           <w:szCs w:val="22"/>
         </w:rPr>
       </w:pPr>
@@ -276,7 +291,7 @@
       <w:pPr>
         <w:jc w:val="both"/>
         <w:rPr>
-          <w:sz w:val="22"/>
+          <w:sz w:val="20"/>
           <w:szCs w:val="22"/>
         </w:rPr>
       </w:pPr>
@@ -284,7 +299,7 @@
         <w:rPr>
           <w:b/>
           <w:i/>
-          <w:sz w:val="22"/>
+          <w:sz w:val="20"/>
           <w:szCs w:val="22"/>
         </w:rPr>
         <w:t xml:space="preserve">2.2. </w:t>
@@ -293,21 +308,21 @@
         <w:rPr>
           <w:b/>
           <w:i/>
-          <w:sz w:val="22"/>
+          <w:sz w:val="20"/>
           <w:szCs w:val="22"/>
         </w:rPr>
         <w:t>Distance to Centre:</w:t>
       </w:r>
       <w:r>
         <w:rPr>
-          <w:sz w:val="22"/>
+          <w:sz w:val="20"/>
           <w:szCs w:val="22"/>
         </w:rPr>
         <w:t xml:space="preserve"> This is another heuristic leveraged by the sample agents. The </w:t>
       </w:r>
       <w:r>
         <w:rPr>
-          <w:sz w:val="22"/>
+          <w:sz w:val="20"/>
           <w:szCs w:val="22"/>
         </w:rPr>
         <w:t>squared Manhattan distance to the centre block is used.</w:t>
@@ -318,7 +333,7 @@
         <w:jc w:val="both"/>
         <w:rPr>
           <w:rFonts w:eastAsiaTheme="minorEastAsia"/>
-          <w:sz w:val="22"/>
+          <w:sz w:val="20"/>
           <w:szCs w:val="22"/>
         </w:rPr>
       </w:pPr>
@@ -330,7 +345,7 @@
                 <w:rPr>
                   <w:rFonts w:ascii="Cambria Math" w:hAnsi="Cambria Math"/>
                   <w:i/>
-                  <w:sz w:val="22"/>
+                  <w:sz w:val="20"/>
                   <w:szCs w:val="22"/>
                 </w:rPr>
               </m:ctrlPr>
@@ -342,7 +357,7 @@
                     <w:rPr>
                       <w:rFonts w:ascii="Cambria Math" w:hAnsi="Cambria Math"/>
                       <w:i/>
-                      <w:sz w:val="22"/>
+                      <w:sz w:val="20"/>
                       <w:szCs w:val="22"/>
                     </w:rPr>
                   </m:ctrlPr>
@@ -351,7 +366,7 @@
                   <m:r>
                     <w:rPr>
                       <w:rFonts w:ascii="Cambria Math" w:hAnsi="Cambria Math"/>
-                      <w:sz w:val="22"/>
+                      <w:sz w:val="20"/>
                       <w:szCs w:val="22"/>
                     </w:rPr>
                     <m:t>(row</m:t>
@@ -361,7 +376,7 @@
                   <m:r>
                     <w:rPr>
                       <w:rFonts w:ascii="Cambria Math" w:hAnsi="Cambria Math"/>
-                      <w:sz w:val="22"/>
+                      <w:sz w:val="20"/>
                       <w:szCs w:val="22"/>
                     </w:rPr>
                     <m:t>player</m:t>
@@ -371,7 +386,7 @@
               <m:r>
                 <w:rPr>
                   <w:rFonts w:ascii="Cambria Math" w:hAnsi="Cambria Math"/>
-                  <w:sz w:val="22"/>
+                  <w:sz w:val="20"/>
                   <w:szCs w:val="22"/>
                 </w:rPr>
                 <m:t xml:space="preserve">- </m:t>
@@ -382,7 +397,7 @@
                     <w:rPr>
                       <w:rFonts w:ascii="Cambria Math" w:hAnsi="Cambria Math"/>
                       <w:i/>
-                      <w:sz w:val="22"/>
+                      <w:sz w:val="20"/>
                       <w:szCs w:val="22"/>
                     </w:rPr>
                   </m:ctrlPr>
@@ -391,7 +406,7 @@
                   <m:r>
                     <w:rPr>
                       <w:rFonts w:ascii="Cambria Math" w:hAnsi="Cambria Math"/>
-                      <w:sz w:val="22"/>
+                      <w:sz w:val="20"/>
                       <w:szCs w:val="22"/>
                     </w:rPr>
                     <m:t>row</m:t>
@@ -401,7 +416,7 @@
                   <m:r>
                     <w:rPr>
                       <w:rFonts w:ascii="Cambria Math" w:hAnsi="Cambria Math"/>
-                      <w:sz w:val="22"/>
+                      <w:sz w:val="20"/>
                       <w:szCs w:val="22"/>
                     </w:rPr>
                     <m:t>centre</m:t>
@@ -411,7 +426,7 @@
               <m:r>
                 <w:rPr>
                   <w:rFonts w:ascii="Cambria Math" w:hAnsi="Cambria Math"/>
-                  <w:sz w:val="22"/>
+                  <w:sz w:val="20"/>
                   <w:szCs w:val="22"/>
                 </w:rPr>
                 <m:t>)</m:t>
@@ -421,7 +436,7 @@
               <m:r>
                 <w:rPr>
                   <w:rFonts w:ascii="Cambria Math" w:hAnsi="Cambria Math"/>
-                  <w:sz w:val="22"/>
+                  <w:sz w:val="20"/>
                   <w:szCs w:val="22"/>
                 </w:rPr>
                 <m:t>2</m:t>
@@ -431,7 +446,7 @@
           <m:r>
             <w:rPr>
               <w:rFonts w:ascii="Cambria Math" w:hAnsi="Cambria Math"/>
-              <w:sz w:val="22"/>
+              <w:sz w:val="20"/>
               <w:szCs w:val="22"/>
             </w:rPr>
             <m:t xml:space="preserve">+ </m:t>
@@ -442,7 +457,7 @@
                 <w:rPr>
                   <w:rFonts w:ascii="Cambria Math" w:hAnsi="Cambria Math"/>
                   <w:i/>
-                  <w:sz w:val="22"/>
+                  <w:sz w:val="20"/>
                   <w:szCs w:val="22"/>
                 </w:rPr>
               </m:ctrlPr>
@@ -454,7 +469,7 @@
                     <w:rPr>
                       <w:rFonts w:ascii="Cambria Math" w:hAnsi="Cambria Math"/>
                       <w:i/>
-                      <w:sz w:val="22"/>
+                      <w:sz w:val="20"/>
                       <w:szCs w:val="22"/>
                     </w:rPr>
                   </m:ctrlPr>
@@ -463,15 +478,47 @@
                   <m:r>
                     <w:rPr>
                       <w:rFonts w:ascii="Cambria Math" w:hAnsi="Cambria Math"/>
-                      <w:sz w:val="22"/>
-                      <w:szCs w:val="22"/>
-                    </w:rPr>
-                    <m:t>(</m:t>
+                      <w:sz w:val="20"/>
+                      <w:szCs w:val="22"/>
+                    </w:rPr>
+                    <m:t>(column</m:t>
                   </m:r>
+                </m:e>
+                <m:sub>
                   <m:r>
                     <w:rPr>
                       <w:rFonts w:ascii="Cambria Math" w:hAnsi="Cambria Math"/>
-                      <w:sz w:val="22"/>
+                      <w:sz w:val="20"/>
+                      <w:szCs w:val="22"/>
+                    </w:rPr>
+                    <m:t>player</m:t>
+                  </m:r>
+                </m:sub>
+              </m:sSub>
+              <m:r>
+                <w:rPr>
+                  <w:rFonts w:ascii="Cambria Math" w:hAnsi="Cambria Math"/>
+                  <w:sz w:val="20"/>
+                  <w:szCs w:val="22"/>
+                </w:rPr>
+                <m:t xml:space="preserve">- </m:t>
+              </m:r>
+              <m:sSub>
+                <m:sSubPr>
+                  <m:ctrlPr>
+                    <w:rPr>
+                      <w:rFonts w:ascii="Cambria Math" w:hAnsi="Cambria Math"/>
+                      <w:i/>
+                      <w:sz w:val="20"/>
+                      <w:szCs w:val="22"/>
+                    </w:rPr>
+                  </m:ctrlPr>
+                </m:sSubPr>
+                <m:e>
+                  <m:r>
+                    <w:rPr>
+                      <w:rFonts w:ascii="Cambria Math" w:hAnsi="Cambria Math"/>
+                      <w:sz w:val="20"/>
                       <w:szCs w:val="22"/>
                     </w:rPr>
                     <m:t>column</m:t>
@@ -481,47 +528,7 @@
                   <m:r>
                     <w:rPr>
                       <w:rFonts w:ascii="Cambria Math" w:hAnsi="Cambria Math"/>
-                      <w:sz w:val="22"/>
-                      <w:szCs w:val="22"/>
-                    </w:rPr>
-                    <m:t>player</m:t>
-                  </m:r>
-                </m:sub>
-              </m:sSub>
-              <m:r>
-                <w:rPr>
-                  <w:rFonts w:ascii="Cambria Math" w:hAnsi="Cambria Math"/>
-                  <w:sz w:val="22"/>
-                  <w:szCs w:val="22"/>
-                </w:rPr>
-                <m:t xml:space="preserve">- </m:t>
-              </m:r>
-              <m:sSub>
-                <m:sSubPr>
-                  <m:ctrlPr>
-                    <w:rPr>
-                      <w:rFonts w:ascii="Cambria Math" w:hAnsi="Cambria Math"/>
-                      <w:i/>
-                      <w:sz w:val="22"/>
-                      <w:szCs w:val="22"/>
-                    </w:rPr>
-                  </m:ctrlPr>
-                </m:sSubPr>
-                <m:e>
-                  <m:r>
-                    <w:rPr>
-                      <w:rFonts w:ascii="Cambria Math" w:hAnsi="Cambria Math"/>
-                      <w:sz w:val="22"/>
-                      <w:szCs w:val="22"/>
-                    </w:rPr>
-                    <m:t>column</m:t>
-                  </m:r>
-                </m:e>
-                <m:sub>
-                  <m:r>
-                    <w:rPr>
-                      <w:rFonts w:ascii="Cambria Math" w:hAnsi="Cambria Math"/>
-                      <w:sz w:val="22"/>
+                      <w:sz w:val="20"/>
                       <w:szCs w:val="22"/>
                     </w:rPr>
                     <m:t>centre</m:t>
@@ -531,7 +538,7 @@
               <m:r>
                 <w:rPr>
                   <w:rFonts w:ascii="Cambria Math" w:hAnsi="Cambria Math"/>
-                  <w:sz w:val="22"/>
+                  <w:sz w:val="20"/>
                   <w:szCs w:val="22"/>
                 </w:rPr>
                 <m:t>)</m:t>
@@ -541,7 +548,7 @@
               <m:r>
                 <w:rPr>
                   <w:rFonts w:ascii="Cambria Math" w:hAnsi="Cambria Math"/>
-                  <w:sz w:val="22"/>
+                  <w:sz w:val="20"/>
                   <w:szCs w:val="22"/>
                 </w:rPr>
                 <m:t>2</m:t>
@@ -555,7 +562,7 @@
       <w:pPr>
         <w:jc w:val="both"/>
         <w:rPr>
-          <w:sz w:val="22"/>
+          <w:sz w:val="20"/>
           <w:szCs w:val="22"/>
         </w:rPr>
       </w:pPr>
@@ -564,7 +571,7 @@
       <w:pPr>
         <w:jc w:val="both"/>
         <w:rPr>
-          <w:sz w:val="22"/>
+          <w:sz w:val="20"/>
           <w:szCs w:val="22"/>
         </w:rPr>
       </w:pPr>
@@ -572,7 +579,7 @@
         <w:rPr>
           <w:b/>
           <w:i/>
-          <w:sz w:val="22"/>
+          <w:sz w:val="20"/>
           <w:szCs w:val="22"/>
         </w:rPr>
         <w:t xml:space="preserve">2.3. </w:t>
@@ -581,28 +588,28 @@
         <w:rPr>
           <w:b/>
           <w:i/>
-          <w:sz w:val="22"/>
+          <w:sz w:val="20"/>
           <w:szCs w:val="22"/>
         </w:rPr>
         <w:t>Distance to Blanks:</w:t>
       </w:r>
       <w:r>
         <w:rPr>
-          <w:sz w:val="22"/>
+          <w:sz w:val="20"/>
           <w:szCs w:val="22"/>
         </w:rPr>
         <w:t xml:space="preserve"> An alternative to the “Distance to Centre” metric that </w:t>
       </w:r>
       <w:r>
         <w:rPr>
-          <w:sz w:val="22"/>
+          <w:sz w:val="20"/>
           <w:szCs w:val="22"/>
         </w:rPr>
         <w:t xml:space="preserve">keeps track </w:t>
       </w:r>
       <w:r>
         <w:rPr>
-          <w:sz w:val="22"/>
+          <w:sz w:val="20"/>
           <w:szCs w:val="22"/>
         </w:rPr>
         <w:t>of where the blank blocks are concentrated at and moves the agent that way. This is done by finding the centre point of all blank blocks as opposed to the centre point of the board.</w:t>
@@ -613,7 +620,7 @@
         <w:jc w:val="both"/>
         <w:rPr>
           <w:rFonts w:eastAsiaTheme="minorEastAsia"/>
-          <w:sz w:val="22"/>
+          <w:sz w:val="20"/>
           <w:szCs w:val="22"/>
         </w:rPr>
       </w:pPr>
@@ -625,7 +632,7 @@
                 <w:rPr>
                   <w:rFonts w:ascii="Cambria Math" w:hAnsi="Cambria Math"/>
                   <w:i/>
-                  <w:sz w:val="22"/>
+                  <w:sz w:val="20"/>
                   <w:szCs w:val="22"/>
                 </w:rPr>
               </m:ctrlPr>
@@ -637,7 +644,7 @@
                     <w:rPr>
                       <w:rFonts w:ascii="Cambria Math" w:hAnsi="Cambria Math"/>
                       <w:i/>
-                      <w:sz w:val="22"/>
+                      <w:sz w:val="20"/>
                       <w:szCs w:val="22"/>
                     </w:rPr>
                   </m:ctrlPr>
@@ -646,7 +653,7 @@
                   <m:r>
                     <w:rPr>
                       <w:rFonts w:ascii="Cambria Math" w:hAnsi="Cambria Math"/>
-                      <w:sz w:val="22"/>
+                      <w:sz w:val="20"/>
                       <w:szCs w:val="22"/>
                     </w:rPr>
                     <m:t>(row</m:t>
@@ -656,7 +663,7 @@
                   <m:r>
                     <w:rPr>
                       <w:rFonts w:ascii="Cambria Math" w:hAnsi="Cambria Math"/>
-                      <w:sz w:val="22"/>
+                      <w:sz w:val="20"/>
                       <w:szCs w:val="22"/>
                     </w:rPr>
                     <m:t>player</m:t>
@@ -666,7 +673,7 @@
               <m:r>
                 <w:rPr>
                   <w:rFonts w:ascii="Cambria Math" w:hAnsi="Cambria Math"/>
-                  <w:sz w:val="22"/>
+                  <w:sz w:val="20"/>
                   <w:szCs w:val="22"/>
                 </w:rPr>
                 <m:t xml:space="preserve">- </m:t>
@@ -677,7 +684,7 @@
                     <w:rPr>
                       <w:rFonts w:ascii="Cambria Math" w:hAnsi="Cambria Math"/>
                       <w:i/>
-                      <w:sz w:val="22"/>
+                      <w:sz w:val="20"/>
                       <w:szCs w:val="22"/>
                     </w:rPr>
                   </m:ctrlPr>
@@ -693,7 +700,7 @@
                         <w:rPr>
                           <w:rFonts w:ascii="Cambria Math" w:hAnsi="Cambria Math"/>
                           <w:i/>
-                          <w:sz w:val="22"/>
+                          <w:sz w:val="20"/>
                           <w:szCs w:val="22"/>
                         </w:rPr>
                       </m:ctrlPr>
@@ -707,7 +714,7 @@
                             <w:rPr>
                               <w:rFonts w:ascii="Cambria Math" w:hAnsi="Cambria Math"/>
                               <w:i/>
-                              <w:sz w:val="22"/>
+                              <w:sz w:val="20"/>
                               <w:szCs w:val="22"/>
                             </w:rPr>
                           </m:ctrlPr>
@@ -716,7 +723,7 @@
                           <m:r>
                             <w:rPr>
                               <w:rFonts w:ascii="Cambria Math" w:hAnsi="Cambria Math"/>
-                              <w:sz w:val="22"/>
+                              <w:sz w:val="20"/>
                               <w:szCs w:val="22"/>
                             </w:rPr>
                             <m:t>row</m:t>
@@ -726,7 +733,7 @@
                           <m:r>
                             <w:rPr>
                               <w:rFonts w:ascii="Cambria Math" w:hAnsi="Cambria Math"/>
-                              <w:sz w:val="22"/>
+                              <w:sz w:val="20"/>
                               <w:szCs w:val="22"/>
                             </w:rPr>
                             <m:t>blank</m:t>
@@ -743,7 +750,7 @@
                         <w:rPr>
                           <w:rFonts w:ascii="Cambria Math" w:hAnsi="Cambria Math"/>
                           <w:i/>
-                          <w:sz w:val="22"/>
+                          <w:sz w:val="20"/>
                           <w:szCs w:val="22"/>
                         </w:rPr>
                       </m:ctrlPr>
@@ -752,7 +759,7 @@
                       <m:r>
                         <w:rPr>
                           <w:rFonts w:ascii="Cambria Math" w:hAnsi="Cambria Math"/>
-                          <w:sz w:val="22"/>
+                          <w:sz w:val="20"/>
                           <w:szCs w:val="22"/>
                         </w:rPr>
                         <m:t>count</m:t>
@@ -762,7 +769,7 @@
                       <m:r>
                         <w:rPr>
                           <w:rFonts w:ascii="Cambria Math" w:hAnsi="Cambria Math"/>
-                          <w:sz w:val="22"/>
+                          <w:sz w:val="20"/>
                           <w:szCs w:val="22"/>
                         </w:rPr>
                         <m:t>blank</m:t>
@@ -774,7 +781,7 @@
               <m:r>
                 <w:rPr>
                   <w:rFonts w:ascii="Cambria Math" w:hAnsi="Cambria Math"/>
-                  <w:sz w:val="22"/>
+                  <w:sz w:val="20"/>
                   <w:szCs w:val="22"/>
                 </w:rPr>
                 <m:t>)</m:t>
@@ -784,7 +791,7 @@
               <m:r>
                 <w:rPr>
                   <w:rFonts w:ascii="Cambria Math" w:hAnsi="Cambria Math"/>
-                  <w:sz w:val="22"/>
+                  <w:sz w:val="20"/>
                   <w:szCs w:val="22"/>
                 </w:rPr>
                 <m:t>2</m:t>
@@ -794,7 +801,7 @@
           <m:r>
             <w:rPr>
               <w:rFonts w:ascii="Cambria Math" w:hAnsi="Cambria Math"/>
-              <w:sz w:val="22"/>
+              <w:sz w:val="20"/>
               <w:szCs w:val="22"/>
             </w:rPr>
             <m:t xml:space="preserve">+ </m:t>
@@ -805,7 +812,7 @@
                 <w:rPr>
                   <w:rFonts w:ascii="Cambria Math" w:hAnsi="Cambria Math"/>
                   <w:i/>
-                  <w:sz w:val="22"/>
+                  <w:sz w:val="20"/>
                   <w:szCs w:val="22"/>
                 </w:rPr>
               </m:ctrlPr>
@@ -817,7 +824,7 @@
                     <w:rPr>
                       <w:rFonts w:ascii="Cambria Math" w:hAnsi="Cambria Math"/>
                       <w:i/>
-                      <w:sz w:val="22"/>
+                      <w:sz w:val="20"/>
                       <w:szCs w:val="22"/>
                     </w:rPr>
                   </m:ctrlPr>
@@ -826,7 +833,7 @@
                   <m:r>
                     <w:rPr>
                       <w:rFonts w:ascii="Cambria Math" w:hAnsi="Cambria Math"/>
-                      <w:sz w:val="22"/>
+                      <w:sz w:val="20"/>
                       <w:szCs w:val="22"/>
                     </w:rPr>
                     <m:t>(column</m:t>
@@ -836,7 +843,7 @@
                   <m:r>
                     <w:rPr>
                       <w:rFonts w:ascii="Cambria Math" w:hAnsi="Cambria Math"/>
-                      <w:sz w:val="22"/>
+                      <w:sz w:val="20"/>
                       <w:szCs w:val="22"/>
                     </w:rPr>
                     <m:t>player</m:t>
@@ -846,7 +853,7 @@
               <m:r>
                 <w:rPr>
                   <w:rFonts w:ascii="Cambria Math" w:hAnsi="Cambria Math"/>
-                  <w:sz w:val="22"/>
+                  <w:sz w:val="20"/>
                   <w:szCs w:val="22"/>
                 </w:rPr>
                 <m:t xml:space="preserve">- </m:t>
@@ -857,7 +864,7 @@
                     <w:rPr>
                       <w:rFonts w:ascii="Cambria Math" w:hAnsi="Cambria Math"/>
                       <w:i/>
-                      <w:sz w:val="22"/>
+                      <w:sz w:val="20"/>
                       <w:szCs w:val="22"/>
                     </w:rPr>
                   </m:ctrlPr>
@@ -873,7 +880,7 @@
                         <w:rPr>
                           <w:rFonts w:ascii="Cambria Math" w:hAnsi="Cambria Math"/>
                           <w:i/>
-                          <w:sz w:val="22"/>
+                          <w:sz w:val="20"/>
                           <w:szCs w:val="22"/>
                         </w:rPr>
                       </m:ctrlPr>
@@ -887,7 +894,7 @@
                             <w:rPr>
                               <w:rFonts w:ascii="Cambria Math" w:hAnsi="Cambria Math"/>
                               <w:i/>
-                              <w:sz w:val="22"/>
+                              <w:sz w:val="20"/>
                               <w:szCs w:val="22"/>
                             </w:rPr>
                           </m:ctrlPr>
@@ -896,7 +903,7 @@
                           <m:r>
                             <w:rPr>
                               <w:rFonts w:ascii="Cambria Math" w:hAnsi="Cambria Math"/>
-                              <w:sz w:val="22"/>
+                              <w:sz w:val="20"/>
                               <w:szCs w:val="22"/>
                             </w:rPr>
                             <m:t>column</m:t>
@@ -906,7 +913,7 @@
                           <m:r>
                             <w:rPr>
                               <w:rFonts w:ascii="Cambria Math" w:hAnsi="Cambria Math"/>
-                              <w:sz w:val="22"/>
+                              <w:sz w:val="20"/>
                               <w:szCs w:val="22"/>
                             </w:rPr>
                             <m:t>blank</m:t>
@@ -923,7 +930,7 @@
                         <w:rPr>
                           <w:rFonts w:ascii="Cambria Math" w:hAnsi="Cambria Math"/>
                           <w:i/>
-                          <w:sz w:val="22"/>
+                          <w:sz w:val="20"/>
                           <w:szCs w:val="22"/>
                         </w:rPr>
                       </m:ctrlPr>
@@ -932,7 +939,7 @@
                       <m:r>
                         <w:rPr>
                           <w:rFonts w:ascii="Cambria Math" w:hAnsi="Cambria Math"/>
-                          <w:sz w:val="22"/>
+                          <w:sz w:val="20"/>
                           <w:szCs w:val="22"/>
                         </w:rPr>
                         <m:t>count</m:t>
@@ -942,7 +949,7 @@
                       <m:r>
                         <w:rPr>
                           <w:rFonts w:ascii="Cambria Math" w:hAnsi="Cambria Math"/>
-                          <w:sz w:val="22"/>
+                          <w:sz w:val="20"/>
                           <w:szCs w:val="22"/>
                         </w:rPr>
                         <m:t>blank</m:t>
@@ -954,7 +961,7 @@
               <m:r>
                 <w:rPr>
                   <w:rFonts w:ascii="Cambria Math" w:hAnsi="Cambria Math"/>
-                  <w:sz w:val="22"/>
+                  <w:sz w:val="20"/>
                   <w:szCs w:val="22"/>
                 </w:rPr>
                 <m:t>)</m:t>
@@ -964,7 +971,7 @@
               <m:r>
                 <w:rPr>
                   <w:rFonts w:ascii="Cambria Math" w:hAnsi="Cambria Math"/>
-                  <w:sz w:val="22"/>
+                  <w:sz w:val="20"/>
                   <w:szCs w:val="22"/>
                 </w:rPr>
                 <m:t>2</m:t>
@@ -978,7 +985,7 @@
       <w:pPr>
         <w:jc w:val="both"/>
         <w:rPr>
-          <w:sz w:val="22"/>
+          <w:sz w:val="20"/>
           <w:szCs w:val="22"/>
         </w:rPr>
       </w:pPr>
@@ -987,7 +994,7 @@
       <w:pPr>
         <w:jc w:val="both"/>
         <w:rPr>
-          <w:sz w:val="22"/>
+          <w:sz w:val="20"/>
           <w:szCs w:val="22"/>
         </w:rPr>
       </w:pPr>
@@ -995,7 +1002,7 @@
         <w:rPr>
           <w:b/>
           <w:i/>
-          <w:sz w:val="22"/>
+          <w:sz w:val="20"/>
           <w:szCs w:val="22"/>
         </w:rPr>
         <w:t xml:space="preserve">2.4. </w:t>
@@ -1004,21 +1011,21 @@
         <w:rPr>
           <w:b/>
           <w:i/>
-          <w:sz w:val="22"/>
+          <w:sz w:val="20"/>
           <w:szCs w:val="22"/>
         </w:rPr>
         <w:t>Distance to Opponent:</w:t>
       </w:r>
       <w:r>
         <w:rPr>
-          <w:sz w:val="22"/>
+          <w:sz w:val="20"/>
           <w:szCs w:val="22"/>
         </w:rPr>
         <w:t xml:space="preserve"> The square Manhattan distance to the opponent. This metric can be used either to run away from the opponent to avoid being trapped, or to build an aggressive strategy to follow the opponent closely.</w:t>
       </w:r>
       <w:r>
         <w:rPr>
-          <w:sz w:val="22"/>
+          <w:sz w:val="20"/>
           <w:szCs w:val="22"/>
         </w:rPr>
         <w:t xml:space="preserve"> </w:t>
@@ -1028,7 +1035,7 @@
       <w:pPr>
         <w:jc w:val="both"/>
         <w:rPr>
-          <w:sz w:val="22"/>
+          <w:sz w:val="20"/>
           <w:szCs w:val="22"/>
         </w:rPr>
       </w:pPr>
@@ -1040,7 +1047,7 @@
                 <w:rPr>
                   <w:rFonts w:ascii="Cambria Math" w:hAnsi="Cambria Math"/>
                   <w:i/>
-                  <w:sz w:val="22"/>
+                  <w:sz w:val="20"/>
                   <w:szCs w:val="22"/>
                 </w:rPr>
               </m:ctrlPr>
@@ -1052,7 +1059,7 @@
                     <w:rPr>
                       <w:rFonts w:ascii="Cambria Math" w:hAnsi="Cambria Math"/>
                       <w:i/>
-                      <w:sz w:val="22"/>
+                      <w:sz w:val="20"/>
                       <w:szCs w:val="22"/>
                     </w:rPr>
                   </m:ctrlPr>
@@ -1061,7 +1068,7 @@
                   <m:r>
                     <w:rPr>
                       <w:rFonts w:ascii="Cambria Math" w:hAnsi="Cambria Math"/>
-                      <w:sz w:val="22"/>
+                      <w:sz w:val="20"/>
                       <w:szCs w:val="22"/>
                     </w:rPr>
                     <m:t>(row</m:t>
@@ -1071,7 +1078,7 @@
                   <m:r>
                     <w:rPr>
                       <w:rFonts w:ascii="Cambria Math" w:hAnsi="Cambria Math"/>
-                      <w:sz w:val="22"/>
+                      <w:sz w:val="20"/>
                       <w:szCs w:val="22"/>
                     </w:rPr>
                     <m:t>player</m:t>
@@ -1081,7 +1088,7 @@
               <m:r>
                 <w:rPr>
                   <w:rFonts w:ascii="Cambria Math" w:hAnsi="Cambria Math"/>
-                  <w:sz w:val="22"/>
+                  <w:sz w:val="20"/>
                   <w:szCs w:val="22"/>
                 </w:rPr>
                 <m:t xml:space="preserve">- </m:t>
@@ -1092,7 +1099,7 @@
                     <w:rPr>
                       <w:rFonts w:ascii="Cambria Math" w:hAnsi="Cambria Math"/>
                       <w:i/>
-                      <w:sz w:val="22"/>
+                      <w:sz w:val="20"/>
                       <w:szCs w:val="22"/>
                     </w:rPr>
                   </m:ctrlPr>
@@ -1101,7 +1108,7 @@
                   <m:r>
                     <w:rPr>
                       <w:rFonts w:ascii="Cambria Math" w:hAnsi="Cambria Math"/>
-                      <w:sz w:val="22"/>
+                      <w:sz w:val="20"/>
                       <w:szCs w:val="22"/>
                     </w:rPr>
                     <m:t>row</m:t>
@@ -1111,7 +1118,7 @@
                   <m:r>
                     <w:rPr>
                       <w:rFonts w:ascii="Cambria Math" w:hAnsi="Cambria Math"/>
-                      <w:sz w:val="22"/>
+                      <w:sz w:val="20"/>
                       <w:szCs w:val="22"/>
                     </w:rPr>
                     <m:t>opponent</m:t>
@@ -1121,7 +1128,7 @@
               <m:r>
                 <w:rPr>
                   <w:rFonts w:ascii="Cambria Math" w:hAnsi="Cambria Math"/>
-                  <w:sz w:val="22"/>
+                  <w:sz w:val="20"/>
                   <w:szCs w:val="22"/>
                 </w:rPr>
                 <m:t>)</m:t>
@@ -1131,7 +1138,7 @@
               <m:r>
                 <w:rPr>
                   <w:rFonts w:ascii="Cambria Math" w:hAnsi="Cambria Math"/>
-                  <w:sz w:val="22"/>
+                  <w:sz w:val="20"/>
                   <w:szCs w:val="22"/>
                 </w:rPr>
                 <m:t>2</m:t>
@@ -1141,7 +1148,7 @@
           <m:r>
             <w:rPr>
               <w:rFonts w:ascii="Cambria Math" w:hAnsi="Cambria Math"/>
-              <w:sz w:val="22"/>
+              <w:sz w:val="20"/>
               <w:szCs w:val="22"/>
             </w:rPr>
             <m:t xml:space="preserve">+ </m:t>
@@ -1152,7 +1159,7 @@
                 <w:rPr>
                   <w:rFonts w:ascii="Cambria Math" w:hAnsi="Cambria Math"/>
                   <w:i/>
-                  <w:sz w:val="22"/>
+                  <w:sz w:val="20"/>
                   <w:szCs w:val="22"/>
                 </w:rPr>
               </m:ctrlPr>
@@ -1164,7 +1171,7 @@
                     <w:rPr>
                       <w:rFonts w:ascii="Cambria Math" w:hAnsi="Cambria Math"/>
                       <w:i/>
-                      <w:sz w:val="22"/>
+                      <w:sz w:val="20"/>
                       <w:szCs w:val="22"/>
                     </w:rPr>
                   </m:ctrlPr>
@@ -1173,7 +1180,7 @@
                   <m:r>
                     <w:rPr>
                       <w:rFonts w:ascii="Cambria Math" w:hAnsi="Cambria Math"/>
-                      <w:sz w:val="22"/>
+                      <w:sz w:val="20"/>
                       <w:szCs w:val="22"/>
                     </w:rPr>
                     <m:t>(column</m:t>
@@ -1183,7 +1190,7 @@
                   <m:r>
                     <w:rPr>
                       <w:rFonts w:ascii="Cambria Math" w:hAnsi="Cambria Math"/>
-                      <w:sz w:val="22"/>
+                      <w:sz w:val="20"/>
                       <w:szCs w:val="22"/>
                     </w:rPr>
                     <m:t>player</m:t>
@@ -1193,7 +1200,7 @@
               <m:r>
                 <w:rPr>
                   <w:rFonts w:ascii="Cambria Math" w:hAnsi="Cambria Math"/>
-                  <w:sz w:val="22"/>
+                  <w:sz w:val="20"/>
                   <w:szCs w:val="22"/>
                 </w:rPr>
                 <m:t xml:space="preserve">- </m:t>
@@ -1204,7 +1211,7 @@
                     <w:rPr>
                       <w:rFonts w:ascii="Cambria Math" w:hAnsi="Cambria Math"/>
                       <w:i/>
-                      <w:sz w:val="22"/>
+                      <w:sz w:val="20"/>
                       <w:szCs w:val="22"/>
                     </w:rPr>
                   </m:ctrlPr>
@@ -1213,7 +1220,7 @@
                   <m:r>
                     <w:rPr>
                       <w:rFonts w:ascii="Cambria Math" w:hAnsi="Cambria Math"/>
-                      <w:sz w:val="22"/>
+                      <w:sz w:val="20"/>
                       <w:szCs w:val="22"/>
                     </w:rPr>
                     <m:t>column</m:t>
@@ -1223,7 +1230,7 @@
                   <m:r>
                     <w:rPr>
                       <w:rFonts w:ascii="Cambria Math" w:hAnsi="Cambria Math"/>
-                      <w:sz w:val="22"/>
+                      <w:sz w:val="20"/>
                       <w:szCs w:val="22"/>
                     </w:rPr>
                     <m:t>opponent</m:t>
@@ -1233,7 +1240,7 @@
               <m:r>
                 <w:rPr>
                   <w:rFonts w:ascii="Cambria Math" w:hAnsi="Cambria Math"/>
-                  <w:sz w:val="22"/>
+                  <w:sz w:val="20"/>
                   <w:szCs w:val="22"/>
                 </w:rPr>
                 <m:t>)</m:t>
@@ -1243,7 +1250,7 @@
               <m:r>
                 <w:rPr>
                   <w:rFonts w:ascii="Cambria Math" w:hAnsi="Cambria Math"/>
-                  <w:sz w:val="22"/>
+                  <w:sz w:val="20"/>
                   <w:szCs w:val="22"/>
                 </w:rPr>
                 <m:t>2</m:t>
@@ -1257,7 +1264,7 @@
       <w:pPr>
         <w:jc w:val="both"/>
         <w:rPr>
-          <w:sz w:val="22"/>
+          <w:sz w:val="20"/>
           <w:szCs w:val="22"/>
         </w:rPr>
       </w:pPr>
@@ -1266,7 +1273,7 @@
       <w:pPr>
         <w:jc w:val="both"/>
         <w:rPr>
-          <w:sz w:val="22"/>
+          <w:sz w:val="20"/>
           <w:szCs w:val="22"/>
         </w:rPr>
       </w:pPr>
@@ -1274,7 +1281,7 @@
         <w:rPr>
           <w:b/>
           <w:i/>
-          <w:sz w:val="22"/>
+          <w:sz w:val="20"/>
           <w:szCs w:val="22"/>
         </w:rPr>
         <w:t xml:space="preserve">2.5. </w:t>
@@ -1283,14 +1290,14 @@
         <w:rPr>
           <w:b/>
           <w:i/>
-          <w:sz w:val="22"/>
+          <w:sz w:val="20"/>
           <w:szCs w:val="22"/>
         </w:rPr>
         <w:t>Improved Open Moves:</w:t>
       </w:r>
       <w:r>
         <w:rPr>
-          <w:sz w:val="22"/>
+          <w:sz w:val="20"/>
           <w:szCs w:val="22"/>
         </w:rPr>
         <w:t xml:space="preserve"> This is a derivation of the </w:t>
@@ -1298,14 +1305,14 @@
       <w:r>
         <w:rPr>
           <w:i/>
-          <w:sz w:val="22"/>
+          <w:sz w:val="20"/>
           <w:szCs w:val="22"/>
         </w:rPr>
         <w:t>Open Moves</w:t>
       </w:r>
       <w:r>
         <w:rPr>
-          <w:sz w:val="22"/>
+          <w:sz w:val="20"/>
           <w:szCs w:val="22"/>
         </w:rPr>
         <w:t xml:space="preserve"> metric that combines the open moves for each player.</w:t>
@@ -1315,7 +1322,7 @@
       <w:pPr>
         <w:jc w:val="both"/>
         <w:rPr>
-          <w:sz w:val="22"/>
+          <w:sz w:val="20"/>
           <w:szCs w:val="22"/>
         </w:rPr>
       </w:pPr>
@@ -1327,7 +1334,7 @@
                 <w:rPr>
                   <w:rFonts w:ascii="Cambria Math" w:hAnsi="Cambria Math"/>
                   <w:i/>
-                  <w:sz w:val="22"/>
+                  <w:sz w:val="20"/>
                   <w:szCs w:val="22"/>
                 </w:rPr>
               </m:ctrlPr>
@@ -1336,7 +1343,7 @@
               <m:r>
                 <w:rPr>
                   <w:rFonts w:ascii="Cambria Math" w:hAnsi="Cambria Math"/>
-                  <w:sz w:val="22"/>
+                  <w:sz w:val="20"/>
                   <w:szCs w:val="22"/>
                 </w:rPr>
                 <m:t>open_moves</m:t>
@@ -1346,7 +1353,7 @@
               <m:r>
                 <w:rPr>
                   <w:rFonts w:ascii="Cambria Math" w:hAnsi="Cambria Math"/>
-                  <w:sz w:val="22"/>
+                  <w:sz w:val="20"/>
                   <w:szCs w:val="22"/>
                 </w:rPr>
                 <m:t>player</m:t>
@@ -1356,7 +1363,7 @@
           <m:r>
             <w:rPr>
               <w:rFonts w:ascii="Cambria Math" w:hAnsi="Cambria Math"/>
-              <w:sz w:val="22"/>
+              <w:sz w:val="20"/>
               <w:szCs w:val="22"/>
             </w:rPr>
             <m:t xml:space="preserve">- </m:t>
@@ -1367,7 +1374,7 @@
                 <w:rPr>
                   <w:rFonts w:ascii="Cambria Math" w:hAnsi="Cambria Math"/>
                   <w:i/>
-                  <w:sz w:val="22"/>
+                  <w:sz w:val="20"/>
                   <w:szCs w:val="22"/>
                 </w:rPr>
               </m:ctrlPr>
@@ -1376,7 +1383,7 @@
               <m:r>
                 <w:rPr>
                   <w:rFonts w:ascii="Cambria Math" w:hAnsi="Cambria Math"/>
-                  <w:sz w:val="22"/>
+                  <w:sz w:val="20"/>
                   <w:szCs w:val="22"/>
                 </w:rPr>
                 <m:t>open_moves</m:t>
@@ -1386,7 +1393,7 @@
               <m:r>
                 <w:rPr>
                   <w:rFonts w:ascii="Cambria Math" w:hAnsi="Cambria Math"/>
-                  <w:sz w:val="22"/>
+                  <w:sz w:val="20"/>
                   <w:szCs w:val="22"/>
                 </w:rPr>
                 <m:t>opponent</m:t>
@@ -1400,7 +1407,7 @@
       <w:pPr>
         <w:jc w:val="both"/>
         <w:rPr>
-          <w:sz w:val="22"/>
+          <w:sz w:val="20"/>
           <w:szCs w:val="22"/>
         </w:rPr>
       </w:pPr>
@@ -1409,7 +1416,7 @@
       <w:pPr>
         <w:jc w:val="both"/>
         <w:rPr>
-          <w:sz w:val="22"/>
+          <w:sz w:val="20"/>
           <w:szCs w:val="22"/>
         </w:rPr>
       </w:pPr>
@@ -1417,7 +1424,7 @@
         <w:rPr>
           <w:b/>
           <w:i/>
-          <w:sz w:val="22"/>
+          <w:sz w:val="20"/>
           <w:szCs w:val="22"/>
         </w:rPr>
         <w:t xml:space="preserve">2.6. </w:t>
@@ -1426,21 +1433,21 @@
         <w:rPr>
           <w:b/>
           <w:i/>
-          <w:sz w:val="22"/>
+          <w:sz w:val="20"/>
           <w:szCs w:val="22"/>
         </w:rPr>
         <w:t>Distance to Target:</w:t>
       </w:r>
       <w:r>
         <w:rPr>
-          <w:sz w:val="22"/>
+          <w:sz w:val="20"/>
           <w:szCs w:val="22"/>
         </w:rPr>
         <w:t xml:space="preserve"> </w:t>
       </w:r>
       <w:r>
         <w:rPr>
-          <w:sz w:val="22"/>
+          <w:sz w:val="20"/>
           <w:szCs w:val="22"/>
         </w:rPr>
         <w:t>This metric tries to place the agent in between the centre of the board and the opponent, hoping to create a barrier to isolate the opponent away from the centre of the board. Hence, “target” in this context refers to the middle-point between opponent’s location and the centre of the board.</w:t>
@@ -1450,7 +1457,7 @@
       <w:pPr>
         <w:jc w:val="both"/>
         <w:rPr>
-          <w:sz w:val="22"/>
+          <w:sz w:val="20"/>
           <w:szCs w:val="22"/>
         </w:rPr>
       </w:pPr>
@@ -1458,10 +1465,10 @@
         <m:r>
           <w:rPr>
             <w:rFonts w:ascii="Cambria Math" w:hAnsi="Cambria Math"/>
-            <w:sz w:val="22"/>
+            <w:sz w:val="20"/>
             <w:szCs w:val="22"/>
           </w:rPr>
-          <m:t xml:space="preserve">    </m:t>
+          <m:t xml:space="preserve">                           </m:t>
         </m:r>
         <m:sSub>
           <m:sSubPr>
@@ -1469,7 +1476,7 @@
               <w:rPr>
                 <w:rFonts w:ascii="Cambria Math" w:hAnsi="Cambria Math"/>
                 <w:i/>
-                <w:sz w:val="22"/>
+                <w:sz w:val="20"/>
                 <w:szCs w:val="22"/>
               </w:rPr>
             </m:ctrlPr>
@@ -1478,7 +1485,7 @@
             <m:r>
               <w:rPr>
                 <w:rFonts w:ascii="Cambria Math" w:hAnsi="Cambria Math"/>
-                <w:sz w:val="22"/>
+                <w:sz w:val="20"/>
                 <w:szCs w:val="22"/>
               </w:rPr>
               <m:t xml:space="preserve">   row</m:t>
@@ -1488,7 +1495,7 @@
             <m:r>
               <w:rPr>
                 <w:rFonts w:ascii="Cambria Math" w:hAnsi="Cambria Math"/>
-                <w:sz w:val="22"/>
+                <w:sz w:val="20"/>
                 <w:szCs w:val="22"/>
               </w:rPr>
               <m:t>target</m:t>
@@ -1498,7 +1505,7 @@
         <m:r>
           <w:rPr>
             <w:rFonts w:ascii="Cambria Math" w:hAnsi="Cambria Math"/>
-            <w:sz w:val="22"/>
+            <w:sz w:val="20"/>
             <w:szCs w:val="22"/>
           </w:rPr>
           <m:t>=</m:t>
@@ -1509,7 +1516,7 @@
               <w:rPr>
                 <w:rFonts w:ascii="Cambria Math" w:hAnsi="Cambria Math"/>
                 <w:i/>
-                <w:sz w:val="22"/>
+                <w:sz w:val="20"/>
                 <w:szCs w:val="22"/>
               </w:rPr>
             </m:ctrlPr>
@@ -1521,7 +1528,7 @@
                   <w:rPr>
                     <w:rFonts w:ascii="Cambria Math" w:hAnsi="Cambria Math"/>
                     <w:i/>
-                    <w:sz w:val="22"/>
+                    <w:sz w:val="20"/>
                     <w:szCs w:val="22"/>
                   </w:rPr>
                 </m:ctrlPr>
@@ -1533,7 +1540,7 @@
                       <w:rPr>
                         <w:rFonts w:ascii="Cambria Math" w:hAnsi="Cambria Math"/>
                         <w:i/>
-                        <w:sz w:val="22"/>
+                        <w:sz w:val="20"/>
                         <w:szCs w:val="22"/>
                       </w:rPr>
                     </m:ctrlPr>
@@ -1549,7 +1556,7 @@
                           <w:rPr>
                             <w:rFonts w:ascii="Cambria Math" w:hAnsi="Cambria Math"/>
                             <w:i/>
-                            <w:sz w:val="22"/>
+                            <w:sz w:val="20"/>
                             <w:szCs w:val="22"/>
                           </w:rPr>
                         </m:ctrlPr>
@@ -1563,7 +1570,7 @@
                               <w:rPr>
                                 <w:rFonts w:ascii="Cambria Math" w:hAnsi="Cambria Math"/>
                                 <w:i/>
-                                <w:sz w:val="22"/>
+                                <w:sz w:val="20"/>
                                 <w:szCs w:val="22"/>
                               </w:rPr>
                             </m:ctrlPr>
@@ -1572,7 +1579,7 @@
                             <m:r>
                               <w:rPr>
                                 <w:rFonts w:ascii="Cambria Math" w:hAnsi="Cambria Math"/>
-                                <w:sz w:val="22"/>
+                                <w:sz w:val="20"/>
                                 <w:szCs w:val="22"/>
                               </w:rPr>
                               <m:t>row</m:t>
@@ -1582,7 +1589,7 @@
                             <m:r>
                               <w:rPr>
                                 <w:rFonts w:ascii="Cambria Math" w:hAnsi="Cambria Math"/>
-                                <w:sz w:val="22"/>
+                                <w:sz w:val="20"/>
                                 <w:szCs w:val="22"/>
                               </w:rPr>
                               <m:t>blank</m:t>
@@ -1599,7 +1606,7 @@
                           <w:rPr>
                             <w:rFonts w:ascii="Cambria Math" w:hAnsi="Cambria Math"/>
                             <w:i/>
-                            <w:sz w:val="22"/>
+                            <w:sz w:val="20"/>
                             <w:szCs w:val="22"/>
                           </w:rPr>
                         </m:ctrlPr>
@@ -1608,7 +1615,7 @@
                         <m:r>
                           <w:rPr>
                             <w:rFonts w:ascii="Cambria Math" w:hAnsi="Cambria Math"/>
-                            <w:sz w:val="22"/>
+                            <w:sz w:val="20"/>
                             <w:szCs w:val="22"/>
                           </w:rPr>
                           <m:t>count</m:t>
@@ -1618,7 +1625,7 @@
                         <m:r>
                           <w:rPr>
                             <w:rFonts w:ascii="Cambria Math" w:hAnsi="Cambria Math"/>
-                            <w:sz w:val="22"/>
+                            <w:sz w:val="20"/>
                             <w:szCs w:val="22"/>
                           </w:rPr>
                           <m:t>blank</m:t>
@@ -1630,7 +1637,7 @@
                 <m:r>
                   <w:rPr>
                     <w:rFonts w:ascii="Cambria Math" w:hAnsi="Cambria Math"/>
-                    <w:sz w:val="22"/>
+                    <w:sz w:val="20"/>
                     <w:szCs w:val="22"/>
                   </w:rPr>
                   <m:t xml:space="preserve">+ </m:t>
@@ -1641,7 +1648,7 @@
                       <w:rPr>
                         <w:rFonts w:ascii="Cambria Math" w:hAnsi="Cambria Math"/>
                         <w:i/>
-                        <w:sz w:val="22"/>
+                        <w:sz w:val="20"/>
                         <w:szCs w:val="22"/>
                       </w:rPr>
                     </m:ctrlPr>
@@ -1650,7 +1657,7 @@
                     <m:r>
                       <w:rPr>
                         <w:rFonts w:ascii="Cambria Math" w:hAnsi="Cambria Math"/>
-                        <w:sz w:val="22"/>
+                        <w:sz w:val="20"/>
                         <w:szCs w:val="22"/>
                       </w:rPr>
                       <m:t>row</m:t>
@@ -1660,7 +1667,7 @@
                     <m:r>
                       <w:rPr>
                         <w:rFonts w:ascii="Cambria Math" w:hAnsi="Cambria Math"/>
-                        <w:sz w:val="22"/>
+                        <w:sz w:val="20"/>
                         <w:szCs w:val="22"/>
                       </w:rPr>
                       <m:t>opponent</m:t>
@@ -1674,7 +1681,7 @@
             <m:r>
               <w:rPr>
                 <w:rFonts w:ascii="Cambria Math" w:hAnsi="Cambria Math"/>
-                <w:sz w:val="22"/>
+                <w:sz w:val="20"/>
                 <w:szCs w:val="22"/>
               </w:rPr>
               <m:t>2</m:t>
@@ -1685,7 +1692,7 @@
       <w:r>
         <w:rPr>
           <w:rFonts w:eastAsiaTheme="minorEastAsia"/>
-          <w:sz w:val="22"/>
+          <w:sz w:val="20"/>
           <w:szCs w:val="22"/>
         </w:rPr>
         <w:t xml:space="preserve">  </w:t>
@@ -1694,7 +1701,7 @@
         <m:r>
           <w:rPr>
             <w:rFonts w:ascii="Cambria Math" w:eastAsiaTheme="minorEastAsia" w:hAnsi="Cambria Math"/>
-            <w:sz w:val="22"/>
+            <w:sz w:val="20"/>
             <w:szCs w:val="22"/>
           </w:rPr>
           <m:t xml:space="preserve">        </m:t>
@@ -1705,7 +1712,7 @@
               <w:rPr>
                 <w:rFonts w:ascii="Cambria Math" w:hAnsi="Cambria Math"/>
                 <w:i/>
-                <w:sz w:val="22"/>
+                <w:sz w:val="20"/>
                 <w:szCs w:val="22"/>
               </w:rPr>
             </m:ctrlPr>
@@ -1714,7 +1721,7 @@
             <m:r>
               <w:rPr>
                 <w:rFonts w:ascii="Cambria Math" w:hAnsi="Cambria Math"/>
-                <w:sz w:val="22"/>
+                <w:sz w:val="20"/>
                 <w:szCs w:val="22"/>
               </w:rPr>
               <m:t>column</m:t>
@@ -1724,7 +1731,7 @@
             <m:r>
               <w:rPr>
                 <w:rFonts w:ascii="Cambria Math" w:hAnsi="Cambria Math"/>
-                <w:sz w:val="22"/>
+                <w:sz w:val="20"/>
                 <w:szCs w:val="22"/>
               </w:rPr>
               <m:t>target</m:t>
@@ -1734,7 +1741,7 @@
         <m:r>
           <w:rPr>
             <w:rFonts w:ascii="Cambria Math" w:hAnsi="Cambria Math"/>
-            <w:sz w:val="22"/>
+            <w:sz w:val="20"/>
             <w:szCs w:val="22"/>
           </w:rPr>
           <m:t>=</m:t>
@@ -1745,7 +1752,7 @@
               <w:rPr>
                 <w:rFonts w:ascii="Cambria Math" w:hAnsi="Cambria Math"/>
                 <w:i/>
-                <w:sz w:val="22"/>
+                <w:sz w:val="20"/>
                 <w:szCs w:val="22"/>
               </w:rPr>
             </m:ctrlPr>
@@ -1757,7 +1764,7 @@
                   <w:rPr>
                     <w:rFonts w:ascii="Cambria Math" w:hAnsi="Cambria Math"/>
                     <w:i/>
-                    <w:sz w:val="22"/>
+                    <w:sz w:val="20"/>
                     <w:szCs w:val="22"/>
                   </w:rPr>
                 </m:ctrlPr>
@@ -1769,7 +1776,7 @@
                       <w:rPr>
                         <w:rFonts w:ascii="Cambria Math" w:hAnsi="Cambria Math"/>
                         <w:i/>
-                        <w:sz w:val="22"/>
+                        <w:sz w:val="20"/>
                         <w:szCs w:val="22"/>
                       </w:rPr>
                     </m:ctrlPr>
@@ -1785,7 +1792,7 @@
                           <w:rPr>
                             <w:rFonts w:ascii="Cambria Math" w:hAnsi="Cambria Math"/>
                             <w:i/>
-                            <w:sz w:val="22"/>
+                            <w:sz w:val="20"/>
                             <w:szCs w:val="22"/>
                           </w:rPr>
                         </m:ctrlPr>
@@ -1799,7 +1806,7 @@
                               <w:rPr>
                                 <w:rFonts w:ascii="Cambria Math" w:hAnsi="Cambria Math"/>
                                 <w:i/>
-                                <w:sz w:val="22"/>
+                                <w:sz w:val="20"/>
                                 <w:szCs w:val="22"/>
                               </w:rPr>
                             </m:ctrlPr>
@@ -1808,7 +1815,7 @@
                             <m:r>
                               <w:rPr>
                                 <w:rFonts w:ascii="Cambria Math" w:hAnsi="Cambria Math"/>
-                                <w:sz w:val="22"/>
+                                <w:sz w:val="20"/>
                                 <w:szCs w:val="22"/>
                               </w:rPr>
                               <m:t>column</m:t>
@@ -1818,7 +1825,7 @@
                             <m:r>
                               <w:rPr>
                                 <w:rFonts w:ascii="Cambria Math" w:hAnsi="Cambria Math"/>
-                                <w:sz w:val="22"/>
+                                <w:sz w:val="20"/>
                                 <w:szCs w:val="22"/>
                               </w:rPr>
                               <m:t>blank</m:t>
@@ -1835,7 +1842,7 @@
                           <w:rPr>
                             <w:rFonts w:ascii="Cambria Math" w:hAnsi="Cambria Math"/>
                             <w:i/>
-                            <w:sz w:val="22"/>
+                            <w:sz w:val="20"/>
                             <w:szCs w:val="22"/>
                           </w:rPr>
                         </m:ctrlPr>
@@ -1844,7 +1851,7 @@
                         <m:r>
                           <w:rPr>
                             <w:rFonts w:ascii="Cambria Math" w:hAnsi="Cambria Math"/>
-                            <w:sz w:val="22"/>
+                            <w:sz w:val="20"/>
                             <w:szCs w:val="22"/>
                           </w:rPr>
                           <m:t>count</m:t>
@@ -1854,7 +1861,7 @@
                         <m:r>
                           <w:rPr>
                             <w:rFonts w:ascii="Cambria Math" w:hAnsi="Cambria Math"/>
-                            <w:sz w:val="22"/>
+                            <w:sz w:val="20"/>
                             <w:szCs w:val="22"/>
                           </w:rPr>
                           <m:t>blank</m:t>
@@ -1866,7 +1873,7 @@
                 <m:r>
                   <w:rPr>
                     <w:rFonts w:ascii="Cambria Math" w:hAnsi="Cambria Math"/>
-                    <w:sz w:val="22"/>
+                    <w:sz w:val="20"/>
                     <w:szCs w:val="22"/>
                   </w:rPr>
                   <m:t xml:space="preserve">+ </m:t>
@@ -1877,7 +1884,7 @@
                       <w:rPr>
                         <w:rFonts w:ascii="Cambria Math" w:hAnsi="Cambria Math"/>
                         <w:i/>
-                        <w:sz w:val="22"/>
+                        <w:sz w:val="20"/>
                         <w:szCs w:val="22"/>
                       </w:rPr>
                     </m:ctrlPr>
@@ -1886,7 +1893,7 @@
                     <m:r>
                       <w:rPr>
                         <w:rFonts w:ascii="Cambria Math" w:hAnsi="Cambria Math"/>
-                        <w:sz w:val="22"/>
+                        <w:sz w:val="20"/>
                         <w:szCs w:val="22"/>
                       </w:rPr>
                       <m:t>column</m:t>
@@ -1896,7 +1903,7 @@
                     <m:r>
                       <w:rPr>
                         <w:rFonts w:ascii="Cambria Math" w:hAnsi="Cambria Math"/>
-                        <w:sz w:val="22"/>
+                        <w:sz w:val="20"/>
                         <w:szCs w:val="22"/>
                       </w:rPr>
                       <m:t>opponent</m:t>
@@ -1910,7 +1917,7 @@
             <m:r>
               <w:rPr>
                 <w:rFonts w:ascii="Cambria Math" w:hAnsi="Cambria Math"/>
-                <w:sz w:val="22"/>
+                <w:sz w:val="20"/>
                 <w:szCs w:val="22"/>
               </w:rPr>
               <m:t>2</m:t>
@@ -1923,7 +1930,7 @@
       <w:pPr>
         <w:jc w:val="both"/>
         <w:rPr>
-          <w:sz w:val="22"/>
+          <w:sz w:val="20"/>
           <w:szCs w:val="22"/>
         </w:rPr>
       </w:pPr>
@@ -1932,7 +1939,7 @@
       <w:pPr>
         <w:jc w:val="both"/>
         <w:rPr>
-          <w:sz w:val="22"/>
+          <w:sz w:val="20"/>
           <w:szCs w:val="22"/>
         </w:rPr>
       </w:pPr>
@@ -1944,7 +1951,7 @@
                 <w:rPr>
                   <w:rFonts w:ascii="Cambria Math" w:hAnsi="Cambria Math"/>
                   <w:i/>
-                  <w:sz w:val="22"/>
+                  <w:sz w:val="20"/>
                   <w:szCs w:val="22"/>
                 </w:rPr>
               </m:ctrlPr>
@@ -1956,7 +1963,7 @@
                     <w:rPr>
                       <w:rFonts w:ascii="Cambria Math" w:hAnsi="Cambria Math"/>
                       <w:i/>
-                      <w:sz w:val="22"/>
+                      <w:sz w:val="20"/>
                       <w:szCs w:val="22"/>
                     </w:rPr>
                   </m:ctrlPr>
@@ -1965,7 +1972,7 @@
                   <m:r>
                     <w:rPr>
                       <w:rFonts w:ascii="Cambria Math" w:hAnsi="Cambria Math"/>
-                      <w:sz w:val="22"/>
+                      <w:sz w:val="20"/>
                       <w:szCs w:val="22"/>
                     </w:rPr>
                     <m:t>(row</m:t>
@@ -1975,7 +1982,7 @@
                   <m:r>
                     <w:rPr>
                       <w:rFonts w:ascii="Cambria Math" w:hAnsi="Cambria Math"/>
-                      <w:sz w:val="22"/>
+                      <w:sz w:val="20"/>
                       <w:szCs w:val="22"/>
                     </w:rPr>
                     <m:t>player</m:t>
@@ -1985,7 +1992,7 @@
               <m:r>
                 <w:rPr>
                   <w:rFonts w:ascii="Cambria Math" w:hAnsi="Cambria Math"/>
-                  <w:sz w:val="22"/>
+                  <w:sz w:val="20"/>
                   <w:szCs w:val="22"/>
                 </w:rPr>
                 <m:t xml:space="preserve">- </m:t>
@@ -1996,7 +2003,7 @@
                     <w:rPr>
                       <w:rFonts w:ascii="Cambria Math" w:hAnsi="Cambria Math"/>
                       <w:i/>
-                      <w:sz w:val="22"/>
+                      <w:sz w:val="20"/>
                       <w:szCs w:val="22"/>
                     </w:rPr>
                   </m:ctrlPr>
@@ -2005,7 +2012,7 @@
                   <m:r>
                     <w:rPr>
                       <w:rFonts w:ascii="Cambria Math" w:hAnsi="Cambria Math"/>
-                      <w:sz w:val="22"/>
+                      <w:sz w:val="20"/>
                       <w:szCs w:val="22"/>
                     </w:rPr>
                     <m:t>row</m:t>
@@ -2015,7 +2022,7 @@
                   <m:r>
                     <w:rPr>
                       <w:rFonts w:ascii="Cambria Math" w:hAnsi="Cambria Math"/>
-                      <w:sz w:val="22"/>
+                      <w:sz w:val="20"/>
                       <w:szCs w:val="22"/>
                     </w:rPr>
                     <m:t>target</m:t>
@@ -2025,7 +2032,7 @@
               <m:r>
                 <w:rPr>
                   <w:rFonts w:ascii="Cambria Math" w:hAnsi="Cambria Math"/>
-                  <w:sz w:val="22"/>
+                  <w:sz w:val="20"/>
                   <w:szCs w:val="22"/>
                 </w:rPr>
                 <m:t>)</m:t>
@@ -2035,7 +2042,7 @@
               <m:r>
                 <w:rPr>
                   <w:rFonts w:ascii="Cambria Math" w:hAnsi="Cambria Math"/>
-                  <w:sz w:val="22"/>
+                  <w:sz w:val="20"/>
                   <w:szCs w:val="22"/>
                 </w:rPr>
                 <m:t>2</m:t>
@@ -2045,7 +2052,7 @@
           <m:r>
             <w:rPr>
               <w:rFonts w:ascii="Cambria Math" w:hAnsi="Cambria Math"/>
-              <w:sz w:val="22"/>
+              <w:sz w:val="20"/>
               <w:szCs w:val="22"/>
             </w:rPr>
             <m:t xml:space="preserve">+ </m:t>
@@ -2056,7 +2063,7 @@
                 <w:rPr>
                   <w:rFonts w:ascii="Cambria Math" w:hAnsi="Cambria Math"/>
                   <w:i/>
-                  <w:sz w:val="22"/>
+                  <w:sz w:val="20"/>
                   <w:szCs w:val="22"/>
                 </w:rPr>
               </m:ctrlPr>
@@ -2068,7 +2075,7 @@
                     <w:rPr>
                       <w:rFonts w:ascii="Cambria Math" w:hAnsi="Cambria Math"/>
                       <w:i/>
-                      <w:sz w:val="22"/>
+                      <w:sz w:val="20"/>
                       <w:szCs w:val="22"/>
                     </w:rPr>
                   </m:ctrlPr>
@@ -2077,7 +2084,7 @@
                   <m:r>
                     <w:rPr>
                       <w:rFonts w:ascii="Cambria Math" w:hAnsi="Cambria Math"/>
-                      <w:sz w:val="22"/>
+                      <w:sz w:val="20"/>
                       <w:szCs w:val="22"/>
                     </w:rPr>
                     <m:t>(column</m:t>
@@ -2087,7 +2094,7 @@
                   <m:r>
                     <w:rPr>
                       <w:rFonts w:ascii="Cambria Math" w:hAnsi="Cambria Math"/>
-                      <w:sz w:val="22"/>
+                      <w:sz w:val="20"/>
                       <w:szCs w:val="22"/>
                     </w:rPr>
                     <m:t>player</m:t>
@@ -2097,7 +2104,7 @@
               <m:r>
                 <w:rPr>
                   <w:rFonts w:ascii="Cambria Math" w:hAnsi="Cambria Math"/>
-                  <w:sz w:val="22"/>
+                  <w:sz w:val="20"/>
                   <w:szCs w:val="22"/>
                 </w:rPr>
                 <m:t xml:space="preserve">- </m:t>
@@ -2108,7 +2115,7 @@
                     <w:rPr>
                       <w:rFonts w:ascii="Cambria Math" w:hAnsi="Cambria Math"/>
                       <w:i/>
-                      <w:sz w:val="22"/>
+                      <w:sz w:val="20"/>
                       <w:szCs w:val="22"/>
                     </w:rPr>
                   </m:ctrlPr>
@@ -2117,7 +2124,7 @@
                   <m:r>
                     <w:rPr>
                       <w:rFonts w:ascii="Cambria Math" w:hAnsi="Cambria Math"/>
-                      <w:sz w:val="22"/>
+                      <w:sz w:val="20"/>
                       <w:szCs w:val="22"/>
                     </w:rPr>
                     <m:t>column</m:t>
@@ -2127,7 +2134,7 @@
                   <m:r>
                     <w:rPr>
                       <w:rFonts w:ascii="Cambria Math" w:hAnsi="Cambria Math"/>
-                      <w:sz w:val="22"/>
+                      <w:sz w:val="20"/>
                       <w:szCs w:val="22"/>
                     </w:rPr>
                     <m:t>target</m:t>
@@ -2137,7 +2144,7 @@
               <m:r>
                 <w:rPr>
                   <w:rFonts w:ascii="Cambria Math" w:hAnsi="Cambria Math"/>
-                  <w:sz w:val="22"/>
+                  <w:sz w:val="20"/>
                   <w:szCs w:val="22"/>
                 </w:rPr>
                 <m:t>)</m:t>
@@ -2147,7 +2154,7 @@
               <m:r>
                 <w:rPr>
                   <w:rFonts w:ascii="Cambria Math" w:hAnsi="Cambria Math"/>
-                  <w:sz w:val="22"/>
+                  <w:sz w:val="20"/>
                   <w:szCs w:val="22"/>
                 </w:rPr>
                 <m:t>2</m:t>
@@ -2160,12 +2167,28 @@
     <w:p>
       <w:pPr>
         <w:pStyle w:val="Heading2"/>
-      </w:pPr>
-      <w:r>
-        <w:lastRenderedPageBreak/>
+        <w:rPr>
+          <w:sz w:val="22"/>
+        </w:rPr>
+      </w:pPr>
+    </w:p>
+    <w:p>
+      <w:pPr>
+        <w:pStyle w:val="Heading2"/>
+        <w:rPr>
+          <w:sz w:val="22"/>
+        </w:rPr>
+      </w:pPr>
+      <w:r>
+        <w:rPr>
+          <w:sz w:val="22"/>
+        </w:rPr>
         <w:t xml:space="preserve">3. </w:t>
       </w:r>
       <w:r>
+        <w:rPr>
+          <w:sz w:val="22"/>
+        </w:rPr>
         <w:t>Final Heuristics</w:t>
       </w:r>
     </w:p>
@@ -2173,7 +2196,7 @@
       <w:pPr>
         <w:jc w:val="both"/>
         <w:rPr>
-          <w:sz w:val="22"/>
+          <w:sz w:val="20"/>
           <w:szCs w:val="22"/>
         </w:rPr>
       </w:pPr>
@@ -2181,7 +2204,7 @@
         <w:rPr>
           <w:b/>
           <w:i/>
-          <w:sz w:val="22"/>
+          <w:sz w:val="20"/>
           <w:szCs w:val="22"/>
         </w:rPr>
         <w:t xml:space="preserve">3.1. </w:t>
@@ -2190,21 +2213,21 @@
         <w:rPr>
           <w:b/>
           <w:i/>
-          <w:sz w:val="22"/>
+          <w:sz w:val="20"/>
           <w:szCs w:val="22"/>
         </w:rPr>
         <w:t>Custom Score:</w:t>
       </w:r>
       <w:r>
         <w:rPr>
-          <w:sz w:val="22"/>
+          <w:sz w:val="20"/>
           <w:szCs w:val="22"/>
         </w:rPr>
         <w:t xml:space="preserve"> </w:t>
       </w:r>
       <w:r>
         <w:rPr>
-          <w:sz w:val="22"/>
+          <w:sz w:val="20"/>
           <w:szCs w:val="22"/>
         </w:rPr>
         <w:t xml:space="preserve">The most effective heuristic in tests was a combination of </w:t>
@@ -2212,14 +2235,14 @@
       <w:r>
         <w:rPr>
           <w:i/>
-          <w:sz w:val="22"/>
+          <w:sz w:val="20"/>
           <w:szCs w:val="22"/>
         </w:rPr>
         <w:t>Improved Open Moves</w:t>
       </w:r>
       <w:r>
         <w:rPr>
-          <w:sz w:val="22"/>
+          <w:sz w:val="20"/>
           <w:szCs w:val="22"/>
         </w:rPr>
         <w:t xml:space="preserve"> and </w:t>
@@ -2227,14 +2250,14 @@
       <w:r>
         <w:rPr>
           <w:i/>
-          <w:sz w:val="22"/>
+          <w:sz w:val="20"/>
           <w:szCs w:val="22"/>
         </w:rPr>
         <w:t>Distance to Blanks</w:t>
       </w:r>
       <w:r>
         <w:rPr>
-          <w:sz w:val="22"/>
+          <w:sz w:val="20"/>
           <w:szCs w:val="22"/>
         </w:rPr>
         <w:t xml:space="preserve">. </w:t>
@@ -2242,14 +2265,14 @@
       <w:r>
         <w:rPr>
           <w:i/>
-          <w:sz w:val="22"/>
+          <w:sz w:val="20"/>
           <w:szCs w:val="22"/>
         </w:rPr>
         <w:t>Improved Open Moves</w:t>
       </w:r>
       <w:r>
         <w:rPr>
-          <w:sz w:val="22"/>
+          <w:sz w:val="20"/>
           <w:szCs w:val="22"/>
         </w:rPr>
         <w:t xml:space="preserve"> consistently proved to be a strong heuristic despite its simplicity, and most of the testing was performed on modifications to this metric to make it more robust. One place that this heuristic fell short was the beginning of the game, when being closer to the centre (of blanks) was also of high importance. Failing to pick more central moves over moves to the edges that had more moving opportunities caused the agent to be trapped in edges and corners early in the game. </w:t>
@@ -2259,7 +2282,7 @@
       <w:pPr>
         <w:jc w:val="both"/>
         <w:rPr>
-          <w:sz w:val="22"/>
+          <w:sz w:val="20"/>
           <w:szCs w:val="22"/>
         </w:rPr>
       </w:pPr>
@@ -2268,13 +2291,13 @@
       <w:pPr>
         <w:jc w:val="both"/>
         <w:rPr>
-          <w:sz w:val="22"/>
-          <w:szCs w:val="22"/>
-        </w:rPr>
-      </w:pPr>
-      <w:r>
-        <w:rPr>
-          <w:sz w:val="22"/>
+          <w:sz w:val="20"/>
+          <w:szCs w:val="22"/>
+        </w:rPr>
+      </w:pPr>
+      <w:r>
+        <w:rPr>
+          <w:sz w:val="20"/>
           <w:szCs w:val="22"/>
         </w:rPr>
         <w:t xml:space="preserve">On the other hand, being close to the centre proved to be less important through the end of the game when the blanks are scattered around the board and being at centre doesn’t increase chances of finding an open path. This required using a dynamic weight for this metric and making sure the weight gradually decayed as the game progressed. The simplest way to achieve this was to use the percentage of blank squares as a weighting scheme. </w:t>
@@ -2284,7 +2307,7 @@
       <w:pPr>
         <w:jc w:val="both"/>
         <w:rPr>
-          <w:sz w:val="22"/>
+          <w:sz w:val="20"/>
           <w:szCs w:val="22"/>
         </w:rPr>
       </w:pPr>
@@ -2296,7 +2319,7 @@
                 <w:rPr>
                   <w:rFonts w:ascii="Cambria Math" w:hAnsi="Cambria Math"/>
                   <w:i/>
-                  <w:sz w:val="22"/>
+                  <w:sz w:val="20"/>
                   <w:szCs w:val="22"/>
                 </w:rPr>
               </m:ctrlPr>
@@ -2305,7 +2328,7 @@
               <m:r>
                 <w:rPr>
                   <w:rFonts w:ascii="Cambria Math" w:hAnsi="Cambria Math"/>
-                  <w:sz w:val="22"/>
+                  <w:sz w:val="20"/>
                   <w:szCs w:val="22"/>
                 </w:rPr>
                 <m:t>open_moves</m:t>
@@ -2315,7 +2338,7 @@
               <m:r>
                 <w:rPr>
                   <w:rFonts w:ascii="Cambria Math" w:hAnsi="Cambria Math"/>
-                  <w:sz w:val="22"/>
+                  <w:sz w:val="20"/>
                   <w:szCs w:val="22"/>
                 </w:rPr>
                 <m:t>player</m:t>
@@ -2325,7 +2348,7 @@
           <m:r>
             <w:rPr>
               <w:rFonts w:ascii="Cambria Math" w:hAnsi="Cambria Math"/>
-              <w:sz w:val="22"/>
+              <w:sz w:val="20"/>
               <w:szCs w:val="22"/>
             </w:rPr>
             <m:t xml:space="preserve">- </m:t>
@@ -2336,7 +2359,7 @@
                 <w:rPr>
                   <w:rFonts w:ascii="Cambria Math" w:hAnsi="Cambria Math"/>
                   <w:i/>
-                  <w:sz w:val="22"/>
+                  <w:sz w:val="20"/>
                   <w:szCs w:val="22"/>
                 </w:rPr>
               </m:ctrlPr>
@@ -2345,7 +2368,7 @@
               <m:r>
                 <w:rPr>
                   <w:rFonts w:ascii="Cambria Math" w:hAnsi="Cambria Math"/>
-                  <w:sz w:val="22"/>
+                  <w:sz w:val="20"/>
                   <w:szCs w:val="22"/>
                 </w:rPr>
                 <m:t>ope</m:t>
@@ -2356,7 +2379,7 @@
                     <w:rPr>
                       <w:rFonts w:ascii="Cambria Math" w:hAnsi="Cambria Math"/>
                       <w:i/>
-                      <w:sz w:val="22"/>
+                      <w:sz w:val="20"/>
                       <w:szCs w:val="22"/>
                     </w:rPr>
                   </m:ctrlPr>
@@ -2365,7 +2388,7 @@
                   <m:r>
                     <w:rPr>
                       <w:rFonts w:ascii="Cambria Math" w:hAnsi="Cambria Math"/>
-                      <w:sz w:val="22"/>
+                      <w:sz w:val="20"/>
                       <w:szCs w:val="22"/>
                     </w:rPr>
                     <m:t>n</m:t>
@@ -2375,7 +2398,7 @@
                   <m:r>
                     <w:rPr>
                       <w:rFonts w:ascii="Cambria Math" w:hAnsi="Cambria Math"/>
-                      <w:sz w:val="22"/>
+                      <w:sz w:val="20"/>
                       <w:szCs w:val="22"/>
                     </w:rPr>
                     <m:t>moves</m:t>
@@ -2387,7 +2410,7 @@
               <m:r>
                 <w:rPr>
                   <w:rFonts w:ascii="Cambria Math" w:hAnsi="Cambria Math"/>
-                  <w:sz w:val="22"/>
+                  <w:sz w:val="20"/>
                   <w:szCs w:val="22"/>
                 </w:rPr>
                 <m:t>opponent</m:t>
@@ -2397,7 +2420,7 @@
           <m:r>
             <w:rPr>
               <w:rFonts w:ascii="Cambria Math" w:hAnsi="Cambria Math"/>
-              <w:sz w:val="22"/>
+              <w:sz w:val="20"/>
               <w:szCs w:val="22"/>
             </w:rPr>
             <m:t>-distanc</m:t>
@@ -2408,7 +2431,7 @@
                 <w:rPr>
                   <w:rFonts w:ascii="Cambria Math" w:hAnsi="Cambria Math"/>
                   <w:i/>
-                  <w:sz w:val="22"/>
+                  <w:sz w:val="20"/>
                   <w:szCs w:val="22"/>
                 </w:rPr>
               </m:ctrlPr>
@@ -2417,7 +2440,7 @@
               <m:r>
                 <w:rPr>
                   <w:rFonts w:ascii="Cambria Math" w:hAnsi="Cambria Math"/>
-                  <w:sz w:val="22"/>
+                  <w:sz w:val="20"/>
                   <w:szCs w:val="22"/>
                 </w:rPr>
                 <m:t>e</m:t>
@@ -2427,7 +2450,7 @@
               <m:r>
                 <w:rPr>
                   <w:rFonts w:ascii="Cambria Math" w:hAnsi="Cambria Math"/>
-                  <w:sz w:val="22"/>
+                  <w:sz w:val="20"/>
                   <w:szCs w:val="22"/>
                 </w:rPr>
                 <m:t>blanks</m:t>
@@ -2437,7 +2460,7 @@
           <m:r>
             <w:rPr>
               <w:rFonts w:ascii="Cambria Math" w:hAnsi="Cambria Math"/>
-              <w:sz w:val="22"/>
+              <w:sz w:val="20"/>
               <w:szCs w:val="22"/>
             </w:rPr>
             <m:t>*</m:t>
@@ -2448,7 +2471,7 @@
                 <w:rPr>
                   <w:rFonts w:ascii="Cambria Math" w:hAnsi="Cambria Math"/>
                   <w:i/>
-                  <w:sz w:val="22"/>
+                  <w:sz w:val="20"/>
                   <w:szCs w:val="22"/>
                 </w:rPr>
               </m:ctrlPr>
@@ -2460,7 +2483,7 @@
                     <w:rPr>
                       <w:rFonts w:ascii="Cambria Math" w:hAnsi="Cambria Math"/>
                       <w:i/>
-                      <w:sz w:val="22"/>
+                      <w:sz w:val="20"/>
                       <w:szCs w:val="22"/>
                     </w:rPr>
                   </m:ctrlPr>
@@ -2469,7 +2492,7 @@
                   <m:r>
                     <w:rPr>
                       <w:rFonts w:ascii="Cambria Math" w:hAnsi="Cambria Math"/>
-                      <w:sz w:val="22"/>
+                      <w:sz w:val="20"/>
                       <w:szCs w:val="22"/>
                     </w:rPr>
                     <m:t>coun</m:t>
@@ -2480,7 +2503,7 @@
                         <w:rPr>
                           <w:rFonts w:ascii="Cambria Math" w:hAnsi="Cambria Math"/>
                           <w:i/>
-                          <w:sz w:val="22"/>
+                          <w:sz w:val="20"/>
                           <w:szCs w:val="22"/>
                         </w:rPr>
                       </m:ctrlPr>
@@ -2489,7 +2512,7 @@
                       <m:r>
                         <w:rPr>
                           <w:rFonts w:ascii="Cambria Math" w:hAnsi="Cambria Math"/>
-                          <w:sz w:val="22"/>
+                          <w:sz w:val="20"/>
                           <w:szCs w:val="22"/>
                         </w:rPr>
                         <m:t>t</m:t>
@@ -2499,7 +2522,7 @@
                       <m:r>
                         <w:rPr>
                           <w:rFonts w:ascii="Cambria Math" w:hAnsi="Cambria Math"/>
-                          <w:sz w:val="22"/>
+                          <w:sz w:val="20"/>
                           <w:szCs w:val="22"/>
                         </w:rPr>
                         <m:t>blank</m:t>
@@ -2514,7 +2537,7 @@
                         <w:rPr>
                           <w:rFonts w:ascii="Cambria Math" w:hAnsi="Cambria Math"/>
                           <w:i/>
-                          <w:sz w:val="22"/>
+                          <w:sz w:val="20"/>
                           <w:szCs w:val="22"/>
                         </w:rPr>
                       </m:ctrlPr>
@@ -2523,7 +2546,7 @@
                       <m:r>
                         <w:rPr>
                           <w:rFonts w:ascii="Cambria Math" w:hAnsi="Cambria Math"/>
-                          <w:sz w:val="22"/>
+                          <w:sz w:val="20"/>
                           <w:szCs w:val="22"/>
                         </w:rPr>
                         <m:t>boar</m:t>
@@ -2534,7 +2557,7 @@
                             <w:rPr>
                               <w:rFonts w:ascii="Cambria Math" w:hAnsi="Cambria Math"/>
                               <w:i/>
-                              <w:sz w:val="22"/>
+                              <w:sz w:val="20"/>
                               <w:szCs w:val="22"/>
                             </w:rPr>
                           </m:ctrlPr>
@@ -2543,7 +2566,7 @@
                           <m:r>
                             <w:rPr>
                               <w:rFonts w:ascii="Cambria Math" w:hAnsi="Cambria Math"/>
-                              <w:sz w:val="22"/>
+                              <w:sz w:val="20"/>
                               <w:szCs w:val="22"/>
                             </w:rPr>
                             <m:t>d</m:t>
@@ -2553,7 +2576,7 @@
                           <m:r>
                             <w:rPr>
                               <w:rFonts w:ascii="Cambria Math" w:hAnsi="Cambria Math"/>
-                              <w:sz w:val="22"/>
+                              <w:sz w:val="20"/>
                               <w:szCs w:val="22"/>
                             </w:rPr>
                             <m:t>width</m:t>
@@ -2563,7 +2586,7 @@
                       <m:r>
                         <w:rPr>
                           <w:rFonts w:ascii="Cambria Math" w:hAnsi="Cambria Math"/>
-                          <w:sz w:val="22"/>
+                          <w:sz w:val="20"/>
                           <w:szCs w:val="22"/>
                         </w:rPr>
                         <m:t>*boar</m:t>
@@ -2574,7 +2597,7 @@
                             <w:rPr>
                               <w:rFonts w:ascii="Cambria Math" w:hAnsi="Cambria Math"/>
                               <w:i/>
-                              <w:sz w:val="22"/>
+                              <w:sz w:val="20"/>
                               <w:szCs w:val="22"/>
                             </w:rPr>
                           </m:ctrlPr>
@@ -2583,7 +2606,7 @@
                           <m:r>
                             <w:rPr>
                               <w:rFonts w:ascii="Cambria Math" w:hAnsi="Cambria Math"/>
-                              <w:sz w:val="22"/>
+                              <w:sz w:val="20"/>
                               <w:szCs w:val="22"/>
                             </w:rPr>
                             <m:t>d</m:t>
@@ -2593,7 +2616,7 @@
                           <m:r>
                             <w:rPr>
                               <w:rFonts w:ascii="Cambria Math" w:hAnsi="Cambria Math"/>
-                              <w:sz w:val="22"/>
+                              <w:sz w:val="20"/>
                               <w:szCs w:val="22"/>
                             </w:rPr>
                             <m:t>height</m:t>
@@ -2609,7 +2632,7 @@
           <m:r>
             <w:rPr>
               <w:rFonts w:ascii="Cambria Math" w:hAnsi="Cambria Math"/>
-              <w:sz w:val="22"/>
+              <w:sz w:val="20"/>
               <w:szCs w:val="22"/>
             </w:rPr>
             <m:t>*0.5</m:t>
@@ -2621,7 +2644,7 @@
       <w:pPr>
         <w:jc w:val="both"/>
         <w:rPr>
-          <w:sz w:val="22"/>
+          <w:sz w:val="20"/>
           <w:szCs w:val="22"/>
         </w:rPr>
       </w:pPr>
@@ -2630,13 +2653,13 @@
       <w:pPr>
         <w:jc w:val="both"/>
         <w:rPr>
-          <w:sz w:val="22"/>
-          <w:szCs w:val="22"/>
-        </w:rPr>
-      </w:pPr>
-      <w:r>
-        <w:rPr>
-          <w:sz w:val="22"/>
+          <w:sz w:val="20"/>
+          <w:szCs w:val="22"/>
+        </w:rPr>
+      </w:pPr>
+      <w:r>
+        <w:rPr>
+          <w:sz w:val="20"/>
           <w:szCs w:val="22"/>
         </w:rPr>
         <w:t xml:space="preserve">Note that the weight was halved by multiplying it with 0.5. This was to reduce the effect of the </w:t>
@@ -2644,14 +2667,14 @@
       <w:r>
         <w:rPr>
           <w:i/>
-          <w:sz w:val="22"/>
+          <w:sz w:val="20"/>
           <w:szCs w:val="22"/>
         </w:rPr>
         <w:t>Distance to Blanks</w:t>
       </w:r>
       <w:r>
         <w:rPr>
-          <w:sz w:val="22"/>
+          <w:sz w:val="20"/>
           <w:szCs w:val="22"/>
         </w:rPr>
         <w:t xml:space="preserve"> metric further, as tests proved that weighting it higher causes the agent to pick suboptimal moves more often.</w:t>
@@ -2661,7 +2684,7 @@
       <w:pPr>
         <w:jc w:val="both"/>
         <w:rPr>
-          <w:sz w:val="22"/>
+          <w:sz w:val="20"/>
           <w:szCs w:val="22"/>
         </w:rPr>
       </w:pPr>
@@ -2670,13 +2693,13 @@
       <w:pPr>
         <w:jc w:val="both"/>
         <w:rPr>
-          <w:sz w:val="22"/>
-          <w:szCs w:val="22"/>
-        </w:rPr>
-      </w:pPr>
-      <w:r>
-        <w:rPr>
-          <w:sz w:val="22"/>
+          <w:sz w:val="20"/>
+          <w:szCs w:val="22"/>
+        </w:rPr>
+      </w:pPr>
+      <w:r>
+        <w:rPr>
+          <w:sz w:val="20"/>
           <w:szCs w:val="22"/>
         </w:rPr>
         <w:t xml:space="preserve">This heuristic yielded around </w:t>
@@ -2684,7 +2707,7 @@
       <w:proofErr w:type="gramStart"/>
       <w:r>
         <w:rPr>
-          <w:sz w:val="22"/>
+          <w:sz w:val="20"/>
           <w:szCs w:val="22"/>
         </w:rPr>
         <w:t>70% win</w:t>
@@ -2692,7 +2715,7 @@
       <w:proofErr w:type="gramEnd"/>
       <w:r>
         <w:rPr>
-          <w:sz w:val="22"/>
+          <w:sz w:val="20"/>
           <w:szCs w:val="22"/>
         </w:rPr>
         <w:t xml:space="preserve"> rate against the CPU agents created by the tournament class given in the project and consistently outperformed the </w:t>
@@ -2700,7 +2723,7 @@
       <w:proofErr w:type="spellStart"/>
       <w:r>
         <w:rPr>
-          <w:sz w:val="22"/>
+          <w:sz w:val="20"/>
           <w:szCs w:val="22"/>
         </w:rPr>
         <w:t>AB_Improved</w:t>
@@ -2708,28 +2731,28 @@
       <w:proofErr w:type="spellEnd"/>
       <w:r>
         <w:rPr>
-          <w:sz w:val="22"/>
+          <w:sz w:val="20"/>
           <w:szCs w:val="22"/>
         </w:rPr>
         <w:t xml:space="preserve"> agent. However, it was also observed that occasionally the win rate had significant drops. This was primarily caused by </w:t>
       </w:r>
       <w:r>
         <w:rPr>
-          <w:sz w:val="22"/>
+          <w:sz w:val="20"/>
           <w:szCs w:val="22"/>
         </w:rPr>
         <w:t xml:space="preserve">starting move sequences that tricked the heuristic to pick squares that had high number of open moves around it, but </w:t>
       </w:r>
       <w:r>
         <w:rPr>
-          <w:sz w:val="22"/>
+          <w:sz w:val="20"/>
           <w:szCs w:val="22"/>
         </w:rPr>
         <w:t>were within isolated parts of the board that l</w:t>
       </w:r>
       <w:r>
         <w:rPr>
-          <w:sz w:val="22"/>
+          <w:sz w:val="20"/>
           <w:szCs w:val="22"/>
         </w:rPr>
         <w:t>imited the number of moves after it. This highlighted the importance of picking a time-effective heuristic function to be able to go deeper in the search tree within the allowed time frame to avoid picking moves that lead to dead-ends within a couple moves.</w:t>
@@ -2739,7 +2762,7 @@
       <w:pPr>
         <w:jc w:val="both"/>
         <w:rPr>
-          <w:sz w:val="22"/>
+          <w:sz w:val="20"/>
           <w:szCs w:val="22"/>
         </w:rPr>
       </w:pPr>
@@ -2748,7 +2771,7 @@
       <w:pPr>
         <w:jc w:val="both"/>
         <w:rPr>
-          <w:sz w:val="22"/>
+          <w:sz w:val="20"/>
           <w:szCs w:val="22"/>
         </w:rPr>
       </w:pPr>
@@ -2756,7 +2779,7 @@
         <w:rPr>
           <w:b/>
           <w:i/>
-          <w:sz w:val="22"/>
+          <w:sz w:val="20"/>
           <w:szCs w:val="22"/>
         </w:rPr>
         <w:t xml:space="preserve">3.2. </w:t>
@@ -2765,14 +2788,14 @@
         <w:rPr>
           <w:b/>
           <w:i/>
-          <w:sz w:val="22"/>
+          <w:sz w:val="20"/>
           <w:szCs w:val="22"/>
         </w:rPr>
         <w:t>Custom Score 2:</w:t>
       </w:r>
       <w:r>
         <w:rPr>
-          <w:sz w:val="22"/>
+          <w:sz w:val="20"/>
           <w:szCs w:val="22"/>
         </w:rPr>
         <w:t xml:space="preserve"> A more aggressive heuristic was picked as the second scoring function. The idea was to keep close to the opponent while maintaining high number of open moves to the player. This is to increase the chances to trapping the opponent in an isolated part of the board. </w:t>
@@ -2780,7 +2803,7 @@
       <w:proofErr w:type="gramStart"/>
       <w:r>
         <w:rPr>
-          <w:sz w:val="22"/>
+          <w:sz w:val="20"/>
           <w:szCs w:val="22"/>
         </w:rPr>
         <w:t>Similar to</w:t>
@@ -2788,7 +2811,7 @@
       <w:proofErr w:type="gramEnd"/>
       <w:r>
         <w:rPr>
-          <w:sz w:val="22"/>
+          <w:sz w:val="20"/>
           <w:szCs w:val="22"/>
         </w:rPr>
         <w:t xml:space="preserve"> the first heuristic, a further fix weighting was used to increase the importance of Open Moves heuristic relative to the Distance to Opponent heuristic.</w:t>
@@ -2798,16 +2821,7 @@
       <w:pPr>
         <w:jc w:val="both"/>
         <w:rPr>
-          <w:sz w:val="22"/>
-          <w:szCs w:val="22"/>
-        </w:rPr>
-      </w:pPr>
-    </w:p>
-    <w:p>
-      <w:pPr>
-        <w:jc w:val="both"/>
-        <w:rPr>
-          <w:sz w:val="22"/>
+          <w:sz w:val="20"/>
           <w:szCs w:val="22"/>
         </w:rPr>
       </w:pPr>
@@ -2816,7 +2830,7 @@
           <m:r>
             <w:rPr>
               <w:rFonts w:ascii="Cambria Math" w:hAnsi="Cambria Math"/>
-              <w:sz w:val="22"/>
+              <w:sz w:val="20"/>
               <w:szCs w:val="22"/>
             </w:rPr>
             <m:t>distanc</m:t>
@@ -2827,7 +2841,7 @@
                 <w:rPr>
                   <w:rFonts w:ascii="Cambria Math" w:hAnsi="Cambria Math"/>
                   <w:i/>
-                  <w:sz w:val="22"/>
+                  <w:sz w:val="20"/>
                   <w:szCs w:val="22"/>
                 </w:rPr>
               </m:ctrlPr>
@@ -2836,7 +2850,7 @@
               <m:r>
                 <w:rPr>
                   <w:rFonts w:ascii="Cambria Math" w:hAnsi="Cambria Math"/>
-                  <w:sz w:val="22"/>
+                  <w:sz w:val="20"/>
                   <w:szCs w:val="22"/>
                 </w:rPr>
                 <m:t>e</m:t>
@@ -2846,7 +2860,7 @@
               <m:r>
                 <w:rPr>
                   <w:rFonts w:ascii="Cambria Math" w:hAnsi="Cambria Math"/>
-                  <w:sz w:val="22"/>
+                  <w:sz w:val="20"/>
                   <w:szCs w:val="22"/>
                 </w:rPr>
                 <m:t>opponent</m:t>
@@ -2856,7 +2870,7 @@
           <m:r>
             <w:rPr>
               <w:rFonts w:ascii="Cambria Math" w:hAnsi="Cambria Math"/>
-              <w:sz w:val="22"/>
+              <w:sz w:val="20"/>
               <w:szCs w:val="22"/>
             </w:rPr>
             <m:t xml:space="preserve">+ </m:t>
@@ -2867,7 +2881,7 @@
                 <w:rPr>
                   <w:rFonts w:ascii="Cambria Math" w:hAnsi="Cambria Math"/>
                   <w:i/>
-                  <w:sz w:val="22"/>
+                  <w:sz w:val="20"/>
                   <w:szCs w:val="22"/>
                 </w:rPr>
               </m:ctrlPr>
@@ -2876,7 +2890,7 @@
               <m:r>
                 <w:rPr>
                   <w:rFonts w:ascii="Cambria Math" w:hAnsi="Cambria Math"/>
-                  <w:sz w:val="22"/>
+                  <w:sz w:val="20"/>
                   <w:szCs w:val="22"/>
                 </w:rPr>
                 <m:t>open_moves</m:t>
@@ -2886,7 +2900,7 @@
               <m:r>
                 <w:rPr>
                   <w:rFonts w:ascii="Cambria Math" w:hAnsi="Cambria Math"/>
-                  <w:sz w:val="22"/>
+                  <w:sz w:val="20"/>
                   <w:szCs w:val="22"/>
                 </w:rPr>
                 <m:t>player</m:t>
@@ -2896,7 +2910,7 @@
           <m:r>
             <w:rPr>
               <w:rFonts w:ascii="Cambria Math" w:hAnsi="Cambria Math"/>
-              <w:sz w:val="22"/>
+              <w:sz w:val="20"/>
               <w:szCs w:val="22"/>
             </w:rPr>
             <m:t>*5</m:t>
@@ -2908,7 +2922,7 @@
       <w:pPr>
         <w:jc w:val="both"/>
         <w:rPr>
-          <w:sz w:val="22"/>
+          <w:sz w:val="20"/>
           <w:szCs w:val="22"/>
         </w:rPr>
       </w:pPr>
@@ -2917,13 +2931,13 @@
       <w:pPr>
         <w:jc w:val="both"/>
         <w:rPr>
-          <w:sz w:val="22"/>
-          <w:szCs w:val="22"/>
-        </w:rPr>
-      </w:pPr>
-      <w:r>
-        <w:rPr>
-          <w:sz w:val="22"/>
+          <w:sz w:val="20"/>
+          <w:szCs w:val="22"/>
+        </w:rPr>
+      </w:pPr>
+      <w:r>
+        <w:rPr>
+          <w:sz w:val="20"/>
           <w:szCs w:val="22"/>
         </w:rPr>
         <w:t xml:space="preserve">The tests showed mixed success with this heuristic and although it gave promising performance in some games, it lacked consistency. </w:t>
@@ -2933,7 +2947,7 @@
       <w:pPr>
         <w:jc w:val="both"/>
         <w:rPr>
-          <w:sz w:val="22"/>
+          <w:sz w:val="20"/>
           <w:szCs w:val="22"/>
         </w:rPr>
       </w:pPr>
@@ -2942,7 +2956,7 @@
       <w:pPr>
         <w:jc w:val="both"/>
         <w:rPr>
-          <w:sz w:val="22"/>
+          <w:sz w:val="20"/>
           <w:szCs w:val="22"/>
         </w:rPr>
       </w:pPr>
@@ -2950,7 +2964,7 @@
         <w:rPr>
           <w:b/>
           <w:i/>
-          <w:sz w:val="22"/>
+          <w:sz w:val="20"/>
           <w:szCs w:val="22"/>
         </w:rPr>
         <w:t xml:space="preserve">3.3. </w:t>
@@ -2959,132 +2973,260 @@
         <w:rPr>
           <w:b/>
           <w:i/>
+          <w:sz w:val="20"/>
+          <w:szCs w:val="22"/>
+        </w:rPr>
+        <w:t>Custom Score 3:</w:t>
+      </w:r>
+      <w:r>
+        <w:rPr>
+          <w:sz w:val="20"/>
+          <w:szCs w:val="22"/>
+        </w:rPr>
+        <w:t xml:space="preserve"> The final heuristic that was tested was a modification to the second heuristic </w:t>
+      </w:r>
+      <w:proofErr w:type="gramStart"/>
+      <w:r>
+        <w:rPr>
+          <w:sz w:val="20"/>
+          <w:szCs w:val="22"/>
+        </w:rPr>
+        <w:t>in an attempt to</w:t>
+      </w:r>
+      <w:proofErr w:type="gramEnd"/>
+      <w:r>
+        <w:rPr>
+          <w:sz w:val="20"/>
+          <w:szCs w:val="22"/>
+        </w:rPr>
+        <w:t xml:space="preserve"> maintain a more consistent success rate. The Distance to Opponent metric was replaced with Distance to Target metric to avoid following the opponent </w:t>
+      </w:r>
+      <w:proofErr w:type="spellStart"/>
+      <w:r>
+        <w:rPr>
+          <w:sz w:val="20"/>
+          <w:szCs w:val="22"/>
+        </w:rPr>
+        <w:t>to</w:t>
+      </w:r>
+      <w:proofErr w:type="spellEnd"/>
+      <w:r>
+        <w:rPr>
+          <w:sz w:val="20"/>
+          <w:szCs w:val="22"/>
+        </w:rPr>
+        <w:t xml:space="preserve"> hard to get out of corners</w:t>
+      </w:r>
+      <w:r>
+        <w:rPr>
+          <w:sz w:val="20"/>
+          <w:szCs w:val="22"/>
+        </w:rPr>
+        <w:t xml:space="preserve">, and it was weighted equally with the </w:t>
+      </w:r>
+      <w:r>
+        <w:rPr>
+          <w:i/>
+          <w:sz w:val="20"/>
+          <w:szCs w:val="22"/>
+        </w:rPr>
+        <w:t>Open Moves</w:t>
+      </w:r>
+      <w:r>
+        <w:rPr>
+          <w:sz w:val="20"/>
+          <w:szCs w:val="22"/>
+        </w:rPr>
+        <w:t xml:space="preserve"> metric</w:t>
+      </w:r>
+      <w:r>
+        <w:rPr>
+          <w:sz w:val="20"/>
+          <w:szCs w:val="22"/>
+        </w:rPr>
+        <w:t>. This yielded higher success rate as anticipated. However, the results weren’t as good as the results of the first heuristic function.</w:t>
+      </w:r>
+    </w:p>
+    <w:p>
+      <w:pPr>
+        <w:jc w:val="both"/>
+        <w:rPr>
+          <w:sz w:val="20"/>
+          <w:szCs w:val="22"/>
+        </w:rPr>
+      </w:pPr>
+      <m:oMathPara>
+        <m:oMath>
+          <m:r>
+            <w:rPr>
+              <w:rFonts w:ascii="Cambria Math" w:hAnsi="Cambria Math"/>
+              <w:sz w:val="20"/>
+              <w:szCs w:val="22"/>
+            </w:rPr>
+            <m:t>distanc</m:t>
+          </m:r>
+          <m:sSub>
+            <m:sSubPr>
+              <m:ctrlPr>
+                <w:rPr>
+                  <w:rFonts w:ascii="Cambria Math" w:hAnsi="Cambria Math"/>
+                  <w:i/>
+                  <w:sz w:val="20"/>
+                  <w:szCs w:val="22"/>
+                </w:rPr>
+              </m:ctrlPr>
+            </m:sSubPr>
+            <m:e>
+              <m:r>
+                <w:rPr>
+                  <w:rFonts w:ascii="Cambria Math" w:hAnsi="Cambria Math"/>
+                  <w:sz w:val="20"/>
+                  <w:szCs w:val="22"/>
+                </w:rPr>
+                <m:t>e</m:t>
+              </m:r>
+            </m:e>
+            <m:sub>
+              <m:r>
+                <w:rPr>
+                  <w:rFonts w:ascii="Cambria Math" w:hAnsi="Cambria Math"/>
+                  <w:sz w:val="20"/>
+                  <w:szCs w:val="22"/>
+                </w:rPr>
+                <m:t>target</m:t>
+              </m:r>
+            </m:sub>
+          </m:sSub>
+          <m:r>
+            <w:rPr>
+              <w:rFonts w:ascii="Cambria Math" w:hAnsi="Cambria Math"/>
+              <w:sz w:val="20"/>
+              <w:szCs w:val="22"/>
+            </w:rPr>
+            <m:t xml:space="preserve">+ </m:t>
+          </m:r>
+          <m:sSub>
+            <m:sSubPr>
+              <m:ctrlPr>
+                <w:rPr>
+                  <w:rFonts w:ascii="Cambria Math" w:hAnsi="Cambria Math"/>
+                  <w:i/>
+                  <w:sz w:val="20"/>
+                  <w:szCs w:val="22"/>
+                </w:rPr>
+              </m:ctrlPr>
+            </m:sSubPr>
+            <m:e>
+              <m:r>
+                <w:rPr>
+                  <w:rFonts w:ascii="Cambria Math" w:hAnsi="Cambria Math"/>
+                  <w:sz w:val="20"/>
+                  <w:szCs w:val="22"/>
+                </w:rPr>
+                <m:t>open_moves</m:t>
+              </m:r>
+            </m:e>
+            <m:sub>
+              <m:r>
+                <w:rPr>
+                  <w:rFonts w:ascii="Cambria Math" w:hAnsi="Cambria Math"/>
+                  <w:sz w:val="20"/>
+                  <w:szCs w:val="22"/>
+                </w:rPr>
+                <m:t>player</m:t>
+              </m:r>
+            </m:sub>
+          </m:sSub>
+        </m:oMath>
+      </m:oMathPara>
+    </w:p>
+    <w:p>
+      <w:pPr>
+        <w:pStyle w:val="Heading2"/>
+        <w:rPr>
           <w:sz w:val="22"/>
-          <w:szCs w:val="22"/>
-        </w:rPr>
-        <w:t>Custom Score 3:</w:t>
-      </w:r>
-      <w:r>
+        </w:rPr>
+      </w:pPr>
+    </w:p>
+    <w:p>
+      <w:pPr>
+        <w:pStyle w:val="Heading2"/>
         <w:rPr>
           <w:sz w:val="22"/>
-          <w:szCs w:val="22"/>
-        </w:rPr>
-        <w:t xml:space="preserve"> The final heuristic that was tested was a modification to the second heuristic </w:t>
+        </w:rPr>
+      </w:pPr>
+      <w:r>
+        <w:rPr>
+          <w:sz w:val="22"/>
+        </w:rPr>
+        <w:t xml:space="preserve">4. </w:t>
+      </w:r>
+      <w:r>
+        <w:rPr>
+          <w:sz w:val="22"/>
+        </w:rPr>
+        <w:t>Conclusion and Future Improve</w:t>
+      </w:r>
+      <w:r>
+        <w:rPr>
+          <w:sz w:val="22"/>
+        </w:rPr>
+        <w:t>ments</w:t>
+      </w:r>
+    </w:p>
+    <w:p>
+      <w:pPr>
+        <w:jc w:val="both"/>
+        <w:rPr>
+          <w:sz w:val="20"/>
+          <w:szCs w:val="22"/>
+        </w:rPr>
+      </w:pPr>
+      <w:r>
+        <w:rPr>
+          <w:sz w:val="20"/>
+          <w:szCs w:val="22"/>
+        </w:rPr>
+        <w:t xml:space="preserve">The tests showed that each metric performed well in different scenarios and the main difficulty was combining these metrics in an efficient way. This could </w:t>
       </w:r>
       <w:proofErr w:type="gramStart"/>
       <w:r>
         <w:rPr>
-          <w:sz w:val="22"/>
-          <w:szCs w:val="22"/>
-        </w:rPr>
-        <w:t>in an attempt to</w:t>
+          <w:sz w:val="20"/>
+          <w:szCs w:val="22"/>
+        </w:rPr>
+        <w:t>be seen as</w:t>
       </w:r>
       <w:proofErr w:type="gramEnd"/>
       <w:r>
         <w:rPr>
-          <w:sz w:val="22"/>
-          <w:szCs w:val="22"/>
-        </w:rPr>
-        <w:t xml:space="preserve"> maintain a more consistent success rate. The Distance to Opponent metric was replaced with Distance to Target metric to avoid following the opponent </w:t>
-      </w:r>
-      <w:proofErr w:type="spellStart"/>
-      <w:r>
-        <w:rPr>
-          <w:sz w:val="22"/>
-          <w:szCs w:val="22"/>
-        </w:rPr>
-        <w:t>to</w:t>
-      </w:r>
-      <w:proofErr w:type="spellEnd"/>
-      <w:r>
-        <w:rPr>
-          <w:sz w:val="22"/>
-          <w:szCs w:val="22"/>
-        </w:rPr>
-        <w:t xml:space="preserve"> hard to get out of corners. This yielded higher success rate as anticipated. However, the results weren’t as good as the results of the first heuristic function.</w:t>
+          <w:sz w:val="20"/>
+          <w:szCs w:val="22"/>
+        </w:rPr>
+        <w:t xml:space="preserve"> picking different strategies for different cases, similar to how a human player would play. Using a linear function with fixed/decaying weights was a promising improvement on using raw metrics. This could be improved furt</w:t>
+      </w:r>
+      <w:bookmarkStart w:id="0" w:name="_GoBack"/>
+      <w:bookmarkEnd w:id="0"/>
+      <w:r>
+        <w:rPr>
+          <w:sz w:val="20"/>
+          <w:szCs w:val="22"/>
+        </w:rPr>
+        <w:t xml:space="preserve">her by employing machine learning techniques to optimise the weights of each of the metric over thousands/millions of games as opposed to updating them manually by trial and error. A further improvement could be to directly use a machine learning algorithm as the heuristic function. One example could be to use a simple decision tree, that could decide which metric to use based on the state of the board identified through a pre-defined set of features. </w:t>
       </w:r>
     </w:p>
     <w:p>
       <w:pPr>
         <w:jc w:val="both"/>
         <w:rPr>
-          <w:sz w:val="22"/>
-          <w:szCs w:val="22"/>
-        </w:rPr>
-      </w:pPr>
-    </w:p>
-    <w:p>
-      <w:pPr>
-        <w:jc w:val="both"/>
-        <w:rPr>
-          <w:sz w:val="22"/>
-          <w:szCs w:val="22"/>
-        </w:rPr>
-      </w:pPr>
-    </w:p>
-    <w:p>
-      <w:pPr>
-        <w:pStyle w:val="Heading2"/>
-      </w:pPr>
-    </w:p>
-    <w:p>
-      <w:pPr>
-        <w:pStyle w:val="Heading2"/>
-      </w:pPr>
-      <w:r>
-        <w:t xml:space="preserve">4. </w:t>
-      </w:r>
-      <w:r>
-        <w:t>Conclusion and Future Improve</w:t>
-      </w:r>
-      <w:r>
-        <w:t>ments</w:t>
-      </w:r>
-    </w:p>
-    <w:p>
-      <w:pPr>
-        <w:jc w:val="both"/>
-        <w:rPr>
-          <w:sz w:val="22"/>
-          <w:szCs w:val="22"/>
-        </w:rPr>
-      </w:pPr>
-      <w:r>
-        <w:rPr>
-          <w:sz w:val="22"/>
-          <w:szCs w:val="22"/>
-        </w:rPr>
-        <w:t xml:space="preserve">The tests showed that each metric performed well in different scenarios and the main difficulty was combining these metrics in an efficient way. This could </w:t>
-      </w:r>
-      <w:proofErr w:type="gramStart"/>
-      <w:r>
-        <w:rPr>
-          <w:sz w:val="22"/>
-          <w:szCs w:val="22"/>
-        </w:rPr>
-        <w:t>be seen as</w:t>
-      </w:r>
-      <w:proofErr w:type="gramEnd"/>
-      <w:r>
-        <w:rPr>
-          <w:sz w:val="22"/>
-          <w:szCs w:val="22"/>
-        </w:rPr>
-        <w:t xml:space="preserve"> picking different strategies for different cases, similar to how a human player would play. Using a linear function with fixed/decaying weights was a promising improvement on using raw metrics. This could be improved further by employing machine learning techniques to optimise the weights of each of the metric over thousands/millions of games as opposed to updating them manually by trial and error. A further improvement could be to directly use a machine learning algorithm as the heuristic function. One example could be to use a simple decision tree, that could decide which metric to use based on the state of the board identified through a pre-defined set of features. </w:t>
-      </w:r>
-    </w:p>
-    <w:p>
-      <w:pPr>
-        <w:jc w:val="both"/>
-        <w:rPr>
-          <w:sz w:val="22"/>
+          <w:sz w:val="20"/>
           <w:szCs w:val="22"/>
         </w:rPr>
       </w:pPr>
     </w:p>
     <w:sectPr>
       <w:pgSz w:w="11900" w:h="16840"/>
-      <w:pgMar w:top="1440" w:right="1440" w:bottom="1440" w:left="1440" w:header="720" w:footer="720" w:gutter="0"/>
+      <w:pgMar w:top="1008" w:right="1008" w:bottom="1008" w:left="1008" w:header="720" w:footer="720" w:gutter="0"/>
       <w:cols w:space="720"/>
       <w:docGrid w:linePitch="360"/>
     </w:sectPr>

</xml_diff>

<commit_message>
Added table/chart to heuristic analysis
</commit_message>
<xml_diff>
--- a/heuristic_analysis.docx
+++ b/heuristic_analysis.docx
@@ -1,6 +1,6 @@
 
 <file path=word/document.xml><?xml version="1.0" encoding="utf-8"?>
-<w:document xmlns:wpc="http://schemas.microsoft.com/office/word/2010/wordprocessingCanvas" xmlns:mo="http://schemas.microsoft.com/office/mac/office/2008/main" xmlns:mc="http://schemas.openxmlformats.org/markup-compatibility/2006" xmlns:mv="urn:schemas-microsoft-com:mac:vml" xmlns:o="urn:schemas-microsoft-com:office:office" xmlns:r="http://schemas.openxmlformats.org/officeDocument/2006/relationships" xmlns:m="http://schemas.openxmlformats.org/officeDocument/2006/math" xmlns:v="urn:schemas-microsoft-com:vml" xmlns:wp14="http://schemas.microsoft.com/office/word/2010/wordprocessingDrawing" xmlns:wp="http://schemas.openxmlformats.org/drawingml/2006/wordprocessingDrawing" xmlns:w10="urn:schemas-microsoft-com:office:word" xmlns:w="http://schemas.openxmlformats.org/wordprocessingml/2006/main" xmlns:w14="http://schemas.microsoft.com/office/word/2010/wordml" xmlns:w15="http://schemas.microsoft.com/office/word/2012/wordml" xmlns:wpg="http://schemas.microsoft.com/office/word/2010/wordprocessingGroup" xmlns:wpi="http://schemas.microsoft.com/office/word/2010/wordprocessingInk" xmlns:wne="http://schemas.microsoft.com/office/word/2006/wordml" xmlns:wps="http://schemas.microsoft.com/office/word/2010/wordprocessingShape" mc:Ignorable="w14 w15 wp14">
+<w:document xmlns:wpc="http://schemas.microsoft.com/office/word/2010/wordprocessingCanvas" xmlns:cx="http://schemas.microsoft.com/office/drawing/2014/chartex" xmlns:cx1="http://schemas.microsoft.com/office/drawing/2015/9/8/chartex" xmlns:cx2="http://schemas.microsoft.com/office/drawing/2015/10/21/chartex" xmlns:cx3="http://schemas.microsoft.com/office/drawing/2016/5/9/chartex" xmlns:cx4="http://schemas.microsoft.com/office/drawing/2016/5/10/chartex" xmlns:cx5="http://schemas.microsoft.com/office/drawing/2016/5/11/chartex" xmlns:cx6="http://schemas.microsoft.com/office/drawing/2016/5/12/chartex" xmlns:cx7="http://schemas.microsoft.com/office/drawing/2016/5/13/chartex" xmlns:cx8="http://schemas.microsoft.com/office/drawing/2016/5/14/chartex" xmlns:mc="http://schemas.openxmlformats.org/markup-compatibility/2006" xmlns:o="urn:schemas-microsoft-com:office:office" xmlns:r="http://schemas.openxmlformats.org/officeDocument/2006/relationships" xmlns:m="http://schemas.openxmlformats.org/officeDocument/2006/math" xmlns:v="urn:schemas-microsoft-com:vml" xmlns:wp14="http://schemas.microsoft.com/office/word/2010/wordprocessingDrawing" xmlns:wp="http://schemas.openxmlformats.org/drawingml/2006/wordprocessingDrawing" xmlns:w10="urn:schemas-microsoft-com:office:word" xmlns:w="http://schemas.openxmlformats.org/wordprocessingml/2006/main" xmlns:w14="http://schemas.microsoft.com/office/word/2010/wordml" xmlns:w15="http://schemas.microsoft.com/office/word/2012/wordml" xmlns:w16se="http://schemas.microsoft.com/office/word/2015/wordml/symex" xmlns:wpg="http://schemas.microsoft.com/office/word/2010/wordprocessingGroup" xmlns:wpi="http://schemas.microsoft.com/office/word/2010/wordprocessingInk" xmlns:wne="http://schemas.microsoft.com/office/word/2006/wordml" xmlns:wps="http://schemas.microsoft.com/office/word/2010/wordprocessingShape" mc:Ignorable="w14 w15 w16se wp14">
   <w:body>
     <w:p>
       <w:pPr>
@@ -2702,23 +2702,7 @@
           <w:sz w:val="20"/>
           <w:szCs w:val="22"/>
         </w:rPr>
-        <w:t xml:space="preserve">This heuristic yielded around </w:t>
-      </w:r>
-      <w:proofErr w:type="gramStart"/>
-      <w:r>
-        <w:rPr>
-          <w:sz w:val="20"/>
-          <w:szCs w:val="22"/>
-        </w:rPr>
-        <w:t>70% win</w:t>
-      </w:r>
-      <w:proofErr w:type="gramEnd"/>
-      <w:r>
-        <w:rPr>
-          <w:sz w:val="20"/>
-          <w:szCs w:val="22"/>
-        </w:rPr>
-        <w:t xml:space="preserve"> rate against the CPU agents created by the tournament class given in the project and consistently outperformed the </w:t>
+        <w:t xml:space="preserve">This heuristic yielded around 70% win rate against the CPU agents created by the tournament class given in the project and consistently outperformed the </w:t>
       </w:r>
       <w:proofErr w:type="spellStart"/>
       <w:r>
@@ -2798,23 +2782,7 @@
           <w:sz w:val="20"/>
           <w:szCs w:val="22"/>
         </w:rPr>
-        <w:t xml:space="preserve"> A more aggressive heuristic was picked as the second scoring function. The idea was to keep close to the opponent while maintaining high number of open moves to the player. This is to increase the chances to trapping the opponent in an isolated part of the board. </w:t>
-      </w:r>
-      <w:proofErr w:type="gramStart"/>
-      <w:r>
-        <w:rPr>
-          <w:sz w:val="20"/>
-          <w:szCs w:val="22"/>
-        </w:rPr>
-        <w:t>Similar to</w:t>
-      </w:r>
-      <w:proofErr w:type="gramEnd"/>
-      <w:r>
-        <w:rPr>
-          <w:sz w:val="20"/>
-          <w:szCs w:val="22"/>
-        </w:rPr>
-        <w:t xml:space="preserve"> the first heuristic, a further fix weighting was used to increase the importance of Open Moves heuristic relative to the Distance to Opponent heuristic.</w:t>
+        <w:t xml:space="preserve"> A more aggressive heuristic was picked as the second scoring function. The idea was to keep close to the opponent while maintaining high number of open moves to the player. This is to increase the chances to trapping the opponent in an isolated part of the board. Similar to the first heuristic, a further fix weighting was used to increase the importance of Open Moves heuristic relative to the Distance to Opponent heuristic.</w:t>
       </w:r>
     </w:p>
     <w:p>
@@ -2983,23 +2951,7 @@
           <w:sz w:val="20"/>
           <w:szCs w:val="22"/>
         </w:rPr>
-        <w:t xml:space="preserve"> The final heuristic that was tested was a modification to the second heuristic </w:t>
-      </w:r>
-      <w:proofErr w:type="gramStart"/>
-      <w:r>
-        <w:rPr>
-          <w:sz w:val="20"/>
-          <w:szCs w:val="22"/>
-        </w:rPr>
-        <w:t>in an attempt to</w:t>
-      </w:r>
-      <w:proofErr w:type="gramEnd"/>
-      <w:r>
-        <w:rPr>
-          <w:sz w:val="20"/>
-          <w:szCs w:val="22"/>
-        </w:rPr>
-        <w:t xml:space="preserve"> maintain a more consistent success rate. The Distance to Opponent metric was replaced with Distance to Target metric to avoid following the opponent </w:t>
+        <w:t xml:space="preserve"> The final heuristic that was tested was a modification to the second heuristic in an attempt to maintain a more consistent success rate. The Distance to Opponent metric was replaced with Distance to Target metric to avoid following the opponent </w:t>
       </w:r>
       <w:proofErr w:type="spellStart"/>
       <w:r>
@@ -3159,19 +3111,7 @@
         <w:rPr>
           <w:sz w:val="22"/>
         </w:rPr>
-        <w:t xml:space="preserve">4. </w:t>
-      </w:r>
-      <w:r>
-        <w:rPr>
-          <w:sz w:val="22"/>
-        </w:rPr>
-        <w:t>Conclusion and Future Improve</w:t>
-      </w:r>
-      <w:r>
-        <w:rPr>
-          <w:sz w:val="22"/>
-        </w:rPr>
-        <w:t>ments</w:t>
+        <w:t>4. Results</w:t>
       </w:r>
     </w:p>
     <w:p>
@@ -3179,40 +3119,2520 @@
         <w:jc w:val="both"/>
         <w:rPr>
           <w:sz w:val="20"/>
-          <w:szCs w:val="22"/>
+          <w:szCs w:val="20"/>
         </w:rPr>
       </w:pPr>
       <w:r>
         <w:rPr>
           <w:sz w:val="20"/>
-          <w:szCs w:val="22"/>
-        </w:rPr>
-        <w:t xml:space="preserve">The tests showed that each metric performed well in different scenarios and the main difficulty was combining these metrics in an efficient way. This could </w:t>
-      </w:r>
-      <w:proofErr w:type="gramStart"/>
-      <w:r>
-        <w:rPr>
-          <w:sz w:val="20"/>
-          <w:szCs w:val="22"/>
-        </w:rPr>
-        <w:t>be seen as</w:t>
-      </w:r>
-      <w:proofErr w:type="gramEnd"/>
-      <w:r>
-        <w:rPr>
-          <w:sz w:val="20"/>
-          <w:szCs w:val="22"/>
-        </w:rPr>
-        <w:t xml:space="preserve"> picking different strategies for different cases, similar to how a human player would play. Using a linear function with fixed/decaying weights was a promising improvement on using raw metrics. This could be improved furt</w:t>
-      </w:r>
+          <w:szCs w:val="20"/>
+        </w:rPr>
+        <w:t xml:space="preserve">The three heuristic functions were tested against opponents that used </w:t>
+      </w:r>
+      <w:r>
+        <w:rPr>
+          <w:i/>
+          <w:sz w:val="20"/>
+          <w:szCs w:val="20"/>
+        </w:rPr>
+        <w:t>Open Moves</w:t>
+      </w:r>
+      <w:r>
+        <w:rPr>
+          <w:sz w:val="20"/>
+          <w:szCs w:val="20"/>
+        </w:rPr>
+        <w:t xml:space="preserve">, </w:t>
+      </w:r>
+      <w:r>
+        <w:rPr>
+          <w:i/>
+          <w:sz w:val="20"/>
+          <w:szCs w:val="20"/>
+        </w:rPr>
+        <w:t>Distance to Centre</w:t>
+      </w:r>
+      <w:r>
+        <w:rPr>
+          <w:sz w:val="20"/>
+          <w:szCs w:val="20"/>
+        </w:rPr>
+        <w:t xml:space="preserve"> and </w:t>
+      </w:r>
+      <w:r>
+        <w:rPr>
+          <w:i/>
+          <w:sz w:val="20"/>
+          <w:szCs w:val="20"/>
+        </w:rPr>
+        <w:t>Improved Open Moves</w:t>
+      </w:r>
+      <w:r>
+        <w:rPr>
+          <w:sz w:val="20"/>
+          <w:szCs w:val="20"/>
+        </w:rPr>
+        <w:t xml:space="preserve"> metrics to see how they performed against well-known alternatives. The opponents used </w:t>
+      </w:r>
+      <w:proofErr w:type="spellStart"/>
+      <w:r>
+        <w:rPr>
+          <w:sz w:val="20"/>
+          <w:szCs w:val="20"/>
+        </w:rPr>
+        <w:t>MiniMax</w:t>
+      </w:r>
+      <w:proofErr w:type="spellEnd"/>
+      <w:r>
+        <w:rPr>
+          <w:sz w:val="20"/>
+          <w:szCs w:val="20"/>
+        </w:rPr>
+        <w:t xml:space="preserve"> (MM)</w:t>
+      </w:r>
+      <w:r>
+        <w:rPr>
+          <w:sz w:val="20"/>
+          <w:szCs w:val="20"/>
+        </w:rPr>
+        <w:t xml:space="preserve"> algorithm with and without </w:t>
+      </w:r>
+      <w:proofErr w:type="spellStart"/>
+      <w:r>
+        <w:rPr>
+          <w:sz w:val="20"/>
+          <w:szCs w:val="20"/>
+        </w:rPr>
+        <w:t>AlphaBeta</w:t>
+      </w:r>
+      <w:proofErr w:type="spellEnd"/>
+      <w:r>
+        <w:rPr>
+          <w:sz w:val="20"/>
+          <w:szCs w:val="20"/>
+        </w:rPr>
+        <w:t xml:space="preserve"> (AB)</w:t>
+      </w:r>
+      <w:r>
+        <w:rPr>
+          <w:sz w:val="20"/>
+          <w:szCs w:val="20"/>
+        </w:rPr>
+        <w:t xml:space="preserve"> pruning with each metric to understand the benefits of more efficient tree search. There was also </w:t>
+      </w:r>
+      <w:proofErr w:type="spellStart"/>
+      <w:r>
+        <w:rPr>
+          <w:sz w:val="20"/>
+          <w:szCs w:val="20"/>
+        </w:rPr>
+        <w:t>a</w:t>
+      </w:r>
+      <w:proofErr w:type="spellEnd"/>
+      <w:r>
+        <w:rPr>
+          <w:sz w:val="20"/>
+          <w:szCs w:val="20"/>
+        </w:rPr>
+        <w:t xml:space="preserve"> opponent that used Random moves. This was purely used to create a baseline of how the performance would be if the agent simply chose a random legal move each turn.</w:t>
+      </w:r>
+    </w:p>
+    <w:p>
+      <w:pPr>
+        <w:jc w:val="both"/>
+        <w:rPr>
+          <w:sz w:val="20"/>
+          <w:szCs w:val="20"/>
+        </w:rPr>
+      </w:pPr>
+    </w:p>
+    <w:p>
+      <w:pPr>
+        <w:keepNext/>
+        <w:jc w:val="center"/>
+      </w:pPr>
+      <w:r>
+        <w:rPr>
+          <w:noProof/>
+          <w:lang w:eastAsia="en-GB"/>
+        </w:rPr>
+        <w:drawing>
+          <wp:inline distT="0" distB="0" distL="0" distR="0" wp14:anchorId="2E6F983A" wp14:editId="6247597E">
+            <wp:extent cx="5905500" cy="2600325"/>
+            <wp:effectExtent l="0" t="0" r="0" b="9525"/>
+            <wp:docPr id="1" name="Chart 1">
+              <a:extLst xmlns:a="http://schemas.openxmlformats.org/drawingml/2006/main">
+                <a:ext uri="{FF2B5EF4-FFF2-40B4-BE49-F238E27FC236}">
+                  <a16:creationId xmlns:a16="http://schemas.microsoft.com/office/drawing/2014/main" id="{D04F1E4C-2B8B-4F91-A7F8-009C07EDA860}"/>
+                </a:ext>
+              </a:extLst>
+            </wp:docPr>
+            <wp:cNvGraphicFramePr/>
+            <a:graphic xmlns:a="http://schemas.openxmlformats.org/drawingml/2006/main">
+              <a:graphicData uri="http://schemas.openxmlformats.org/drawingml/2006/chart">
+                <c:chart xmlns:c="http://schemas.openxmlformats.org/drawingml/2006/chart" xmlns:r="http://schemas.openxmlformats.org/officeDocument/2006/relationships" r:id="rId4"/>
+              </a:graphicData>
+            </a:graphic>
+          </wp:inline>
+        </w:drawing>
+      </w:r>
+    </w:p>
+    <w:p>
+      <w:pPr>
+        <w:pStyle w:val="Caption"/>
+        <w:jc w:val="center"/>
+        <w:rPr>
+          <w:sz w:val="20"/>
+          <w:szCs w:val="20"/>
+        </w:rPr>
+      </w:pPr>
+      <w:r>
+        <w:t xml:space="preserve">Figure </w:t>
+      </w:r>
+      <w:r>
+        <w:fldChar w:fldCharType="begin"/>
+      </w:r>
+      <w:r>
+        <w:instrText xml:space="preserve"> SEQ Figure \* ARABIC </w:instrText>
+      </w:r>
+      <w:r>
+        <w:fldChar w:fldCharType="separate"/>
+      </w:r>
+      <w:r>
+        <w:rPr>
+          <w:noProof/>
+        </w:rPr>
+        <w:t>1</w:t>
+      </w:r>
+      <w:r>
+        <w:fldChar w:fldCharType="end"/>
+      </w:r>
+      <w:r>
+        <w:t xml:space="preserve"> - Custom Heuristic</w:t>
+      </w:r>
+      <w:r>
+        <w:rPr>
+          <w:noProof/>
+        </w:rPr>
+        <w:t>s vs Well-known Heuristics</w:t>
+      </w:r>
+    </w:p>
+    <w:p>
+      <w:pPr>
+        <w:jc w:val="both"/>
+        <w:rPr>
+          <w:sz w:val="20"/>
+          <w:szCs w:val="20"/>
+        </w:rPr>
+      </w:pPr>
+      <w:r>
+        <w:rPr>
+          <w:sz w:val="20"/>
+          <w:szCs w:val="20"/>
+        </w:rPr>
+        <w:t xml:space="preserve">The results in Figure 1 show that Custom Score 3 heuristic performed the best against the Random and </w:t>
+      </w:r>
+      <w:proofErr w:type="spellStart"/>
+      <w:r>
+        <w:rPr>
+          <w:sz w:val="20"/>
+          <w:szCs w:val="20"/>
+        </w:rPr>
+        <w:t>MM_Open</w:t>
+      </w:r>
+      <w:proofErr w:type="spellEnd"/>
+      <w:r>
+        <w:rPr>
+          <w:sz w:val="20"/>
+          <w:szCs w:val="20"/>
+        </w:rPr>
+        <w:t xml:space="preserve"> agents, owing to the aggressive strategy it follows, but it wasn’t as successful when played against more sophisticated agents. Custom Score 2 heuristic performed better overall compared to Custom Score 3, primarily because it gives a higher weight on </w:t>
+      </w:r>
+      <w:r>
+        <w:rPr>
+          <w:i/>
+          <w:sz w:val="20"/>
+          <w:szCs w:val="20"/>
+        </w:rPr>
+        <w:t>Open Moves</w:t>
+      </w:r>
+      <w:r>
+        <w:rPr>
+          <w:sz w:val="20"/>
+          <w:szCs w:val="20"/>
+        </w:rPr>
+        <w:t xml:space="preserve"> heuristic compared to </w:t>
+      </w:r>
+      <w:r>
+        <w:rPr>
+          <w:i/>
+          <w:sz w:val="20"/>
+          <w:szCs w:val="20"/>
+        </w:rPr>
+        <w:t>Distance to Target</w:t>
+      </w:r>
+      <w:r>
+        <w:rPr>
+          <w:sz w:val="20"/>
+          <w:szCs w:val="20"/>
+        </w:rPr>
+        <w:t xml:space="preserve">. This is expected as </w:t>
+      </w:r>
+      <w:r>
+        <w:rPr>
+          <w:i/>
+          <w:sz w:val="20"/>
+          <w:szCs w:val="20"/>
+        </w:rPr>
+        <w:t>Open Moves</w:t>
+      </w:r>
+      <w:r>
+        <w:rPr>
+          <w:sz w:val="20"/>
+          <w:szCs w:val="20"/>
+        </w:rPr>
+        <w:t xml:space="preserve"> is a more stable heuristic that give more consistent results against opponents with varying strategies. That said, it wasn’t a considerable improvement over the Improved Open Moves heuristic, surpassing its success rate by only ~4%. </w:t>
+      </w:r>
+    </w:p>
+    <w:p>
+      <w:pPr>
+        <w:jc w:val="both"/>
+        <w:rPr>
+          <w:sz w:val="20"/>
+          <w:szCs w:val="20"/>
+        </w:rPr>
+      </w:pPr>
+      <w:r>
+        <w:rPr>
+          <w:i/>
+          <w:sz w:val="20"/>
+          <w:szCs w:val="20"/>
+        </w:rPr>
+        <w:lastRenderedPageBreak/>
+        <w:t>Custom Score</w:t>
+      </w:r>
+      <w:r>
+        <w:rPr>
+          <w:sz w:val="20"/>
+          <w:szCs w:val="20"/>
+        </w:rPr>
+        <w:t xml:space="preserve"> heuristic, on the other hand, performed well against all agents consistently, and provided a good improvement over the </w:t>
+      </w:r>
+      <w:r>
+        <w:rPr>
+          <w:i/>
+          <w:sz w:val="20"/>
+          <w:szCs w:val="20"/>
+        </w:rPr>
+        <w:t>Improved Open Moves</w:t>
+      </w:r>
+      <w:r>
+        <w:rPr>
+          <w:sz w:val="20"/>
+          <w:szCs w:val="20"/>
+        </w:rPr>
+        <w:t xml:space="preserve"> heuristic, yielding a </w:t>
+      </w:r>
+      <w:r>
+        <w:rPr>
+          <w:sz w:val="20"/>
+          <w:szCs w:val="20"/>
+        </w:rPr>
+        <w:t>16% better success rate. The exact winning rates for game</w:t>
+      </w:r>
+      <w:r>
+        <w:rPr>
+          <w:sz w:val="20"/>
+          <w:szCs w:val="20"/>
+        </w:rPr>
+        <w:t>s against each opponent</w:t>
+      </w:r>
+      <w:r>
+        <w:rPr>
+          <w:sz w:val="20"/>
+          <w:szCs w:val="20"/>
+        </w:rPr>
+        <w:t xml:space="preserve"> can be observed in Table 1.</w:t>
+      </w:r>
+    </w:p>
+    <w:p>
+      <w:pPr>
+        <w:jc w:val="both"/>
+        <w:rPr>
+          <w:sz w:val="20"/>
+          <w:szCs w:val="20"/>
+        </w:rPr>
+      </w:pPr>
+    </w:p>
+    <w:tbl>
+      <w:tblPr>
+        <w:tblW w:w="7680" w:type="dxa"/>
+        <w:jc w:val="center"/>
+        <w:tblLook w:val="04A0" w:firstRow="1" w:lastRow="0" w:firstColumn="1" w:lastColumn="0" w:noHBand="0" w:noVBand="1"/>
+      </w:tblPr>
+      <w:tblGrid>
+        <w:gridCol w:w="1495"/>
+        <w:gridCol w:w="1640"/>
+        <w:gridCol w:w="1420"/>
+        <w:gridCol w:w="1660"/>
+        <w:gridCol w:w="1660"/>
+      </w:tblGrid>
+      <w:tr>
+        <w:trPr>
+          <w:trHeight w:val="255"/>
+          <w:jc w:val="center"/>
+        </w:trPr>
+        <w:tc>
+          <w:tcPr>
+            <w:tcW w:w="1300" w:type="dxa"/>
+            <w:tcBorders>
+              <w:top w:val="single" w:sz="4" w:space="0" w:color="003594"/>
+              <w:left w:val="single" w:sz="4" w:space="0" w:color="003594"/>
+              <w:bottom w:val="nil"/>
+              <w:right w:val="nil"/>
+            </w:tcBorders>
+            <w:shd w:val="clear" w:color="003594" w:fill="003594"/>
+            <w:noWrap/>
+            <w:vAlign w:val="bottom"/>
+            <w:hideMark/>
+          </w:tcPr>
+          <w:p>
+            <w:pPr>
+              <w:rPr>
+                <w:rFonts w:ascii="Arial" w:eastAsia="Times New Roman" w:hAnsi="Arial" w:cs="Arial"/>
+                <w:b/>
+                <w:bCs/>
+                <w:color w:val="FFFFFF"/>
+                <w:sz w:val="20"/>
+                <w:szCs w:val="20"/>
+                <w:lang w:eastAsia="en-GB"/>
+              </w:rPr>
+            </w:pPr>
+            <w:r>
+              <w:rPr>
+                <w:rFonts w:ascii="Arial" w:eastAsia="Times New Roman" w:hAnsi="Arial" w:cs="Arial"/>
+                <w:b/>
+                <w:bCs/>
+                <w:color w:val="FFFFFF"/>
+                <w:sz w:val="20"/>
+                <w:szCs w:val="20"/>
+                <w:lang w:eastAsia="en-GB"/>
+              </w:rPr>
+              <w:t>Opponent</w:t>
+            </w:r>
+          </w:p>
+        </w:tc>
+        <w:tc>
+          <w:tcPr>
+            <w:tcW w:w="1640" w:type="dxa"/>
+            <w:tcBorders>
+              <w:top w:val="single" w:sz="4" w:space="0" w:color="003594"/>
+              <w:left w:val="nil"/>
+              <w:bottom w:val="nil"/>
+              <w:right w:val="nil"/>
+            </w:tcBorders>
+            <w:shd w:val="clear" w:color="003594" w:fill="003594"/>
+            <w:noWrap/>
+            <w:vAlign w:val="bottom"/>
+            <w:hideMark/>
+          </w:tcPr>
+          <w:p>
+            <w:pPr>
+              <w:rPr>
+                <w:rFonts w:ascii="Arial" w:eastAsia="Times New Roman" w:hAnsi="Arial" w:cs="Arial"/>
+                <w:b/>
+                <w:bCs/>
+                <w:color w:val="FFFFFF"/>
+                <w:sz w:val="20"/>
+                <w:szCs w:val="20"/>
+                <w:lang w:eastAsia="en-GB"/>
+              </w:rPr>
+            </w:pPr>
+            <w:proofErr w:type="spellStart"/>
+            <w:r>
+              <w:rPr>
+                <w:rFonts w:ascii="Arial" w:eastAsia="Times New Roman" w:hAnsi="Arial" w:cs="Arial"/>
+                <w:b/>
+                <w:bCs/>
+                <w:color w:val="FFFFFF"/>
+                <w:sz w:val="20"/>
+                <w:szCs w:val="20"/>
+                <w:lang w:eastAsia="en-GB"/>
+              </w:rPr>
+              <w:t>AB_Improved</w:t>
+            </w:r>
+            <w:proofErr w:type="spellEnd"/>
+          </w:p>
+        </w:tc>
+        <w:tc>
+          <w:tcPr>
+            <w:tcW w:w="1420" w:type="dxa"/>
+            <w:tcBorders>
+              <w:top w:val="single" w:sz="4" w:space="0" w:color="003594"/>
+              <w:left w:val="nil"/>
+              <w:bottom w:val="nil"/>
+              <w:right w:val="nil"/>
+            </w:tcBorders>
+            <w:shd w:val="clear" w:color="003594" w:fill="003594"/>
+            <w:noWrap/>
+            <w:vAlign w:val="bottom"/>
+            <w:hideMark/>
+          </w:tcPr>
+          <w:p>
+            <w:pPr>
+              <w:rPr>
+                <w:rFonts w:ascii="Arial" w:eastAsia="Times New Roman" w:hAnsi="Arial" w:cs="Arial"/>
+                <w:b/>
+                <w:bCs/>
+                <w:color w:val="FFFFFF"/>
+                <w:sz w:val="20"/>
+                <w:szCs w:val="20"/>
+                <w:lang w:eastAsia="en-GB"/>
+              </w:rPr>
+            </w:pPr>
+            <w:proofErr w:type="spellStart"/>
+            <w:r>
+              <w:rPr>
+                <w:rFonts w:ascii="Arial" w:eastAsia="Times New Roman" w:hAnsi="Arial" w:cs="Arial"/>
+                <w:b/>
+                <w:bCs/>
+                <w:color w:val="FFFFFF"/>
+                <w:sz w:val="20"/>
+                <w:szCs w:val="20"/>
+                <w:lang w:eastAsia="en-GB"/>
+              </w:rPr>
+              <w:t>AB_Custom</w:t>
+            </w:r>
+            <w:proofErr w:type="spellEnd"/>
+          </w:p>
+        </w:tc>
+        <w:tc>
+          <w:tcPr>
+            <w:tcW w:w="1660" w:type="dxa"/>
+            <w:tcBorders>
+              <w:top w:val="single" w:sz="4" w:space="0" w:color="003594"/>
+              <w:left w:val="nil"/>
+              <w:bottom w:val="nil"/>
+              <w:right w:val="nil"/>
+            </w:tcBorders>
+            <w:shd w:val="clear" w:color="003594" w:fill="003594"/>
+            <w:noWrap/>
+            <w:vAlign w:val="bottom"/>
+            <w:hideMark/>
+          </w:tcPr>
+          <w:p>
+            <w:pPr>
+              <w:rPr>
+                <w:rFonts w:ascii="Arial" w:eastAsia="Times New Roman" w:hAnsi="Arial" w:cs="Arial"/>
+                <w:b/>
+                <w:bCs/>
+                <w:color w:val="FFFFFF"/>
+                <w:sz w:val="20"/>
+                <w:szCs w:val="20"/>
+                <w:lang w:eastAsia="en-GB"/>
+              </w:rPr>
+            </w:pPr>
+            <w:r>
+              <w:rPr>
+                <w:rFonts w:ascii="Arial" w:eastAsia="Times New Roman" w:hAnsi="Arial" w:cs="Arial"/>
+                <w:b/>
+                <w:bCs/>
+                <w:color w:val="FFFFFF"/>
+                <w:sz w:val="20"/>
+                <w:szCs w:val="20"/>
+                <w:lang w:eastAsia="en-GB"/>
+              </w:rPr>
+              <w:t>AB_Custom_2</w:t>
+            </w:r>
+          </w:p>
+        </w:tc>
+        <w:tc>
+          <w:tcPr>
+            <w:tcW w:w="1660" w:type="dxa"/>
+            <w:tcBorders>
+              <w:top w:val="single" w:sz="4" w:space="0" w:color="003594"/>
+              <w:left w:val="nil"/>
+              <w:bottom w:val="nil"/>
+              <w:right w:val="single" w:sz="4" w:space="0" w:color="003594"/>
+            </w:tcBorders>
+            <w:shd w:val="clear" w:color="003594" w:fill="003594"/>
+            <w:noWrap/>
+            <w:vAlign w:val="bottom"/>
+            <w:hideMark/>
+          </w:tcPr>
+          <w:p>
+            <w:pPr>
+              <w:rPr>
+                <w:rFonts w:ascii="Arial" w:eastAsia="Times New Roman" w:hAnsi="Arial" w:cs="Arial"/>
+                <w:b/>
+                <w:bCs/>
+                <w:color w:val="FFFFFF"/>
+                <w:sz w:val="20"/>
+                <w:szCs w:val="20"/>
+                <w:lang w:eastAsia="en-GB"/>
+              </w:rPr>
+            </w:pPr>
+            <w:r>
+              <w:rPr>
+                <w:rFonts w:ascii="Arial" w:eastAsia="Times New Roman" w:hAnsi="Arial" w:cs="Arial"/>
+                <w:b/>
+                <w:bCs/>
+                <w:color w:val="FFFFFF"/>
+                <w:sz w:val="20"/>
+                <w:szCs w:val="20"/>
+                <w:lang w:eastAsia="en-GB"/>
+              </w:rPr>
+              <w:t>AB_Custom_3</w:t>
+            </w:r>
+          </w:p>
+        </w:tc>
+      </w:tr>
+      <w:tr>
+        <w:trPr>
+          <w:trHeight w:val="255"/>
+          <w:jc w:val="center"/>
+        </w:trPr>
+        <w:tc>
+          <w:tcPr>
+            <w:tcW w:w="1300" w:type="dxa"/>
+            <w:tcBorders>
+              <w:top w:val="single" w:sz="4" w:space="0" w:color="003594"/>
+              <w:left w:val="single" w:sz="4" w:space="0" w:color="003594"/>
+              <w:bottom w:val="nil"/>
+              <w:right w:val="nil"/>
+            </w:tcBorders>
+            <w:shd w:val="clear" w:color="auto" w:fill="auto"/>
+            <w:noWrap/>
+            <w:vAlign w:val="bottom"/>
+            <w:hideMark/>
+          </w:tcPr>
+          <w:p>
+            <w:pPr>
+              <w:rPr>
+                <w:rFonts w:ascii="Arial" w:eastAsia="Times New Roman" w:hAnsi="Arial" w:cs="Arial"/>
+                <w:color w:val="000000"/>
+                <w:sz w:val="20"/>
+                <w:szCs w:val="20"/>
+                <w:lang w:eastAsia="en-GB"/>
+              </w:rPr>
+            </w:pPr>
+            <w:r>
+              <w:rPr>
+                <w:rFonts w:ascii="Arial" w:eastAsia="Times New Roman" w:hAnsi="Arial" w:cs="Arial"/>
+                <w:color w:val="000000"/>
+                <w:sz w:val="20"/>
+                <w:szCs w:val="20"/>
+                <w:lang w:eastAsia="en-GB"/>
+              </w:rPr>
+              <w:t>Random</w:t>
+            </w:r>
+          </w:p>
+        </w:tc>
+        <w:tc>
+          <w:tcPr>
+            <w:tcW w:w="1640" w:type="dxa"/>
+            <w:tcBorders>
+              <w:top w:val="single" w:sz="4" w:space="0" w:color="003594"/>
+              <w:left w:val="nil"/>
+              <w:bottom w:val="nil"/>
+              <w:right w:val="nil"/>
+            </w:tcBorders>
+            <w:shd w:val="clear" w:color="auto" w:fill="auto"/>
+            <w:noWrap/>
+            <w:vAlign w:val="bottom"/>
+            <w:hideMark/>
+          </w:tcPr>
+          <w:p>
+            <w:pPr>
+              <w:jc w:val="right"/>
+              <w:rPr>
+                <w:rFonts w:ascii="Arial" w:eastAsia="Times New Roman" w:hAnsi="Arial" w:cs="Arial"/>
+                <w:color w:val="000000"/>
+                <w:sz w:val="20"/>
+                <w:szCs w:val="20"/>
+                <w:lang w:eastAsia="en-GB"/>
+              </w:rPr>
+            </w:pPr>
+            <w:r>
+              <w:rPr>
+                <w:rFonts w:ascii="Arial" w:eastAsia="Times New Roman" w:hAnsi="Arial" w:cs="Arial"/>
+                <w:color w:val="000000"/>
+                <w:sz w:val="20"/>
+                <w:szCs w:val="20"/>
+                <w:lang w:eastAsia="en-GB"/>
+              </w:rPr>
+              <w:t>90.00%</w:t>
+            </w:r>
+          </w:p>
+        </w:tc>
+        <w:tc>
+          <w:tcPr>
+            <w:tcW w:w="1420" w:type="dxa"/>
+            <w:tcBorders>
+              <w:top w:val="single" w:sz="4" w:space="0" w:color="003594"/>
+              <w:left w:val="nil"/>
+              <w:bottom w:val="nil"/>
+              <w:right w:val="nil"/>
+            </w:tcBorders>
+            <w:shd w:val="clear" w:color="auto" w:fill="auto"/>
+            <w:noWrap/>
+            <w:vAlign w:val="bottom"/>
+            <w:hideMark/>
+          </w:tcPr>
+          <w:p>
+            <w:pPr>
+              <w:jc w:val="right"/>
+              <w:rPr>
+                <w:rFonts w:ascii="Arial" w:eastAsia="Times New Roman" w:hAnsi="Arial" w:cs="Arial"/>
+                <w:color w:val="000000"/>
+                <w:sz w:val="20"/>
+                <w:szCs w:val="20"/>
+                <w:lang w:eastAsia="en-GB"/>
+              </w:rPr>
+            </w:pPr>
+            <w:r>
+              <w:rPr>
+                <w:rFonts w:ascii="Arial" w:eastAsia="Times New Roman" w:hAnsi="Arial" w:cs="Arial"/>
+                <w:color w:val="000000"/>
+                <w:sz w:val="20"/>
+                <w:szCs w:val="20"/>
+                <w:lang w:eastAsia="en-GB"/>
+              </w:rPr>
+              <w:t>90.00%</w:t>
+            </w:r>
+          </w:p>
+        </w:tc>
+        <w:tc>
+          <w:tcPr>
+            <w:tcW w:w="1660" w:type="dxa"/>
+            <w:tcBorders>
+              <w:top w:val="single" w:sz="4" w:space="0" w:color="003594"/>
+              <w:left w:val="nil"/>
+              <w:bottom w:val="nil"/>
+              <w:right w:val="nil"/>
+            </w:tcBorders>
+            <w:shd w:val="clear" w:color="auto" w:fill="auto"/>
+            <w:noWrap/>
+            <w:vAlign w:val="bottom"/>
+            <w:hideMark/>
+          </w:tcPr>
+          <w:p>
+            <w:pPr>
+              <w:jc w:val="right"/>
+              <w:rPr>
+                <w:rFonts w:ascii="Arial" w:eastAsia="Times New Roman" w:hAnsi="Arial" w:cs="Arial"/>
+                <w:color w:val="000000"/>
+                <w:sz w:val="20"/>
+                <w:szCs w:val="20"/>
+                <w:lang w:eastAsia="en-GB"/>
+              </w:rPr>
+            </w:pPr>
+            <w:r>
+              <w:rPr>
+                <w:rFonts w:ascii="Arial" w:eastAsia="Times New Roman" w:hAnsi="Arial" w:cs="Arial"/>
+                <w:color w:val="000000"/>
+                <w:sz w:val="20"/>
+                <w:szCs w:val="20"/>
+                <w:lang w:eastAsia="en-GB"/>
+              </w:rPr>
+              <w:t>92.50%</w:t>
+            </w:r>
+          </w:p>
+        </w:tc>
+        <w:tc>
+          <w:tcPr>
+            <w:tcW w:w="1660" w:type="dxa"/>
+            <w:tcBorders>
+              <w:top w:val="single" w:sz="4" w:space="0" w:color="003594"/>
+              <w:left w:val="nil"/>
+              <w:bottom w:val="nil"/>
+              <w:right w:val="single" w:sz="4" w:space="0" w:color="003594"/>
+            </w:tcBorders>
+            <w:shd w:val="clear" w:color="auto" w:fill="auto"/>
+            <w:noWrap/>
+            <w:vAlign w:val="bottom"/>
+            <w:hideMark/>
+          </w:tcPr>
+          <w:p>
+            <w:pPr>
+              <w:jc w:val="right"/>
+              <w:rPr>
+                <w:rFonts w:ascii="Arial" w:eastAsia="Times New Roman" w:hAnsi="Arial" w:cs="Arial"/>
+                <w:color w:val="000000"/>
+                <w:sz w:val="20"/>
+                <w:szCs w:val="20"/>
+                <w:lang w:eastAsia="en-GB"/>
+              </w:rPr>
+            </w:pPr>
+            <w:r>
+              <w:rPr>
+                <w:rFonts w:ascii="Arial" w:eastAsia="Times New Roman" w:hAnsi="Arial" w:cs="Arial"/>
+                <w:color w:val="000000"/>
+                <w:sz w:val="20"/>
+                <w:szCs w:val="20"/>
+                <w:lang w:eastAsia="en-GB"/>
+              </w:rPr>
+              <w:t>100.00%</w:t>
+            </w:r>
+          </w:p>
+        </w:tc>
+      </w:tr>
+      <w:tr>
+        <w:trPr>
+          <w:trHeight w:val="255"/>
+          <w:jc w:val="center"/>
+        </w:trPr>
+        <w:tc>
+          <w:tcPr>
+            <w:tcW w:w="1300" w:type="dxa"/>
+            <w:tcBorders>
+              <w:top w:val="single" w:sz="4" w:space="0" w:color="003594"/>
+              <w:left w:val="single" w:sz="4" w:space="0" w:color="003594"/>
+              <w:bottom w:val="nil"/>
+              <w:right w:val="nil"/>
+            </w:tcBorders>
+            <w:shd w:val="clear" w:color="auto" w:fill="auto"/>
+            <w:noWrap/>
+            <w:vAlign w:val="bottom"/>
+            <w:hideMark/>
+          </w:tcPr>
+          <w:p>
+            <w:pPr>
+              <w:rPr>
+                <w:rFonts w:ascii="Arial" w:eastAsia="Times New Roman" w:hAnsi="Arial" w:cs="Arial"/>
+                <w:color w:val="000000"/>
+                <w:sz w:val="20"/>
+                <w:szCs w:val="20"/>
+                <w:lang w:eastAsia="en-GB"/>
+              </w:rPr>
+            </w:pPr>
+            <w:proofErr w:type="spellStart"/>
+            <w:r>
+              <w:rPr>
+                <w:rFonts w:ascii="Arial" w:eastAsia="Times New Roman" w:hAnsi="Arial" w:cs="Arial"/>
+                <w:color w:val="000000"/>
+                <w:sz w:val="20"/>
+                <w:szCs w:val="20"/>
+                <w:lang w:eastAsia="en-GB"/>
+              </w:rPr>
+              <w:t>MM_Open</w:t>
+            </w:r>
+            <w:proofErr w:type="spellEnd"/>
+          </w:p>
+        </w:tc>
+        <w:tc>
+          <w:tcPr>
+            <w:tcW w:w="1640" w:type="dxa"/>
+            <w:tcBorders>
+              <w:top w:val="single" w:sz="4" w:space="0" w:color="003594"/>
+              <w:left w:val="nil"/>
+              <w:bottom w:val="nil"/>
+              <w:right w:val="nil"/>
+            </w:tcBorders>
+            <w:shd w:val="clear" w:color="auto" w:fill="auto"/>
+            <w:noWrap/>
+            <w:vAlign w:val="bottom"/>
+            <w:hideMark/>
+          </w:tcPr>
+          <w:p>
+            <w:pPr>
+              <w:jc w:val="right"/>
+              <w:rPr>
+                <w:rFonts w:ascii="Arial" w:eastAsia="Times New Roman" w:hAnsi="Arial" w:cs="Arial"/>
+                <w:color w:val="000000"/>
+                <w:sz w:val="20"/>
+                <w:szCs w:val="20"/>
+                <w:lang w:eastAsia="en-GB"/>
+              </w:rPr>
+            </w:pPr>
+            <w:r>
+              <w:rPr>
+                <w:rFonts w:ascii="Arial" w:eastAsia="Times New Roman" w:hAnsi="Arial" w:cs="Arial"/>
+                <w:color w:val="000000"/>
+                <w:sz w:val="20"/>
+                <w:szCs w:val="20"/>
+                <w:lang w:eastAsia="en-GB"/>
+              </w:rPr>
+              <w:t>45.00%</w:t>
+            </w:r>
+          </w:p>
+        </w:tc>
+        <w:tc>
+          <w:tcPr>
+            <w:tcW w:w="1420" w:type="dxa"/>
+            <w:tcBorders>
+              <w:top w:val="single" w:sz="4" w:space="0" w:color="003594"/>
+              <w:left w:val="nil"/>
+              <w:bottom w:val="nil"/>
+              <w:right w:val="nil"/>
+            </w:tcBorders>
+            <w:shd w:val="clear" w:color="auto" w:fill="auto"/>
+            <w:noWrap/>
+            <w:vAlign w:val="bottom"/>
+            <w:hideMark/>
+          </w:tcPr>
+          <w:p>
+            <w:pPr>
+              <w:jc w:val="right"/>
+              <w:rPr>
+                <w:rFonts w:ascii="Arial" w:eastAsia="Times New Roman" w:hAnsi="Arial" w:cs="Arial"/>
+                <w:color w:val="000000"/>
+                <w:sz w:val="20"/>
+                <w:szCs w:val="20"/>
+                <w:lang w:eastAsia="en-GB"/>
+              </w:rPr>
+            </w:pPr>
+            <w:r>
+              <w:rPr>
+                <w:rFonts w:ascii="Arial" w:eastAsia="Times New Roman" w:hAnsi="Arial" w:cs="Arial"/>
+                <w:color w:val="000000"/>
+                <w:sz w:val="20"/>
+                <w:szCs w:val="20"/>
+                <w:lang w:eastAsia="en-GB"/>
+              </w:rPr>
+              <w:t>57.50%</w:t>
+            </w:r>
+          </w:p>
+        </w:tc>
+        <w:tc>
+          <w:tcPr>
+            <w:tcW w:w="1660" w:type="dxa"/>
+            <w:tcBorders>
+              <w:top w:val="single" w:sz="4" w:space="0" w:color="003594"/>
+              <w:left w:val="nil"/>
+              <w:bottom w:val="nil"/>
+              <w:right w:val="nil"/>
+            </w:tcBorders>
+            <w:shd w:val="clear" w:color="auto" w:fill="auto"/>
+            <w:noWrap/>
+            <w:vAlign w:val="bottom"/>
+            <w:hideMark/>
+          </w:tcPr>
+          <w:p>
+            <w:pPr>
+              <w:jc w:val="right"/>
+              <w:rPr>
+                <w:rFonts w:ascii="Arial" w:eastAsia="Times New Roman" w:hAnsi="Arial" w:cs="Arial"/>
+                <w:color w:val="000000"/>
+                <w:sz w:val="20"/>
+                <w:szCs w:val="20"/>
+                <w:lang w:eastAsia="en-GB"/>
+              </w:rPr>
+            </w:pPr>
+            <w:r>
+              <w:rPr>
+                <w:rFonts w:ascii="Arial" w:eastAsia="Times New Roman" w:hAnsi="Arial" w:cs="Arial"/>
+                <w:color w:val="000000"/>
+                <w:sz w:val="20"/>
+                <w:szCs w:val="20"/>
+                <w:lang w:eastAsia="en-GB"/>
+              </w:rPr>
+              <w:t>55.00%</w:t>
+            </w:r>
+          </w:p>
+        </w:tc>
+        <w:tc>
+          <w:tcPr>
+            <w:tcW w:w="1660" w:type="dxa"/>
+            <w:tcBorders>
+              <w:top w:val="single" w:sz="4" w:space="0" w:color="003594"/>
+              <w:left w:val="nil"/>
+              <w:bottom w:val="nil"/>
+              <w:right w:val="single" w:sz="4" w:space="0" w:color="003594"/>
+            </w:tcBorders>
+            <w:shd w:val="clear" w:color="auto" w:fill="auto"/>
+            <w:noWrap/>
+            <w:vAlign w:val="bottom"/>
+            <w:hideMark/>
+          </w:tcPr>
+          <w:p>
+            <w:pPr>
+              <w:jc w:val="right"/>
+              <w:rPr>
+                <w:rFonts w:ascii="Arial" w:eastAsia="Times New Roman" w:hAnsi="Arial" w:cs="Arial"/>
+                <w:color w:val="000000"/>
+                <w:sz w:val="20"/>
+                <w:szCs w:val="20"/>
+                <w:lang w:eastAsia="en-GB"/>
+              </w:rPr>
+            </w:pPr>
+            <w:r>
+              <w:rPr>
+                <w:rFonts w:ascii="Arial" w:eastAsia="Times New Roman" w:hAnsi="Arial" w:cs="Arial"/>
+                <w:color w:val="000000"/>
+                <w:sz w:val="20"/>
+                <w:szCs w:val="20"/>
+                <w:lang w:eastAsia="en-GB"/>
+              </w:rPr>
+              <w:t>60.00%</w:t>
+            </w:r>
+          </w:p>
+        </w:tc>
+      </w:tr>
+      <w:tr>
+        <w:trPr>
+          <w:trHeight w:val="255"/>
+          <w:jc w:val="center"/>
+        </w:trPr>
+        <w:tc>
+          <w:tcPr>
+            <w:tcW w:w="1300" w:type="dxa"/>
+            <w:tcBorders>
+              <w:top w:val="single" w:sz="4" w:space="0" w:color="003594"/>
+              <w:left w:val="single" w:sz="4" w:space="0" w:color="003594"/>
+              <w:bottom w:val="nil"/>
+              <w:right w:val="nil"/>
+            </w:tcBorders>
+            <w:shd w:val="clear" w:color="auto" w:fill="auto"/>
+            <w:noWrap/>
+            <w:vAlign w:val="bottom"/>
+            <w:hideMark/>
+          </w:tcPr>
+          <w:p>
+            <w:pPr>
+              <w:rPr>
+                <w:rFonts w:ascii="Arial" w:eastAsia="Times New Roman" w:hAnsi="Arial" w:cs="Arial"/>
+                <w:color w:val="000000"/>
+                <w:sz w:val="20"/>
+                <w:szCs w:val="20"/>
+                <w:lang w:eastAsia="en-GB"/>
+              </w:rPr>
+            </w:pPr>
+            <w:proofErr w:type="spellStart"/>
+            <w:r>
+              <w:rPr>
+                <w:rFonts w:ascii="Arial" w:eastAsia="Times New Roman" w:hAnsi="Arial" w:cs="Arial"/>
+                <w:color w:val="000000"/>
+                <w:sz w:val="20"/>
+                <w:szCs w:val="20"/>
+                <w:lang w:eastAsia="en-GB"/>
+              </w:rPr>
+              <w:t>MM_Center</w:t>
+            </w:r>
+            <w:proofErr w:type="spellEnd"/>
+          </w:p>
+        </w:tc>
+        <w:tc>
+          <w:tcPr>
+            <w:tcW w:w="1640" w:type="dxa"/>
+            <w:tcBorders>
+              <w:top w:val="single" w:sz="4" w:space="0" w:color="003594"/>
+              <w:left w:val="nil"/>
+              <w:bottom w:val="nil"/>
+              <w:right w:val="nil"/>
+            </w:tcBorders>
+            <w:shd w:val="clear" w:color="auto" w:fill="auto"/>
+            <w:noWrap/>
+            <w:vAlign w:val="bottom"/>
+            <w:hideMark/>
+          </w:tcPr>
+          <w:p>
+            <w:pPr>
+              <w:jc w:val="right"/>
+              <w:rPr>
+                <w:rFonts w:ascii="Arial" w:eastAsia="Times New Roman" w:hAnsi="Arial" w:cs="Arial"/>
+                <w:color w:val="000000"/>
+                <w:sz w:val="20"/>
+                <w:szCs w:val="20"/>
+                <w:lang w:eastAsia="en-GB"/>
+              </w:rPr>
+            </w:pPr>
+            <w:r>
+              <w:rPr>
+                <w:rFonts w:ascii="Arial" w:eastAsia="Times New Roman" w:hAnsi="Arial" w:cs="Arial"/>
+                <w:color w:val="000000"/>
+                <w:sz w:val="20"/>
+                <w:szCs w:val="20"/>
+                <w:lang w:eastAsia="en-GB"/>
+              </w:rPr>
+              <w:t>70.00%</w:t>
+            </w:r>
+          </w:p>
+        </w:tc>
+        <w:tc>
+          <w:tcPr>
+            <w:tcW w:w="1420" w:type="dxa"/>
+            <w:tcBorders>
+              <w:top w:val="single" w:sz="4" w:space="0" w:color="003594"/>
+              <w:left w:val="nil"/>
+              <w:bottom w:val="nil"/>
+              <w:right w:val="nil"/>
+            </w:tcBorders>
+            <w:shd w:val="clear" w:color="auto" w:fill="auto"/>
+            <w:noWrap/>
+            <w:vAlign w:val="bottom"/>
+            <w:hideMark/>
+          </w:tcPr>
+          <w:p>
+            <w:pPr>
+              <w:jc w:val="right"/>
+              <w:rPr>
+                <w:rFonts w:ascii="Arial" w:eastAsia="Times New Roman" w:hAnsi="Arial" w:cs="Arial"/>
+                <w:color w:val="000000"/>
+                <w:sz w:val="20"/>
+                <w:szCs w:val="20"/>
+                <w:lang w:eastAsia="en-GB"/>
+              </w:rPr>
+            </w:pPr>
+            <w:r>
+              <w:rPr>
+                <w:rFonts w:ascii="Arial" w:eastAsia="Times New Roman" w:hAnsi="Arial" w:cs="Arial"/>
+                <w:color w:val="000000"/>
+                <w:sz w:val="20"/>
+                <w:szCs w:val="20"/>
+                <w:lang w:eastAsia="en-GB"/>
+              </w:rPr>
+              <w:t>85.00%</w:t>
+            </w:r>
+          </w:p>
+        </w:tc>
+        <w:tc>
+          <w:tcPr>
+            <w:tcW w:w="1660" w:type="dxa"/>
+            <w:tcBorders>
+              <w:top w:val="single" w:sz="4" w:space="0" w:color="003594"/>
+              <w:left w:val="nil"/>
+              <w:bottom w:val="nil"/>
+              <w:right w:val="nil"/>
+            </w:tcBorders>
+            <w:shd w:val="clear" w:color="auto" w:fill="auto"/>
+            <w:noWrap/>
+            <w:vAlign w:val="bottom"/>
+            <w:hideMark/>
+          </w:tcPr>
+          <w:p>
+            <w:pPr>
+              <w:jc w:val="right"/>
+              <w:rPr>
+                <w:rFonts w:ascii="Arial" w:eastAsia="Times New Roman" w:hAnsi="Arial" w:cs="Arial"/>
+                <w:color w:val="000000"/>
+                <w:sz w:val="20"/>
+                <w:szCs w:val="20"/>
+                <w:lang w:eastAsia="en-GB"/>
+              </w:rPr>
+            </w:pPr>
+            <w:r>
+              <w:rPr>
+                <w:rFonts w:ascii="Arial" w:eastAsia="Times New Roman" w:hAnsi="Arial" w:cs="Arial"/>
+                <w:color w:val="000000"/>
+                <w:sz w:val="20"/>
+                <w:szCs w:val="20"/>
+                <w:lang w:eastAsia="en-GB"/>
+              </w:rPr>
+              <w:t>82.50%</w:t>
+            </w:r>
+          </w:p>
+        </w:tc>
+        <w:tc>
+          <w:tcPr>
+            <w:tcW w:w="1660" w:type="dxa"/>
+            <w:tcBorders>
+              <w:top w:val="single" w:sz="4" w:space="0" w:color="003594"/>
+              <w:left w:val="nil"/>
+              <w:bottom w:val="nil"/>
+              <w:right w:val="single" w:sz="4" w:space="0" w:color="003594"/>
+            </w:tcBorders>
+            <w:shd w:val="clear" w:color="auto" w:fill="auto"/>
+            <w:noWrap/>
+            <w:vAlign w:val="bottom"/>
+            <w:hideMark/>
+          </w:tcPr>
+          <w:p>
+            <w:pPr>
+              <w:jc w:val="right"/>
+              <w:rPr>
+                <w:rFonts w:ascii="Arial" w:eastAsia="Times New Roman" w:hAnsi="Arial" w:cs="Arial"/>
+                <w:color w:val="000000"/>
+                <w:sz w:val="20"/>
+                <w:szCs w:val="20"/>
+                <w:lang w:eastAsia="en-GB"/>
+              </w:rPr>
+            </w:pPr>
+            <w:r>
+              <w:rPr>
+                <w:rFonts w:ascii="Arial" w:eastAsia="Times New Roman" w:hAnsi="Arial" w:cs="Arial"/>
+                <w:color w:val="000000"/>
+                <w:sz w:val="20"/>
+                <w:szCs w:val="20"/>
+                <w:lang w:eastAsia="en-GB"/>
+              </w:rPr>
+              <w:t>65.00%</w:t>
+            </w:r>
+          </w:p>
+        </w:tc>
+      </w:tr>
+      <w:tr>
+        <w:trPr>
+          <w:trHeight w:val="255"/>
+          <w:jc w:val="center"/>
+        </w:trPr>
+        <w:tc>
+          <w:tcPr>
+            <w:tcW w:w="1300" w:type="dxa"/>
+            <w:tcBorders>
+              <w:top w:val="single" w:sz="4" w:space="0" w:color="003594"/>
+              <w:left w:val="single" w:sz="4" w:space="0" w:color="003594"/>
+              <w:bottom w:val="nil"/>
+              <w:right w:val="nil"/>
+            </w:tcBorders>
+            <w:shd w:val="clear" w:color="auto" w:fill="auto"/>
+            <w:noWrap/>
+            <w:vAlign w:val="bottom"/>
+            <w:hideMark/>
+          </w:tcPr>
+          <w:p>
+            <w:pPr>
+              <w:rPr>
+                <w:rFonts w:ascii="Arial" w:eastAsia="Times New Roman" w:hAnsi="Arial" w:cs="Arial"/>
+                <w:color w:val="000000"/>
+                <w:sz w:val="20"/>
+                <w:szCs w:val="20"/>
+                <w:lang w:eastAsia="en-GB"/>
+              </w:rPr>
+            </w:pPr>
+            <w:proofErr w:type="spellStart"/>
+            <w:r>
+              <w:rPr>
+                <w:rFonts w:ascii="Arial" w:eastAsia="Times New Roman" w:hAnsi="Arial" w:cs="Arial"/>
+                <w:color w:val="000000"/>
+                <w:sz w:val="20"/>
+                <w:szCs w:val="20"/>
+                <w:lang w:eastAsia="en-GB"/>
+              </w:rPr>
+              <w:t>MM_Improved</w:t>
+            </w:r>
+            <w:proofErr w:type="spellEnd"/>
+          </w:p>
+        </w:tc>
+        <w:tc>
+          <w:tcPr>
+            <w:tcW w:w="1640" w:type="dxa"/>
+            <w:tcBorders>
+              <w:top w:val="single" w:sz="4" w:space="0" w:color="003594"/>
+              <w:left w:val="nil"/>
+              <w:bottom w:val="nil"/>
+              <w:right w:val="nil"/>
+            </w:tcBorders>
+            <w:shd w:val="clear" w:color="auto" w:fill="auto"/>
+            <w:noWrap/>
+            <w:vAlign w:val="bottom"/>
+            <w:hideMark/>
+          </w:tcPr>
+          <w:p>
+            <w:pPr>
+              <w:jc w:val="right"/>
+              <w:rPr>
+                <w:rFonts w:ascii="Arial" w:eastAsia="Times New Roman" w:hAnsi="Arial" w:cs="Arial"/>
+                <w:color w:val="000000"/>
+                <w:sz w:val="20"/>
+                <w:szCs w:val="20"/>
+                <w:lang w:eastAsia="en-GB"/>
+              </w:rPr>
+            </w:pPr>
+            <w:r>
+              <w:rPr>
+                <w:rFonts w:ascii="Arial" w:eastAsia="Times New Roman" w:hAnsi="Arial" w:cs="Arial"/>
+                <w:color w:val="000000"/>
+                <w:sz w:val="20"/>
+                <w:szCs w:val="20"/>
+                <w:lang w:eastAsia="en-GB"/>
+              </w:rPr>
+              <w:t>37.50%</w:t>
+            </w:r>
+          </w:p>
+        </w:tc>
+        <w:tc>
+          <w:tcPr>
+            <w:tcW w:w="1420" w:type="dxa"/>
+            <w:tcBorders>
+              <w:top w:val="single" w:sz="4" w:space="0" w:color="003594"/>
+              <w:left w:val="nil"/>
+              <w:bottom w:val="nil"/>
+              <w:right w:val="nil"/>
+            </w:tcBorders>
+            <w:shd w:val="clear" w:color="auto" w:fill="auto"/>
+            <w:noWrap/>
+            <w:vAlign w:val="bottom"/>
+            <w:hideMark/>
+          </w:tcPr>
+          <w:p>
+            <w:pPr>
+              <w:jc w:val="right"/>
+              <w:rPr>
+                <w:rFonts w:ascii="Arial" w:eastAsia="Times New Roman" w:hAnsi="Arial" w:cs="Arial"/>
+                <w:color w:val="000000"/>
+                <w:sz w:val="20"/>
+                <w:szCs w:val="20"/>
+                <w:lang w:eastAsia="en-GB"/>
+              </w:rPr>
+            </w:pPr>
+            <w:r>
+              <w:rPr>
+                <w:rFonts w:ascii="Arial" w:eastAsia="Times New Roman" w:hAnsi="Arial" w:cs="Arial"/>
+                <w:color w:val="000000"/>
+                <w:sz w:val="20"/>
+                <w:szCs w:val="20"/>
+                <w:lang w:eastAsia="en-GB"/>
+              </w:rPr>
+              <w:t>65.00%</w:t>
+            </w:r>
+          </w:p>
+        </w:tc>
+        <w:tc>
+          <w:tcPr>
+            <w:tcW w:w="1660" w:type="dxa"/>
+            <w:tcBorders>
+              <w:top w:val="single" w:sz="4" w:space="0" w:color="003594"/>
+              <w:left w:val="nil"/>
+              <w:bottom w:val="nil"/>
+              <w:right w:val="nil"/>
+            </w:tcBorders>
+            <w:shd w:val="clear" w:color="auto" w:fill="auto"/>
+            <w:noWrap/>
+            <w:vAlign w:val="bottom"/>
+            <w:hideMark/>
+          </w:tcPr>
+          <w:p>
+            <w:pPr>
+              <w:jc w:val="right"/>
+              <w:rPr>
+                <w:rFonts w:ascii="Arial" w:eastAsia="Times New Roman" w:hAnsi="Arial" w:cs="Arial"/>
+                <w:color w:val="000000"/>
+                <w:sz w:val="20"/>
+                <w:szCs w:val="20"/>
+                <w:lang w:eastAsia="en-GB"/>
+              </w:rPr>
+            </w:pPr>
+            <w:r>
+              <w:rPr>
+                <w:rFonts w:ascii="Arial" w:eastAsia="Times New Roman" w:hAnsi="Arial" w:cs="Arial"/>
+                <w:color w:val="000000"/>
+                <w:sz w:val="20"/>
+                <w:szCs w:val="20"/>
+                <w:lang w:eastAsia="en-GB"/>
+              </w:rPr>
+              <w:t>42.50%</w:t>
+            </w:r>
+          </w:p>
+        </w:tc>
+        <w:tc>
+          <w:tcPr>
+            <w:tcW w:w="1660" w:type="dxa"/>
+            <w:tcBorders>
+              <w:top w:val="single" w:sz="4" w:space="0" w:color="003594"/>
+              <w:left w:val="nil"/>
+              <w:bottom w:val="nil"/>
+              <w:right w:val="single" w:sz="4" w:space="0" w:color="003594"/>
+            </w:tcBorders>
+            <w:shd w:val="clear" w:color="auto" w:fill="auto"/>
+            <w:noWrap/>
+            <w:vAlign w:val="bottom"/>
+            <w:hideMark/>
+          </w:tcPr>
+          <w:p>
+            <w:pPr>
+              <w:jc w:val="right"/>
+              <w:rPr>
+                <w:rFonts w:ascii="Arial" w:eastAsia="Times New Roman" w:hAnsi="Arial" w:cs="Arial"/>
+                <w:color w:val="000000"/>
+                <w:sz w:val="20"/>
+                <w:szCs w:val="20"/>
+                <w:lang w:eastAsia="en-GB"/>
+              </w:rPr>
+            </w:pPr>
+            <w:r>
+              <w:rPr>
+                <w:rFonts w:ascii="Arial" w:eastAsia="Times New Roman" w:hAnsi="Arial" w:cs="Arial"/>
+                <w:color w:val="000000"/>
+                <w:sz w:val="20"/>
+                <w:szCs w:val="20"/>
+                <w:lang w:eastAsia="en-GB"/>
+              </w:rPr>
+              <w:t>52.50%</w:t>
+            </w:r>
+          </w:p>
+        </w:tc>
+      </w:tr>
+      <w:tr>
+        <w:trPr>
+          <w:trHeight w:val="255"/>
+          <w:jc w:val="center"/>
+        </w:trPr>
+        <w:tc>
+          <w:tcPr>
+            <w:tcW w:w="1300" w:type="dxa"/>
+            <w:tcBorders>
+              <w:top w:val="single" w:sz="4" w:space="0" w:color="003594"/>
+              <w:left w:val="single" w:sz="4" w:space="0" w:color="003594"/>
+              <w:bottom w:val="nil"/>
+              <w:right w:val="nil"/>
+            </w:tcBorders>
+            <w:shd w:val="clear" w:color="auto" w:fill="auto"/>
+            <w:noWrap/>
+            <w:vAlign w:val="bottom"/>
+            <w:hideMark/>
+          </w:tcPr>
+          <w:p>
+            <w:pPr>
+              <w:rPr>
+                <w:rFonts w:ascii="Arial" w:eastAsia="Times New Roman" w:hAnsi="Arial" w:cs="Arial"/>
+                <w:color w:val="000000"/>
+                <w:sz w:val="20"/>
+                <w:szCs w:val="20"/>
+                <w:lang w:eastAsia="en-GB"/>
+              </w:rPr>
+            </w:pPr>
+            <w:proofErr w:type="spellStart"/>
+            <w:r>
+              <w:rPr>
+                <w:rFonts w:ascii="Arial" w:eastAsia="Times New Roman" w:hAnsi="Arial" w:cs="Arial"/>
+                <w:color w:val="000000"/>
+                <w:sz w:val="20"/>
+                <w:szCs w:val="20"/>
+                <w:lang w:eastAsia="en-GB"/>
+              </w:rPr>
+              <w:t>AB_Open</w:t>
+            </w:r>
+            <w:proofErr w:type="spellEnd"/>
+          </w:p>
+        </w:tc>
+        <w:tc>
+          <w:tcPr>
+            <w:tcW w:w="1640" w:type="dxa"/>
+            <w:tcBorders>
+              <w:top w:val="single" w:sz="4" w:space="0" w:color="003594"/>
+              <w:left w:val="nil"/>
+              <w:bottom w:val="nil"/>
+              <w:right w:val="nil"/>
+            </w:tcBorders>
+            <w:shd w:val="clear" w:color="auto" w:fill="auto"/>
+            <w:noWrap/>
+            <w:vAlign w:val="bottom"/>
+            <w:hideMark/>
+          </w:tcPr>
+          <w:p>
+            <w:pPr>
+              <w:jc w:val="right"/>
+              <w:rPr>
+                <w:rFonts w:ascii="Arial" w:eastAsia="Times New Roman" w:hAnsi="Arial" w:cs="Arial"/>
+                <w:color w:val="000000"/>
+                <w:sz w:val="20"/>
+                <w:szCs w:val="20"/>
+                <w:lang w:eastAsia="en-GB"/>
+              </w:rPr>
+            </w:pPr>
+            <w:r>
+              <w:rPr>
+                <w:rFonts w:ascii="Arial" w:eastAsia="Times New Roman" w:hAnsi="Arial" w:cs="Arial"/>
+                <w:color w:val="000000"/>
+                <w:sz w:val="20"/>
+                <w:szCs w:val="20"/>
+                <w:lang w:eastAsia="en-GB"/>
+              </w:rPr>
+              <w:t>62.50%</w:t>
+            </w:r>
+          </w:p>
+        </w:tc>
+        <w:tc>
+          <w:tcPr>
+            <w:tcW w:w="1420" w:type="dxa"/>
+            <w:tcBorders>
+              <w:top w:val="single" w:sz="4" w:space="0" w:color="003594"/>
+              <w:left w:val="nil"/>
+              <w:bottom w:val="nil"/>
+              <w:right w:val="nil"/>
+            </w:tcBorders>
+            <w:shd w:val="clear" w:color="auto" w:fill="auto"/>
+            <w:noWrap/>
+            <w:vAlign w:val="bottom"/>
+            <w:hideMark/>
+          </w:tcPr>
+          <w:p>
+            <w:pPr>
+              <w:jc w:val="right"/>
+              <w:rPr>
+                <w:rFonts w:ascii="Arial" w:eastAsia="Times New Roman" w:hAnsi="Arial" w:cs="Arial"/>
+                <w:color w:val="000000"/>
+                <w:sz w:val="20"/>
+                <w:szCs w:val="20"/>
+                <w:lang w:eastAsia="en-GB"/>
+              </w:rPr>
+            </w:pPr>
+            <w:r>
+              <w:rPr>
+                <w:rFonts w:ascii="Arial" w:eastAsia="Times New Roman" w:hAnsi="Arial" w:cs="Arial"/>
+                <w:color w:val="000000"/>
+                <w:sz w:val="20"/>
+                <w:szCs w:val="20"/>
+                <w:lang w:eastAsia="en-GB"/>
+              </w:rPr>
+              <w:t>72.50%</w:t>
+            </w:r>
+          </w:p>
+        </w:tc>
+        <w:tc>
+          <w:tcPr>
+            <w:tcW w:w="1660" w:type="dxa"/>
+            <w:tcBorders>
+              <w:top w:val="single" w:sz="4" w:space="0" w:color="003594"/>
+              <w:left w:val="nil"/>
+              <w:bottom w:val="nil"/>
+              <w:right w:val="nil"/>
+            </w:tcBorders>
+            <w:shd w:val="clear" w:color="auto" w:fill="auto"/>
+            <w:noWrap/>
+            <w:vAlign w:val="bottom"/>
+            <w:hideMark/>
+          </w:tcPr>
+          <w:p>
+            <w:pPr>
+              <w:jc w:val="right"/>
+              <w:rPr>
+                <w:rFonts w:ascii="Arial" w:eastAsia="Times New Roman" w:hAnsi="Arial" w:cs="Arial"/>
+                <w:color w:val="000000"/>
+                <w:sz w:val="20"/>
+                <w:szCs w:val="20"/>
+                <w:lang w:eastAsia="en-GB"/>
+              </w:rPr>
+            </w:pPr>
+            <w:r>
+              <w:rPr>
+                <w:rFonts w:ascii="Arial" w:eastAsia="Times New Roman" w:hAnsi="Arial" w:cs="Arial"/>
+                <w:color w:val="000000"/>
+                <w:sz w:val="20"/>
+                <w:szCs w:val="20"/>
+                <w:lang w:eastAsia="en-GB"/>
+              </w:rPr>
+              <w:t>50.00%</w:t>
+            </w:r>
+          </w:p>
+        </w:tc>
+        <w:tc>
+          <w:tcPr>
+            <w:tcW w:w="1660" w:type="dxa"/>
+            <w:tcBorders>
+              <w:top w:val="single" w:sz="4" w:space="0" w:color="003594"/>
+              <w:left w:val="nil"/>
+              <w:bottom w:val="nil"/>
+              <w:right w:val="single" w:sz="4" w:space="0" w:color="003594"/>
+            </w:tcBorders>
+            <w:shd w:val="clear" w:color="auto" w:fill="auto"/>
+            <w:noWrap/>
+            <w:vAlign w:val="bottom"/>
+            <w:hideMark/>
+          </w:tcPr>
+          <w:p>
+            <w:pPr>
+              <w:jc w:val="right"/>
+              <w:rPr>
+                <w:rFonts w:ascii="Arial" w:eastAsia="Times New Roman" w:hAnsi="Arial" w:cs="Arial"/>
+                <w:color w:val="000000"/>
+                <w:sz w:val="20"/>
+                <w:szCs w:val="20"/>
+                <w:lang w:eastAsia="en-GB"/>
+              </w:rPr>
+            </w:pPr>
+            <w:r>
+              <w:rPr>
+                <w:rFonts w:ascii="Arial" w:eastAsia="Times New Roman" w:hAnsi="Arial" w:cs="Arial"/>
+                <w:color w:val="000000"/>
+                <w:sz w:val="20"/>
+                <w:szCs w:val="20"/>
+                <w:lang w:eastAsia="en-GB"/>
+              </w:rPr>
+              <w:t>52.50%</w:t>
+            </w:r>
+          </w:p>
+        </w:tc>
+      </w:tr>
+      <w:tr>
+        <w:trPr>
+          <w:trHeight w:val="255"/>
+          <w:jc w:val="center"/>
+        </w:trPr>
+        <w:tc>
+          <w:tcPr>
+            <w:tcW w:w="1300" w:type="dxa"/>
+            <w:tcBorders>
+              <w:top w:val="single" w:sz="4" w:space="0" w:color="003594"/>
+              <w:left w:val="single" w:sz="4" w:space="0" w:color="003594"/>
+              <w:bottom w:val="nil"/>
+              <w:right w:val="nil"/>
+            </w:tcBorders>
+            <w:shd w:val="clear" w:color="auto" w:fill="auto"/>
+            <w:noWrap/>
+            <w:vAlign w:val="bottom"/>
+            <w:hideMark/>
+          </w:tcPr>
+          <w:p>
+            <w:pPr>
+              <w:rPr>
+                <w:rFonts w:ascii="Arial" w:eastAsia="Times New Roman" w:hAnsi="Arial" w:cs="Arial"/>
+                <w:color w:val="000000"/>
+                <w:sz w:val="20"/>
+                <w:szCs w:val="20"/>
+                <w:lang w:eastAsia="en-GB"/>
+              </w:rPr>
+            </w:pPr>
+            <w:proofErr w:type="spellStart"/>
+            <w:r>
+              <w:rPr>
+                <w:rFonts w:ascii="Arial" w:eastAsia="Times New Roman" w:hAnsi="Arial" w:cs="Arial"/>
+                <w:color w:val="000000"/>
+                <w:sz w:val="20"/>
+                <w:szCs w:val="20"/>
+                <w:lang w:eastAsia="en-GB"/>
+              </w:rPr>
+              <w:t>AB_Center</w:t>
+            </w:r>
+            <w:proofErr w:type="spellEnd"/>
+          </w:p>
+        </w:tc>
+        <w:tc>
+          <w:tcPr>
+            <w:tcW w:w="1640" w:type="dxa"/>
+            <w:tcBorders>
+              <w:top w:val="single" w:sz="4" w:space="0" w:color="003594"/>
+              <w:left w:val="nil"/>
+              <w:bottom w:val="nil"/>
+              <w:right w:val="nil"/>
+            </w:tcBorders>
+            <w:shd w:val="clear" w:color="auto" w:fill="auto"/>
+            <w:noWrap/>
+            <w:vAlign w:val="bottom"/>
+            <w:hideMark/>
+          </w:tcPr>
+          <w:p>
+            <w:pPr>
+              <w:jc w:val="right"/>
+              <w:rPr>
+                <w:rFonts w:ascii="Arial" w:eastAsia="Times New Roman" w:hAnsi="Arial" w:cs="Arial"/>
+                <w:color w:val="000000"/>
+                <w:sz w:val="20"/>
+                <w:szCs w:val="20"/>
+                <w:lang w:eastAsia="en-GB"/>
+              </w:rPr>
+            </w:pPr>
+            <w:r>
+              <w:rPr>
+                <w:rFonts w:ascii="Arial" w:eastAsia="Times New Roman" w:hAnsi="Arial" w:cs="Arial"/>
+                <w:color w:val="000000"/>
+                <w:sz w:val="20"/>
+                <w:szCs w:val="20"/>
+                <w:lang w:eastAsia="en-GB"/>
+              </w:rPr>
+              <w:t>60.00%</w:t>
+            </w:r>
+          </w:p>
+        </w:tc>
+        <w:tc>
+          <w:tcPr>
+            <w:tcW w:w="1420" w:type="dxa"/>
+            <w:tcBorders>
+              <w:top w:val="single" w:sz="4" w:space="0" w:color="003594"/>
+              <w:left w:val="nil"/>
+              <w:bottom w:val="nil"/>
+              <w:right w:val="nil"/>
+            </w:tcBorders>
+            <w:shd w:val="clear" w:color="auto" w:fill="auto"/>
+            <w:noWrap/>
+            <w:vAlign w:val="bottom"/>
+            <w:hideMark/>
+          </w:tcPr>
+          <w:p>
+            <w:pPr>
+              <w:jc w:val="right"/>
+              <w:rPr>
+                <w:rFonts w:ascii="Arial" w:eastAsia="Times New Roman" w:hAnsi="Arial" w:cs="Arial"/>
+                <w:color w:val="000000"/>
+                <w:sz w:val="20"/>
+                <w:szCs w:val="20"/>
+                <w:lang w:eastAsia="en-GB"/>
+              </w:rPr>
+            </w:pPr>
+            <w:r>
+              <w:rPr>
+                <w:rFonts w:ascii="Arial" w:eastAsia="Times New Roman" w:hAnsi="Arial" w:cs="Arial"/>
+                <w:color w:val="000000"/>
+                <w:sz w:val="20"/>
+                <w:szCs w:val="20"/>
+                <w:lang w:eastAsia="en-GB"/>
+              </w:rPr>
+              <w:t>87.50%</w:t>
+            </w:r>
+          </w:p>
+        </w:tc>
+        <w:tc>
+          <w:tcPr>
+            <w:tcW w:w="1660" w:type="dxa"/>
+            <w:tcBorders>
+              <w:top w:val="single" w:sz="4" w:space="0" w:color="003594"/>
+              <w:left w:val="nil"/>
+              <w:bottom w:val="nil"/>
+              <w:right w:val="nil"/>
+            </w:tcBorders>
+            <w:shd w:val="clear" w:color="auto" w:fill="auto"/>
+            <w:noWrap/>
+            <w:vAlign w:val="bottom"/>
+            <w:hideMark/>
+          </w:tcPr>
+          <w:p>
+            <w:pPr>
+              <w:jc w:val="right"/>
+              <w:rPr>
+                <w:rFonts w:ascii="Arial" w:eastAsia="Times New Roman" w:hAnsi="Arial" w:cs="Arial"/>
+                <w:color w:val="000000"/>
+                <w:sz w:val="20"/>
+                <w:szCs w:val="20"/>
+                <w:lang w:eastAsia="en-GB"/>
+              </w:rPr>
+            </w:pPr>
+            <w:r>
+              <w:rPr>
+                <w:rFonts w:ascii="Arial" w:eastAsia="Times New Roman" w:hAnsi="Arial" w:cs="Arial"/>
+                <w:color w:val="000000"/>
+                <w:sz w:val="20"/>
+                <w:szCs w:val="20"/>
+                <w:lang w:eastAsia="en-GB"/>
+              </w:rPr>
+              <w:t>67.50%</w:t>
+            </w:r>
+          </w:p>
+        </w:tc>
+        <w:tc>
+          <w:tcPr>
+            <w:tcW w:w="1660" w:type="dxa"/>
+            <w:tcBorders>
+              <w:top w:val="single" w:sz="4" w:space="0" w:color="003594"/>
+              <w:left w:val="nil"/>
+              <w:bottom w:val="nil"/>
+              <w:right w:val="single" w:sz="4" w:space="0" w:color="003594"/>
+            </w:tcBorders>
+            <w:shd w:val="clear" w:color="auto" w:fill="auto"/>
+            <w:noWrap/>
+            <w:vAlign w:val="bottom"/>
+            <w:hideMark/>
+          </w:tcPr>
+          <w:p>
+            <w:pPr>
+              <w:jc w:val="right"/>
+              <w:rPr>
+                <w:rFonts w:ascii="Arial" w:eastAsia="Times New Roman" w:hAnsi="Arial" w:cs="Arial"/>
+                <w:color w:val="000000"/>
+                <w:sz w:val="20"/>
+                <w:szCs w:val="20"/>
+                <w:lang w:eastAsia="en-GB"/>
+              </w:rPr>
+            </w:pPr>
+            <w:r>
+              <w:rPr>
+                <w:rFonts w:ascii="Arial" w:eastAsia="Times New Roman" w:hAnsi="Arial" w:cs="Arial"/>
+                <w:color w:val="000000"/>
+                <w:sz w:val="20"/>
+                <w:szCs w:val="20"/>
+                <w:lang w:eastAsia="en-GB"/>
+              </w:rPr>
+              <w:t>67.50%</w:t>
+            </w:r>
+          </w:p>
+        </w:tc>
+      </w:tr>
+      <w:tr>
+        <w:trPr>
+          <w:trHeight w:val="255"/>
+          <w:jc w:val="center"/>
+        </w:trPr>
+        <w:tc>
+          <w:tcPr>
+            <w:tcW w:w="1300" w:type="dxa"/>
+            <w:tcBorders>
+              <w:top w:val="single" w:sz="4" w:space="0" w:color="003594"/>
+              <w:left w:val="single" w:sz="4" w:space="0" w:color="003594"/>
+              <w:bottom w:val="nil"/>
+              <w:right w:val="nil"/>
+            </w:tcBorders>
+            <w:shd w:val="clear" w:color="auto" w:fill="auto"/>
+            <w:noWrap/>
+            <w:vAlign w:val="bottom"/>
+            <w:hideMark/>
+          </w:tcPr>
+          <w:p>
+            <w:pPr>
+              <w:rPr>
+                <w:rFonts w:ascii="Arial" w:eastAsia="Times New Roman" w:hAnsi="Arial" w:cs="Arial"/>
+                <w:color w:val="000000"/>
+                <w:sz w:val="20"/>
+                <w:szCs w:val="20"/>
+                <w:lang w:eastAsia="en-GB"/>
+              </w:rPr>
+            </w:pPr>
+            <w:proofErr w:type="spellStart"/>
+            <w:r>
+              <w:rPr>
+                <w:rFonts w:ascii="Arial" w:eastAsia="Times New Roman" w:hAnsi="Arial" w:cs="Arial"/>
+                <w:color w:val="000000"/>
+                <w:sz w:val="20"/>
+                <w:szCs w:val="20"/>
+                <w:lang w:eastAsia="en-GB"/>
+              </w:rPr>
+              <w:t>AB_Improved</w:t>
+            </w:r>
+            <w:proofErr w:type="spellEnd"/>
+          </w:p>
+        </w:tc>
+        <w:tc>
+          <w:tcPr>
+            <w:tcW w:w="1640" w:type="dxa"/>
+            <w:tcBorders>
+              <w:top w:val="single" w:sz="4" w:space="0" w:color="003594"/>
+              <w:left w:val="nil"/>
+              <w:bottom w:val="nil"/>
+              <w:right w:val="nil"/>
+            </w:tcBorders>
+            <w:shd w:val="clear" w:color="auto" w:fill="auto"/>
+            <w:noWrap/>
+            <w:vAlign w:val="bottom"/>
+            <w:hideMark/>
+          </w:tcPr>
+          <w:p>
+            <w:pPr>
+              <w:jc w:val="right"/>
+              <w:rPr>
+                <w:rFonts w:ascii="Arial" w:eastAsia="Times New Roman" w:hAnsi="Arial" w:cs="Arial"/>
+                <w:color w:val="000000"/>
+                <w:sz w:val="20"/>
+                <w:szCs w:val="20"/>
+                <w:lang w:eastAsia="en-GB"/>
+              </w:rPr>
+            </w:pPr>
+            <w:r>
+              <w:rPr>
+                <w:rFonts w:ascii="Arial" w:eastAsia="Times New Roman" w:hAnsi="Arial" w:cs="Arial"/>
+                <w:color w:val="000000"/>
+                <w:sz w:val="20"/>
+                <w:szCs w:val="20"/>
+                <w:lang w:eastAsia="en-GB"/>
+              </w:rPr>
+              <w:t>52.50%</w:t>
+            </w:r>
+          </w:p>
+        </w:tc>
+        <w:tc>
+          <w:tcPr>
+            <w:tcW w:w="1420" w:type="dxa"/>
+            <w:tcBorders>
+              <w:top w:val="single" w:sz="4" w:space="0" w:color="003594"/>
+              <w:left w:val="nil"/>
+              <w:bottom w:val="nil"/>
+              <w:right w:val="nil"/>
+            </w:tcBorders>
+            <w:shd w:val="clear" w:color="auto" w:fill="auto"/>
+            <w:noWrap/>
+            <w:vAlign w:val="bottom"/>
+            <w:hideMark/>
+          </w:tcPr>
+          <w:p>
+            <w:pPr>
+              <w:jc w:val="right"/>
+              <w:rPr>
+                <w:rFonts w:ascii="Arial" w:eastAsia="Times New Roman" w:hAnsi="Arial" w:cs="Arial"/>
+                <w:color w:val="000000"/>
+                <w:sz w:val="20"/>
+                <w:szCs w:val="20"/>
+                <w:lang w:eastAsia="en-GB"/>
+              </w:rPr>
+            </w:pPr>
+            <w:r>
+              <w:rPr>
+                <w:rFonts w:ascii="Arial" w:eastAsia="Times New Roman" w:hAnsi="Arial" w:cs="Arial"/>
+                <w:color w:val="000000"/>
+                <w:sz w:val="20"/>
+                <w:szCs w:val="20"/>
+                <w:lang w:eastAsia="en-GB"/>
+              </w:rPr>
+              <w:t>75.00%</w:t>
+            </w:r>
+          </w:p>
+        </w:tc>
+        <w:tc>
+          <w:tcPr>
+            <w:tcW w:w="1660" w:type="dxa"/>
+            <w:tcBorders>
+              <w:top w:val="single" w:sz="4" w:space="0" w:color="003594"/>
+              <w:left w:val="nil"/>
+              <w:bottom w:val="nil"/>
+              <w:right w:val="nil"/>
+            </w:tcBorders>
+            <w:shd w:val="clear" w:color="auto" w:fill="auto"/>
+            <w:noWrap/>
+            <w:vAlign w:val="bottom"/>
+            <w:hideMark/>
+          </w:tcPr>
+          <w:p>
+            <w:pPr>
+              <w:jc w:val="right"/>
+              <w:rPr>
+                <w:rFonts w:ascii="Arial" w:eastAsia="Times New Roman" w:hAnsi="Arial" w:cs="Arial"/>
+                <w:color w:val="000000"/>
+                <w:sz w:val="20"/>
+                <w:szCs w:val="20"/>
+                <w:lang w:eastAsia="en-GB"/>
+              </w:rPr>
+            </w:pPr>
+            <w:r>
+              <w:rPr>
+                <w:rFonts w:ascii="Arial" w:eastAsia="Times New Roman" w:hAnsi="Arial" w:cs="Arial"/>
+                <w:color w:val="000000"/>
+                <w:sz w:val="20"/>
+                <w:szCs w:val="20"/>
+                <w:lang w:eastAsia="en-GB"/>
+              </w:rPr>
+              <w:t>55.00%</w:t>
+            </w:r>
+          </w:p>
+        </w:tc>
+        <w:tc>
+          <w:tcPr>
+            <w:tcW w:w="1660" w:type="dxa"/>
+            <w:tcBorders>
+              <w:top w:val="single" w:sz="4" w:space="0" w:color="003594"/>
+              <w:left w:val="nil"/>
+              <w:bottom w:val="nil"/>
+              <w:right w:val="single" w:sz="4" w:space="0" w:color="003594"/>
+            </w:tcBorders>
+            <w:shd w:val="clear" w:color="auto" w:fill="auto"/>
+            <w:noWrap/>
+            <w:vAlign w:val="bottom"/>
+            <w:hideMark/>
+          </w:tcPr>
+          <w:p>
+            <w:pPr>
+              <w:jc w:val="right"/>
+              <w:rPr>
+                <w:rFonts w:ascii="Arial" w:eastAsia="Times New Roman" w:hAnsi="Arial" w:cs="Arial"/>
+                <w:color w:val="000000"/>
+                <w:sz w:val="20"/>
+                <w:szCs w:val="20"/>
+                <w:lang w:eastAsia="en-GB"/>
+              </w:rPr>
+            </w:pPr>
+            <w:r>
+              <w:rPr>
+                <w:rFonts w:ascii="Arial" w:eastAsia="Times New Roman" w:hAnsi="Arial" w:cs="Arial"/>
+                <w:color w:val="000000"/>
+                <w:sz w:val="20"/>
+                <w:szCs w:val="20"/>
+                <w:lang w:eastAsia="en-GB"/>
+              </w:rPr>
+              <w:t>52.50%</w:t>
+            </w:r>
+          </w:p>
+        </w:tc>
+      </w:tr>
+      <w:tr>
+        <w:trPr>
+          <w:trHeight w:val="270"/>
+          <w:jc w:val="center"/>
+        </w:trPr>
+        <w:tc>
+          <w:tcPr>
+            <w:tcW w:w="1300" w:type="dxa"/>
+            <w:tcBorders>
+              <w:top w:val="double" w:sz="6" w:space="0" w:color="003594"/>
+              <w:left w:val="single" w:sz="4" w:space="0" w:color="003594"/>
+              <w:bottom w:val="single" w:sz="4" w:space="0" w:color="003594"/>
+              <w:right w:val="nil"/>
+            </w:tcBorders>
+            <w:shd w:val="clear" w:color="auto" w:fill="auto"/>
+            <w:noWrap/>
+            <w:vAlign w:val="bottom"/>
+            <w:hideMark/>
+          </w:tcPr>
+          <w:p>
+            <w:pPr>
+              <w:rPr>
+                <w:rFonts w:ascii="Arial" w:eastAsia="Times New Roman" w:hAnsi="Arial" w:cs="Arial"/>
+                <w:b/>
+                <w:bCs/>
+                <w:color w:val="000000"/>
+                <w:sz w:val="20"/>
+                <w:szCs w:val="20"/>
+                <w:lang w:eastAsia="en-GB"/>
+              </w:rPr>
+            </w:pPr>
+            <w:r>
+              <w:rPr>
+                <w:rFonts w:ascii="Arial" w:eastAsia="Times New Roman" w:hAnsi="Arial" w:cs="Arial"/>
+                <w:b/>
+                <w:bCs/>
+                <w:color w:val="000000"/>
+                <w:sz w:val="20"/>
+                <w:szCs w:val="20"/>
+                <w:lang w:eastAsia="en-GB"/>
+              </w:rPr>
+              <w:t>Std. Dev.</w:t>
+            </w:r>
+          </w:p>
+        </w:tc>
+        <w:tc>
+          <w:tcPr>
+            <w:tcW w:w="1640" w:type="dxa"/>
+            <w:tcBorders>
+              <w:top w:val="double" w:sz="6" w:space="0" w:color="003594"/>
+              <w:left w:val="nil"/>
+              <w:bottom w:val="single" w:sz="4" w:space="0" w:color="003594"/>
+              <w:right w:val="nil"/>
+            </w:tcBorders>
+            <w:shd w:val="clear" w:color="auto" w:fill="auto"/>
+            <w:noWrap/>
+            <w:vAlign w:val="bottom"/>
+            <w:hideMark/>
+          </w:tcPr>
+          <w:p>
+            <w:pPr>
+              <w:jc w:val="right"/>
+              <w:rPr>
+                <w:rFonts w:ascii="Arial" w:eastAsia="Times New Roman" w:hAnsi="Arial" w:cs="Arial"/>
+                <w:b/>
+                <w:bCs/>
+                <w:color w:val="000000"/>
+                <w:sz w:val="20"/>
+                <w:szCs w:val="20"/>
+                <w:lang w:eastAsia="en-GB"/>
+              </w:rPr>
+            </w:pPr>
+            <w:r>
+              <w:rPr>
+                <w:rFonts w:ascii="Arial" w:eastAsia="Times New Roman" w:hAnsi="Arial" w:cs="Arial"/>
+                <w:b/>
+                <w:bCs/>
+                <w:color w:val="000000"/>
+                <w:sz w:val="20"/>
+                <w:szCs w:val="20"/>
+                <w:lang w:eastAsia="en-GB"/>
+              </w:rPr>
+              <w:t>17.29%</w:t>
+            </w:r>
+          </w:p>
+        </w:tc>
+        <w:tc>
+          <w:tcPr>
+            <w:tcW w:w="1420" w:type="dxa"/>
+            <w:tcBorders>
+              <w:top w:val="double" w:sz="6" w:space="0" w:color="003594"/>
+              <w:left w:val="nil"/>
+              <w:bottom w:val="single" w:sz="4" w:space="0" w:color="003594"/>
+              <w:right w:val="nil"/>
+            </w:tcBorders>
+            <w:shd w:val="clear" w:color="auto" w:fill="auto"/>
+            <w:noWrap/>
+            <w:vAlign w:val="bottom"/>
+            <w:hideMark/>
+          </w:tcPr>
+          <w:p>
+            <w:pPr>
+              <w:jc w:val="right"/>
+              <w:rPr>
+                <w:rFonts w:ascii="Arial" w:eastAsia="Times New Roman" w:hAnsi="Arial" w:cs="Arial"/>
+                <w:b/>
+                <w:bCs/>
+                <w:color w:val="000000"/>
+                <w:sz w:val="20"/>
+                <w:szCs w:val="20"/>
+                <w:lang w:eastAsia="en-GB"/>
+              </w:rPr>
+            </w:pPr>
+            <w:r>
+              <w:rPr>
+                <w:rFonts w:ascii="Arial" w:eastAsia="Times New Roman" w:hAnsi="Arial" w:cs="Arial"/>
+                <w:b/>
+                <w:bCs/>
+                <w:color w:val="000000"/>
+                <w:sz w:val="20"/>
+                <w:szCs w:val="20"/>
+                <w:lang w:eastAsia="en-GB"/>
+              </w:rPr>
+              <w:t>12.15%</w:t>
+            </w:r>
+          </w:p>
+        </w:tc>
+        <w:tc>
+          <w:tcPr>
+            <w:tcW w:w="1660" w:type="dxa"/>
+            <w:tcBorders>
+              <w:top w:val="double" w:sz="6" w:space="0" w:color="003594"/>
+              <w:left w:val="nil"/>
+              <w:bottom w:val="single" w:sz="4" w:space="0" w:color="003594"/>
+              <w:right w:val="nil"/>
+            </w:tcBorders>
+            <w:shd w:val="clear" w:color="auto" w:fill="auto"/>
+            <w:noWrap/>
+            <w:vAlign w:val="bottom"/>
+            <w:hideMark/>
+          </w:tcPr>
+          <w:p>
+            <w:pPr>
+              <w:jc w:val="right"/>
+              <w:rPr>
+                <w:rFonts w:ascii="Arial" w:eastAsia="Times New Roman" w:hAnsi="Arial" w:cs="Arial"/>
+                <w:b/>
+                <w:bCs/>
+                <w:color w:val="000000"/>
+                <w:sz w:val="20"/>
+                <w:szCs w:val="20"/>
+                <w:lang w:eastAsia="en-GB"/>
+              </w:rPr>
+            </w:pPr>
+            <w:r>
+              <w:rPr>
+                <w:rFonts w:ascii="Arial" w:eastAsia="Times New Roman" w:hAnsi="Arial" w:cs="Arial"/>
+                <w:b/>
+                <w:bCs/>
+                <w:color w:val="000000"/>
+                <w:sz w:val="20"/>
+                <w:szCs w:val="20"/>
+                <w:lang w:eastAsia="en-GB"/>
+              </w:rPr>
+              <w:t>18.19%</w:t>
+            </w:r>
+          </w:p>
+        </w:tc>
+        <w:tc>
+          <w:tcPr>
+            <w:tcW w:w="1660" w:type="dxa"/>
+            <w:tcBorders>
+              <w:top w:val="double" w:sz="6" w:space="0" w:color="003594"/>
+              <w:left w:val="nil"/>
+              <w:bottom w:val="single" w:sz="4" w:space="0" w:color="003594"/>
+              <w:right w:val="single" w:sz="4" w:space="0" w:color="003594"/>
+            </w:tcBorders>
+            <w:shd w:val="clear" w:color="auto" w:fill="auto"/>
+            <w:noWrap/>
+            <w:vAlign w:val="bottom"/>
+            <w:hideMark/>
+          </w:tcPr>
+          <w:p>
+            <w:pPr>
+              <w:jc w:val="right"/>
+              <w:rPr>
+                <w:rFonts w:ascii="Arial" w:eastAsia="Times New Roman" w:hAnsi="Arial" w:cs="Arial"/>
+                <w:b/>
+                <w:bCs/>
+                <w:color w:val="000000"/>
+                <w:sz w:val="20"/>
+                <w:szCs w:val="20"/>
+                <w:lang w:eastAsia="en-GB"/>
+              </w:rPr>
+            </w:pPr>
+            <w:r>
+              <w:rPr>
+                <w:rFonts w:ascii="Arial" w:eastAsia="Times New Roman" w:hAnsi="Arial" w:cs="Arial"/>
+                <w:b/>
+                <w:bCs/>
+                <w:color w:val="000000"/>
+                <w:sz w:val="20"/>
+                <w:szCs w:val="20"/>
+                <w:lang w:eastAsia="en-GB"/>
+              </w:rPr>
+              <w:t>16.94%</w:t>
+            </w:r>
+          </w:p>
+        </w:tc>
+      </w:tr>
+      <w:tr>
+        <w:trPr>
+          <w:trHeight w:val="270"/>
+          <w:jc w:val="center"/>
+        </w:trPr>
+        <w:tc>
+          <w:tcPr>
+            <w:tcW w:w="1300" w:type="dxa"/>
+            <w:tcBorders>
+              <w:top w:val="double" w:sz="6" w:space="0" w:color="003594"/>
+              <w:left w:val="single" w:sz="4" w:space="0" w:color="003594"/>
+              <w:bottom w:val="single" w:sz="4" w:space="0" w:color="003594"/>
+              <w:right w:val="nil"/>
+            </w:tcBorders>
+            <w:shd w:val="clear" w:color="auto" w:fill="auto"/>
+            <w:noWrap/>
+            <w:vAlign w:val="bottom"/>
+            <w:hideMark/>
+          </w:tcPr>
+          <w:p>
+            <w:pPr>
+              <w:rPr>
+                <w:rFonts w:ascii="Arial" w:eastAsia="Times New Roman" w:hAnsi="Arial" w:cs="Arial"/>
+                <w:b/>
+                <w:bCs/>
+                <w:color w:val="000000"/>
+                <w:sz w:val="20"/>
+                <w:szCs w:val="20"/>
+                <w:lang w:eastAsia="en-GB"/>
+              </w:rPr>
+            </w:pPr>
+            <w:r>
+              <w:rPr>
+                <w:rFonts w:ascii="Arial" w:eastAsia="Times New Roman" w:hAnsi="Arial" w:cs="Arial"/>
+                <w:b/>
+                <w:bCs/>
+                <w:color w:val="000000"/>
+                <w:sz w:val="20"/>
+                <w:szCs w:val="20"/>
+                <w:lang w:eastAsia="en-GB"/>
+              </w:rPr>
+              <w:t>Avg.</w:t>
+            </w:r>
+          </w:p>
+        </w:tc>
+        <w:tc>
+          <w:tcPr>
+            <w:tcW w:w="1640" w:type="dxa"/>
+            <w:tcBorders>
+              <w:top w:val="double" w:sz="6" w:space="0" w:color="003594"/>
+              <w:left w:val="nil"/>
+              <w:bottom w:val="single" w:sz="4" w:space="0" w:color="003594"/>
+              <w:right w:val="nil"/>
+            </w:tcBorders>
+            <w:shd w:val="clear" w:color="auto" w:fill="auto"/>
+            <w:noWrap/>
+            <w:vAlign w:val="bottom"/>
+            <w:hideMark/>
+          </w:tcPr>
+          <w:p>
+            <w:pPr>
+              <w:jc w:val="right"/>
+              <w:rPr>
+                <w:rFonts w:ascii="Arial" w:eastAsia="Times New Roman" w:hAnsi="Arial" w:cs="Arial"/>
+                <w:b/>
+                <w:bCs/>
+                <w:color w:val="000000"/>
+                <w:sz w:val="20"/>
+                <w:szCs w:val="20"/>
+                <w:lang w:eastAsia="en-GB"/>
+              </w:rPr>
+            </w:pPr>
+            <w:r>
+              <w:rPr>
+                <w:rFonts w:ascii="Arial" w:eastAsia="Times New Roman" w:hAnsi="Arial" w:cs="Arial"/>
+                <w:b/>
+                <w:bCs/>
+                <w:color w:val="000000"/>
+                <w:sz w:val="20"/>
+                <w:szCs w:val="20"/>
+                <w:lang w:eastAsia="en-GB"/>
+              </w:rPr>
+              <w:t>59.64%</w:t>
+            </w:r>
+          </w:p>
+        </w:tc>
+        <w:tc>
+          <w:tcPr>
+            <w:tcW w:w="1420" w:type="dxa"/>
+            <w:tcBorders>
+              <w:top w:val="double" w:sz="6" w:space="0" w:color="003594"/>
+              <w:left w:val="nil"/>
+              <w:bottom w:val="single" w:sz="4" w:space="0" w:color="003594"/>
+              <w:right w:val="nil"/>
+            </w:tcBorders>
+            <w:shd w:val="clear" w:color="auto" w:fill="auto"/>
+            <w:noWrap/>
+            <w:vAlign w:val="bottom"/>
+            <w:hideMark/>
+          </w:tcPr>
+          <w:p>
+            <w:pPr>
+              <w:jc w:val="right"/>
+              <w:rPr>
+                <w:rFonts w:ascii="Arial" w:eastAsia="Times New Roman" w:hAnsi="Arial" w:cs="Arial"/>
+                <w:b/>
+                <w:bCs/>
+                <w:color w:val="000000"/>
+                <w:sz w:val="20"/>
+                <w:szCs w:val="20"/>
+                <w:lang w:eastAsia="en-GB"/>
+              </w:rPr>
+            </w:pPr>
+            <w:r>
+              <w:rPr>
+                <w:rFonts w:ascii="Arial" w:eastAsia="Times New Roman" w:hAnsi="Arial" w:cs="Arial"/>
+                <w:b/>
+                <w:bCs/>
+                <w:color w:val="000000"/>
+                <w:sz w:val="20"/>
+                <w:szCs w:val="20"/>
+                <w:lang w:eastAsia="en-GB"/>
+              </w:rPr>
+              <w:t>76.07%</w:t>
+            </w:r>
+          </w:p>
+        </w:tc>
+        <w:tc>
+          <w:tcPr>
+            <w:tcW w:w="1660" w:type="dxa"/>
+            <w:tcBorders>
+              <w:top w:val="double" w:sz="6" w:space="0" w:color="003594"/>
+              <w:left w:val="nil"/>
+              <w:bottom w:val="single" w:sz="4" w:space="0" w:color="003594"/>
+              <w:right w:val="nil"/>
+            </w:tcBorders>
+            <w:shd w:val="clear" w:color="auto" w:fill="auto"/>
+            <w:noWrap/>
+            <w:vAlign w:val="bottom"/>
+            <w:hideMark/>
+          </w:tcPr>
+          <w:p>
+            <w:pPr>
+              <w:jc w:val="right"/>
+              <w:rPr>
+                <w:rFonts w:ascii="Arial" w:eastAsia="Times New Roman" w:hAnsi="Arial" w:cs="Arial"/>
+                <w:b/>
+                <w:bCs/>
+                <w:color w:val="000000"/>
+                <w:sz w:val="20"/>
+                <w:szCs w:val="20"/>
+                <w:lang w:eastAsia="en-GB"/>
+              </w:rPr>
+            </w:pPr>
+            <w:r>
+              <w:rPr>
+                <w:rFonts w:ascii="Arial" w:eastAsia="Times New Roman" w:hAnsi="Arial" w:cs="Arial"/>
+                <w:b/>
+                <w:bCs/>
+                <w:color w:val="000000"/>
+                <w:sz w:val="20"/>
+                <w:szCs w:val="20"/>
+                <w:lang w:eastAsia="en-GB"/>
+              </w:rPr>
+              <w:t>63.57%</w:t>
+            </w:r>
+          </w:p>
+        </w:tc>
+        <w:tc>
+          <w:tcPr>
+            <w:tcW w:w="1660" w:type="dxa"/>
+            <w:tcBorders>
+              <w:top w:val="double" w:sz="6" w:space="0" w:color="003594"/>
+              <w:left w:val="nil"/>
+              <w:bottom w:val="single" w:sz="4" w:space="0" w:color="003594"/>
+              <w:right w:val="single" w:sz="4" w:space="0" w:color="003594"/>
+            </w:tcBorders>
+            <w:shd w:val="clear" w:color="auto" w:fill="auto"/>
+            <w:noWrap/>
+            <w:vAlign w:val="bottom"/>
+            <w:hideMark/>
+          </w:tcPr>
+          <w:p>
+            <w:pPr>
+              <w:jc w:val="right"/>
+              <w:rPr>
+                <w:rFonts w:ascii="Arial" w:eastAsia="Times New Roman" w:hAnsi="Arial" w:cs="Arial"/>
+                <w:b/>
+                <w:bCs/>
+                <w:color w:val="000000"/>
+                <w:sz w:val="20"/>
+                <w:szCs w:val="20"/>
+                <w:lang w:eastAsia="en-GB"/>
+              </w:rPr>
+            </w:pPr>
+            <w:r>
+              <w:rPr>
+                <w:rFonts w:ascii="Arial" w:eastAsia="Times New Roman" w:hAnsi="Arial" w:cs="Arial"/>
+                <w:b/>
+                <w:bCs/>
+                <w:color w:val="000000"/>
+                <w:sz w:val="20"/>
+                <w:szCs w:val="20"/>
+                <w:lang w:eastAsia="en-GB"/>
+              </w:rPr>
+              <w:t>64.29%</w:t>
+            </w:r>
+          </w:p>
+        </w:tc>
+      </w:tr>
+    </w:tbl>
+    <w:p>
+      <w:pPr>
+        <w:pStyle w:val="Caption"/>
+        <w:jc w:val="center"/>
+        <w:rPr>
+          <w:sz w:val="20"/>
+          <w:szCs w:val="20"/>
+        </w:rPr>
+      </w:pPr>
+      <w:r>
+        <w:t xml:space="preserve">Figure </w:t>
+      </w:r>
+      <w:r>
+        <w:fldChar w:fldCharType="begin"/>
+      </w:r>
+      <w:r>
+        <w:instrText xml:space="preserve"> SEQ Figure \* ARABIC </w:instrText>
+      </w:r>
+      <w:r>
+        <w:fldChar w:fldCharType="separate"/>
+      </w:r>
+      <w:r>
+        <w:rPr>
+          <w:noProof/>
+        </w:rPr>
+        <w:t>2</w:t>
+      </w:r>
+      <w:r>
+        <w:fldChar w:fldCharType="end"/>
+      </w:r>
+      <w:r>
+        <w:t xml:space="preserve"> - Winning Rates of Custom Heuristics</w:t>
+      </w:r>
+    </w:p>
+    <w:p>
+      <w:pPr>
+        <w:jc w:val="both"/>
+        <w:rPr>
+          <w:sz w:val="20"/>
+          <w:szCs w:val="20"/>
+        </w:rPr>
+      </w:pPr>
+    </w:p>
+    <w:p>
+      <w:pPr>
+        <w:pStyle w:val="Heading2"/>
+        <w:rPr>
+          <w:sz w:val="22"/>
+        </w:rPr>
+      </w:pPr>
+      <w:r>
+        <w:rPr>
+          <w:sz w:val="22"/>
+        </w:rPr>
+        <w:t>5</w:t>
+      </w:r>
+      <w:r>
+        <w:rPr>
+          <w:sz w:val="22"/>
+        </w:rPr>
+        <w:t xml:space="preserve">. </w:t>
+      </w:r>
+      <w:r>
+        <w:rPr>
+          <w:sz w:val="22"/>
+        </w:rPr>
+        <w:t>Conclusion</w:t>
+      </w:r>
+    </w:p>
+    <w:p>
+      <w:pPr>
+        <w:jc w:val="both"/>
+        <w:rPr>
+          <w:sz w:val="20"/>
+        </w:rPr>
+      </w:pPr>
+      <w:r>
+        <w:rPr>
+          <w:sz w:val="20"/>
+        </w:rPr>
+        <w:t>The tests showed that each metric performed well in different scenarios and the main difficulty was combining these metrics in an efficient way. This could be seen as picking different strategies for different cases, similar to how a human player would play. Using a linear function with fixed/decaying weights was a promising improvement on using raw metrics.</w:t>
+      </w:r>
+    </w:p>
+    <w:p>
+      <w:pPr>
+        <w:jc w:val="both"/>
+        <w:rPr>
+          <w:sz w:val="20"/>
+        </w:rPr>
+      </w:pPr>
+    </w:p>
+    <w:p>
+      <w:pPr>
+        <w:jc w:val="both"/>
+        <w:rPr>
+          <w:sz w:val="18"/>
+        </w:rPr>
+      </w:pPr>
+      <w:r>
+        <w:rPr>
+          <w:sz w:val="20"/>
+        </w:rPr>
+        <w:t xml:space="preserve">The clear winner of the tests was </w:t>
+      </w:r>
+      <w:r>
+        <w:rPr>
+          <w:i/>
+          <w:sz w:val="20"/>
+        </w:rPr>
+        <w:t>Custom Score</w:t>
+      </w:r>
+      <w:r>
+        <w:rPr>
+          <w:sz w:val="20"/>
+        </w:rPr>
+        <w:t xml:space="preserve"> heuristic. This heuristic gave the best overall score of 76%, the highest score against the more sophisticated </w:t>
+      </w:r>
+      <w:proofErr w:type="spellStart"/>
+      <w:r>
+        <w:rPr>
+          <w:sz w:val="20"/>
+        </w:rPr>
+        <w:t>AB_Improved</w:t>
+      </w:r>
+      <w:proofErr w:type="spellEnd"/>
+      <w:r>
+        <w:rPr>
+          <w:sz w:val="20"/>
+        </w:rPr>
+        <w:t xml:space="preserve"> agent, and the lowest standard deviation of success rate when played against opponents with varying strategies, which means its success rate is more consistent. This strategy was also the only one that evolved its weights as the game progressed, making it more successful on a larger set of game states. </w:t>
+      </w:r>
+    </w:p>
+    <w:p>
       <w:bookmarkStart w:id="0" w:name="_GoBack"/>
       <w:bookmarkEnd w:id="0"/>
-      <w:r>
-        <w:rPr>
-          <w:sz w:val="20"/>
-          <w:szCs w:val="22"/>
-        </w:rPr>
-        <w:t xml:space="preserve">her by employing machine learning techniques to optimise the weights of each of the metric over thousands/millions of games as opposed to updating them manually by trial and error. A further improvement could be to directly use a machine learning algorithm as the heuristic function. One example could be to use a simple decision tree, that could decide which metric to use based on the state of the board identified through a pre-defined set of features. </w:t>
+    </w:p>
+    <w:p>
+      <w:pPr>
+        <w:pStyle w:val="Heading2"/>
+        <w:rPr>
+          <w:sz w:val="22"/>
+        </w:rPr>
+      </w:pPr>
+      <w:r>
+        <w:rPr>
+          <w:sz w:val="22"/>
+        </w:rPr>
+        <w:t xml:space="preserve">6. </w:t>
+      </w:r>
+      <w:r>
+        <w:rPr>
+          <w:sz w:val="22"/>
+        </w:rPr>
+        <w:t>Future Improve</w:t>
+      </w:r>
+      <w:r>
+        <w:rPr>
+          <w:sz w:val="22"/>
+        </w:rPr>
+        <w:t>ments</w:t>
+      </w:r>
+    </w:p>
+    <w:p>
+      <w:pPr>
+        <w:jc w:val="both"/>
+        <w:rPr>
+          <w:sz w:val="20"/>
+          <w:szCs w:val="22"/>
+        </w:rPr>
+      </w:pPr>
+      <w:r>
+        <w:rPr>
+          <w:sz w:val="20"/>
+          <w:szCs w:val="22"/>
+        </w:rPr>
+        <w:t>The heuristics</w:t>
+      </w:r>
+      <w:r>
+        <w:rPr>
+          <w:sz w:val="20"/>
+          <w:szCs w:val="22"/>
+        </w:rPr>
+        <w:t xml:space="preserve"> could be improved further by employing machine learning techniques to optimise the weights of each of the metric over thousands/millions of games as opposed to updating them manually by trial and error. A further improvement could be to directly use a machine learning algorithm as the heuristic function. One example could be to use a simple decision tree, that could decide which metric to use based on the state of the board identified through a pre-defined set of features. </w:t>
       </w:r>
     </w:p>
     <w:p>
@@ -3235,7 +5655,7 @@
 </file>
 
 <file path=word/styles.xml><?xml version="1.0" encoding="utf-8"?>
-<w:styles xmlns:mc="http://schemas.openxmlformats.org/markup-compatibility/2006" xmlns:r="http://schemas.openxmlformats.org/officeDocument/2006/relationships" xmlns:w="http://schemas.openxmlformats.org/wordprocessingml/2006/main" xmlns:w14="http://schemas.microsoft.com/office/word/2010/wordml" xmlns:w15="http://schemas.microsoft.com/office/word/2012/wordml" mc:Ignorable="w14 w15">
+<w:styles xmlns:mc="http://schemas.openxmlformats.org/markup-compatibility/2006" xmlns:r="http://schemas.openxmlformats.org/officeDocument/2006/relationships" xmlns:w="http://schemas.openxmlformats.org/wordprocessingml/2006/main" xmlns:w14="http://schemas.microsoft.com/office/word/2010/wordml" xmlns:w15="http://schemas.microsoft.com/office/word/2012/wordml" xmlns:w16se="http://schemas.microsoft.com/office/word/2015/wordml/symex" mc:Ignorable="w14 w15 w16se">
   <w:docDefaults>
     <w:rPrDefault>
       <w:rPr>
@@ -3247,7 +5667,7 @@
     </w:rPrDefault>
     <w:pPrDefault/>
   </w:docDefaults>
-  <w:latentStyles w:defLockedState="0" w:defUIPriority="99" w:defSemiHidden="0" w:defUnhideWhenUsed="0" w:defQFormat="0" w:count="382">
+  <w:latentStyles w:defLockedState="0" w:defUIPriority="99" w:defSemiHidden="0" w:defUnhideWhenUsed="0" w:defQFormat="0" w:count="374">
     <w:lsdException w:name="Normal" w:uiPriority="0" w:qFormat="1"/>
     <w:lsdException w:name="heading 1" w:uiPriority="9" w:qFormat="1"/>
     <w:lsdException w:name="heading 2" w:semiHidden="1" w:uiPriority="9" w:unhideWhenUsed="1" w:qFormat="1"/>
@@ -3404,15 +5824,6 @@
     <w:lsdException w:name="Balloon Text" w:semiHidden="1" w:unhideWhenUsed="1"/>
     <w:lsdException w:name="Table Grid" w:uiPriority="39"/>
     <w:lsdException w:name="Table Theme" w:semiHidden="1" w:unhideWhenUsed="1"/>
-    <w:lsdException w:name="Note Level 1" w:semiHidden="1" w:unhideWhenUsed="1"/>
-    <w:lsdException w:name="Note Level 2" w:semiHidden="1" w:unhideWhenUsed="1"/>
-    <w:lsdException w:name="Note Level 3" w:semiHidden="1" w:unhideWhenUsed="1"/>
-    <w:lsdException w:name="Note Level 4" w:semiHidden="1" w:unhideWhenUsed="1"/>
-    <w:lsdException w:name="Note Level 5" w:semiHidden="1" w:unhideWhenUsed="1"/>
-    <w:lsdException w:name="Note Level 6" w:semiHidden="1" w:unhideWhenUsed="1"/>
-    <w:lsdException w:name="Note Level 7" w:semiHidden="1" w:unhideWhenUsed="1"/>
-    <w:lsdException w:name="Note Level 8" w:semiHidden="1" w:unhideWhenUsed="1"/>
-    <w:lsdException w:name="Note Level 9" w:semiHidden="1" w:unhideWhenUsed="1"/>
     <w:lsdException w:name="Placeholder Text" w:semiHidden="1"/>
     <w:lsdException w:name="No Spacing" w:uiPriority="1" w:qFormat="1"/>
     <w:lsdException w:name="Light Shading" w:uiPriority="60"/>
@@ -3843,7 +6254,1463 @@
       <w:contextualSpacing/>
     </w:pPr>
   </w:style>
+  <w:style w:type="paragraph" w:styleId="Caption">
+    <w:name w:val="caption"/>
+    <w:basedOn w:val="Normal"/>
+    <w:next w:val="Normal"/>
+    <w:uiPriority w:val="35"/>
+    <w:unhideWhenUsed/>
+    <w:qFormat/>
+    <w:rsid w:val="00107ED8"/>
+    <w:pPr>
+      <w:spacing w:after="200"/>
+    </w:pPr>
+    <w:rPr>
+      <w:i/>
+      <w:iCs/>
+      <w:color w:val="44546A" w:themeColor="text2"/>
+      <w:sz w:val="18"/>
+      <w:szCs w:val="18"/>
+    </w:rPr>
+  </w:style>
 </w:styles>
+</file>
+
+<file path=word/charts/chart1.xml><?xml version="1.0" encoding="utf-8"?>
+<c:chartSpace xmlns:c="http://schemas.openxmlformats.org/drawingml/2006/chart" xmlns:a="http://schemas.openxmlformats.org/drawingml/2006/main" xmlns:r="http://schemas.openxmlformats.org/officeDocument/2006/relationships" xmlns:c16r2="http://schemas.microsoft.com/office/drawing/2015/06/chart">
+  <c:date1904 val="0"/>
+  <c:lang val="en-US"/>
+  <c:roundedCorners val="0"/>
+  <mc:AlternateContent xmlns:mc="http://schemas.openxmlformats.org/markup-compatibility/2006">
+    <mc:Choice xmlns:c14="http://schemas.microsoft.com/office/drawing/2007/8/2/chart" Requires="c14">
+      <c14:style val="102"/>
+    </mc:Choice>
+    <mc:Fallback>
+      <c:style val="2"/>
+    </mc:Fallback>
+  </mc:AlternateContent>
+  <c:chart>
+    <c:autoTitleDeleted val="1"/>
+    <c:plotArea>
+      <c:layout/>
+      <c:barChart>
+        <c:barDir val="col"/>
+        <c:grouping val="clustered"/>
+        <c:varyColors val="0"/>
+        <c:ser>
+          <c:idx val="0"/>
+          <c:order val="0"/>
+          <c:tx>
+            <c:strRef>
+              <c:f>win_stats!$A$2</c:f>
+              <c:strCache>
+                <c:ptCount val="1"/>
+                <c:pt idx="0">
+                  <c:v>Random</c:v>
+                </c:pt>
+              </c:strCache>
+            </c:strRef>
+          </c:tx>
+          <c:spPr>
+            <a:solidFill>
+              <a:schemeClr val="accent1"/>
+            </a:solidFill>
+            <a:ln>
+              <a:noFill/>
+            </a:ln>
+            <a:effectLst/>
+          </c:spPr>
+          <c:invertIfNegative val="0"/>
+          <c:cat>
+            <c:strRef>
+              <c:f>win_stats!$B$1:$E$1</c:f>
+              <c:strCache>
+                <c:ptCount val="4"/>
+                <c:pt idx="0">
+                  <c:v>AB_Improved</c:v>
+                </c:pt>
+                <c:pt idx="1">
+                  <c:v>AB_Custom</c:v>
+                </c:pt>
+                <c:pt idx="2">
+                  <c:v>AB_Custom_2</c:v>
+                </c:pt>
+                <c:pt idx="3">
+                  <c:v>AB_Custom_3</c:v>
+                </c:pt>
+              </c:strCache>
+            </c:strRef>
+          </c:cat>
+          <c:val>
+            <c:numRef>
+              <c:f>win_stats!$B$2:$E$2</c:f>
+              <c:numCache>
+                <c:formatCode>0.00%</c:formatCode>
+                <c:ptCount val="4"/>
+                <c:pt idx="0">
+                  <c:v>0.9</c:v>
+                </c:pt>
+                <c:pt idx="1">
+                  <c:v>0.9</c:v>
+                </c:pt>
+                <c:pt idx="2">
+                  <c:v>0.92500000000000004</c:v>
+                </c:pt>
+                <c:pt idx="3">
+                  <c:v>1</c:v>
+                </c:pt>
+              </c:numCache>
+            </c:numRef>
+          </c:val>
+          <c:extLst>
+            <c:ext xmlns:c16="http://schemas.microsoft.com/office/drawing/2014/chart" uri="{C3380CC4-5D6E-409C-BE32-E72D297353CC}">
+              <c16:uniqueId val="{00000000-A3CB-461F-A889-4B5F0C5F6BB8}"/>
+            </c:ext>
+          </c:extLst>
+        </c:ser>
+        <c:ser>
+          <c:idx val="1"/>
+          <c:order val="1"/>
+          <c:tx>
+            <c:strRef>
+              <c:f>win_stats!$A$3</c:f>
+              <c:strCache>
+                <c:ptCount val="1"/>
+                <c:pt idx="0">
+                  <c:v>MM_Open</c:v>
+                </c:pt>
+              </c:strCache>
+            </c:strRef>
+          </c:tx>
+          <c:spPr>
+            <a:solidFill>
+              <a:schemeClr val="accent2"/>
+            </a:solidFill>
+            <a:ln>
+              <a:noFill/>
+            </a:ln>
+            <a:effectLst/>
+          </c:spPr>
+          <c:invertIfNegative val="0"/>
+          <c:cat>
+            <c:strRef>
+              <c:f>win_stats!$B$1:$E$1</c:f>
+              <c:strCache>
+                <c:ptCount val="4"/>
+                <c:pt idx="0">
+                  <c:v>AB_Improved</c:v>
+                </c:pt>
+                <c:pt idx="1">
+                  <c:v>AB_Custom</c:v>
+                </c:pt>
+                <c:pt idx="2">
+                  <c:v>AB_Custom_2</c:v>
+                </c:pt>
+                <c:pt idx="3">
+                  <c:v>AB_Custom_3</c:v>
+                </c:pt>
+              </c:strCache>
+            </c:strRef>
+          </c:cat>
+          <c:val>
+            <c:numRef>
+              <c:f>win_stats!$B$3:$E$3</c:f>
+              <c:numCache>
+                <c:formatCode>0.00%</c:formatCode>
+                <c:ptCount val="4"/>
+                <c:pt idx="0">
+                  <c:v>0.45</c:v>
+                </c:pt>
+                <c:pt idx="1">
+                  <c:v>0.57499999999999996</c:v>
+                </c:pt>
+                <c:pt idx="2">
+                  <c:v>0.55000000000000004</c:v>
+                </c:pt>
+                <c:pt idx="3">
+                  <c:v>0.6</c:v>
+                </c:pt>
+              </c:numCache>
+            </c:numRef>
+          </c:val>
+          <c:extLst>
+            <c:ext xmlns:c16="http://schemas.microsoft.com/office/drawing/2014/chart" uri="{C3380CC4-5D6E-409C-BE32-E72D297353CC}">
+              <c16:uniqueId val="{00000001-A3CB-461F-A889-4B5F0C5F6BB8}"/>
+            </c:ext>
+          </c:extLst>
+        </c:ser>
+        <c:ser>
+          <c:idx val="2"/>
+          <c:order val="2"/>
+          <c:tx>
+            <c:strRef>
+              <c:f>win_stats!$A$4</c:f>
+              <c:strCache>
+                <c:ptCount val="1"/>
+                <c:pt idx="0">
+                  <c:v>MM_Center</c:v>
+                </c:pt>
+              </c:strCache>
+            </c:strRef>
+          </c:tx>
+          <c:spPr>
+            <a:solidFill>
+              <a:schemeClr val="accent3"/>
+            </a:solidFill>
+            <a:ln>
+              <a:noFill/>
+            </a:ln>
+            <a:effectLst/>
+          </c:spPr>
+          <c:invertIfNegative val="0"/>
+          <c:cat>
+            <c:strRef>
+              <c:f>win_stats!$B$1:$E$1</c:f>
+              <c:strCache>
+                <c:ptCount val="4"/>
+                <c:pt idx="0">
+                  <c:v>AB_Improved</c:v>
+                </c:pt>
+                <c:pt idx="1">
+                  <c:v>AB_Custom</c:v>
+                </c:pt>
+                <c:pt idx="2">
+                  <c:v>AB_Custom_2</c:v>
+                </c:pt>
+                <c:pt idx="3">
+                  <c:v>AB_Custom_3</c:v>
+                </c:pt>
+              </c:strCache>
+            </c:strRef>
+          </c:cat>
+          <c:val>
+            <c:numRef>
+              <c:f>win_stats!$B$4:$E$4</c:f>
+              <c:numCache>
+                <c:formatCode>0.00%</c:formatCode>
+                <c:ptCount val="4"/>
+                <c:pt idx="0">
+                  <c:v>0.7</c:v>
+                </c:pt>
+                <c:pt idx="1">
+                  <c:v>0.85</c:v>
+                </c:pt>
+                <c:pt idx="2">
+                  <c:v>0.82499999999999996</c:v>
+                </c:pt>
+                <c:pt idx="3">
+                  <c:v>0.65</c:v>
+                </c:pt>
+              </c:numCache>
+            </c:numRef>
+          </c:val>
+          <c:extLst>
+            <c:ext xmlns:c16="http://schemas.microsoft.com/office/drawing/2014/chart" uri="{C3380CC4-5D6E-409C-BE32-E72D297353CC}">
+              <c16:uniqueId val="{00000002-A3CB-461F-A889-4B5F0C5F6BB8}"/>
+            </c:ext>
+          </c:extLst>
+        </c:ser>
+        <c:ser>
+          <c:idx val="3"/>
+          <c:order val="3"/>
+          <c:tx>
+            <c:strRef>
+              <c:f>win_stats!$A$5</c:f>
+              <c:strCache>
+                <c:ptCount val="1"/>
+                <c:pt idx="0">
+                  <c:v>MM_Improved</c:v>
+                </c:pt>
+              </c:strCache>
+            </c:strRef>
+          </c:tx>
+          <c:spPr>
+            <a:solidFill>
+              <a:schemeClr val="accent4"/>
+            </a:solidFill>
+            <a:ln>
+              <a:noFill/>
+            </a:ln>
+            <a:effectLst/>
+          </c:spPr>
+          <c:invertIfNegative val="0"/>
+          <c:cat>
+            <c:strRef>
+              <c:f>win_stats!$B$1:$E$1</c:f>
+              <c:strCache>
+                <c:ptCount val="4"/>
+                <c:pt idx="0">
+                  <c:v>AB_Improved</c:v>
+                </c:pt>
+                <c:pt idx="1">
+                  <c:v>AB_Custom</c:v>
+                </c:pt>
+                <c:pt idx="2">
+                  <c:v>AB_Custom_2</c:v>
+                </c:pt>
+                <c:pt idx="3">
+                  <c:v>AB_Custom_3</c:v>
+                </c:pt>
+              </c:strCache>
+            </c:strRef>
+          </c:cat>
+          <c:val>
+            <c:numRef>
+              <c:f>win_stats!$B$5:$E$5</c:f>
+              <c:numCache>
+                <c:formatCode>0.00%</c:formatCode>
+                <c:ptCount val="4"/>
+                <c:pt idx="0">
+                  <c:v>0.375</c:v>
+                </c:pt>
+                <c:pt idx="1">
+                  <c:v>0.65</c:v>
+                </c:pt>
+                <c:pt idx="2">
+                  <c:v>0.42499999999999999</c:v>
+                </c:pt>
+                <c:pt idx="3">
+                  <c:v>0.52500000000000002</c:v>
+                </c:pt>
+              </c:numCache>
+            </c:numRef>
+          </c:val>
+          <c:extLst>
+            <c:ext xmlns:c16="http://schemas.microsoft.com/office/drawing/2014/chart" uri="{C3380CC4-5D6E-409C-BE32-E72D297353CC}">
+              <c16:uniqueId val="{00000003-A3CB-461F-A889-4B5F0C5F6BB8}"/>
+            </c:ext>
+          </c:extLst>
+        </c:ser>
+        <c:ser>
+          <c:idx val="4"/>
+          <c:order val="4"/>
+          <c:tx>
+            <c:strRef>
+              <c:f>win_stats!$A$6</c:f>
+              <c:strCache>
+                <c:ptCount val="1"/>
+                <c:pt idx="0">
+                  <c:v>AB_Open</c:v>
+                </c:pt>
+              </c:strCache>
+            </c:strRef>
+          </c:tx>
+          <c:spPr>
+            <a:solidFill>
+              <a:schemeClr val="accent5"/>
+            </a:solidFill>
+            <a:ln>
+              <a:noFill/>
+            </a:ln>
+            <a:effectLst/>
+          </c:spPr>
+          <c:invertIfNegative val="0"/>
+          <c:cat>
+            <c:strRef>
+              <c:f>win_stats!$B$1:$E$1</c:f>
+              <c:strCache>
+                <c:ptCount val="4"/>
+                <c:pt idx="0">
+                  <c:v>AB_Improved</c:v>
+                </c:pt>
+                <c:pt idx="1">
+                  <c:v>AB_Custom</c:v>
+                </c:pt>
+                <c:pt idx="2">
+                  <c:v>AB_Custom_2</c:v>
+                </c:pt>
+                <c:pt idx="3">
+                  <c:v>AB_Custom_3</c:v>
+                </c:pt>
+              </c:strCache>
+            </c:strRef>
+          </c:cat>
+          <c:val>
+            <c:numRef>
+              <c:f>win_stats!$B$6:$E$6</c:f>
+              <c:numCache>
+                <c:formatCode>0.00%</c:formatCode>
+                <c:ptCount val="4"/>
+                <c:pt idx="0">
+                  <c:v>0.625</c:v>
+                </c:pt>
+                <c:pt idx="1">
+                  <c:v>0.72499999999999998</c:v>
+                </c:pt>
+                <c:pt idx="2">
+                  <c:v>0.5</c:v>
+                </c:pt>
+                <c:pt idx="3">
+                  <c:v>0.52500000000000002</c:v>
+                </c:pt>
+              </c:numCache>
+            </c:numRef>
+          </c:val>
+          <c:extLst>
+            <c:ext xmlns:c16="http://schemas.microsoft.com/office/drawing/2014/chart" uri="{C3380CC4-5D6E-409C-BE32-E72D297353CC}">
+              <c16:uniqueId val="{00000004-A3CB-461F-A889-4B5F0C5F6BB8}"/>
+            </c:ext>
+          </c:extLst>
+        </c:ser>
+        <c:ser>
+          <c:idx val="5"/>
+          <c:order val="5"/>
+          <c:tx>
+            <c:strRef>
+              <c:f>win_stats!$A$7</c:f>
+              <c:strCache>
+                <c:ptCount val="1"/>
+                <c:pt idx="0">
+                  <c:v>AB_Center</c:v>
+                </c:pt>
+              </c:strCache>
+            </c:strRef>
+          </c:tx>
+          <c:spPr>
+            <a:solidFill>
+              <a:schemeClr val="accent6"/>
+            </a:solidFill>
+            <a:ln>
+              <a:noFill/>
+            </a:ln>
+            <a:effectLst/>
+          </c:spPr>
+          <c:invertIfNegative val="0"/>
+          <c:cat>
+            <c:strRef>
+              <c:f>win_stats!$B$1:$E$1</c:f>
+              <c:strCache>
+                <c:ptCount val="4"/>
+                <c:pt idx="0">
+                  <c:v>AB_Improved</c:v>
+                </c:pt>
+                <c:pt idx="1">
+                  <c:v>AB_Custom</c:v>
+                </c:pt>
+                <c:pt idx="2">
+                  <c:v>AB_Custom_2</c:v>
+                </c:pt>
+                <c:pt idx="3">
+                  <c:v>AB_Custom_3</c:v>
+                </c:pt>
+              </c:strCache>
+            </c:strRef>
+          </c:cat>
+          <c:val>
+            <c:numRef>
+              <c:f>win_stats!$B$7:$E$7</c:f>
+              <c:numCache>
+                <c:formatCode>0.00%</c:formatCode>
+                <c:ptCount val="4"/>
+                <c:pt idx="0">
+                  <c:v>0.6</c:v>
+                </c:pt>
+                <c:pt idx="1">
+                  <c:v>0.875</c:v>
+                </c:pt>
+                <c:pt idx="2">
+                  <c:v>0.67500000000000004</c:v>
+                </c:pt>
+                <c:pt idx="3">
+                  <c:v>0.67500000000000004</c:v>
+                </c:pt>
+              </c:numCache>
+            </c:numRef>
+          </c:val>
+          <c:extLst>
+            <c:ext xmlns:c16="http://schemas.microsoft.com/office/drawing/2014/chart" uri="{C3380CC4-5D6E-409C-BE32-E72D297353CC}">
+              <c16:uniqueId val="{00000005-A3CB-461F-A889-4B5F0C5F6BB8}"/>
+            </c:ext>
+          </c:extLst>
+        </c:ser>
+        <c:ser>
+          <c:idx val="6"/>
+          <c:order val="6"/>
+          <c:tx>
+            <c:strRef>
+              <c:f>win_stats!$A$8</c:f>
+              <c:strCache>
+                <c:ptCount val="1"/>
+                <c:pt idx="0">
+                  <c:v>AB_Improved</c:v>
+                </c:pt>
+              </c:strCache>
+            </c:strRef>
+          </c:tx>
+          <c:spPr>
+            <a:solidFill>
+              <a:schemeClr val="accent1">
+                <a:lumMod val="60000"/>
+              </a:schemeClr>
+            </a:solidFill>
+            <a:ln>
+              <a:noFill/>
+            </a:ln>
+            <a:effectLst/>
+          </c:spPr>
+          <c:invertIfNegative val="0"/>
+          <c:cat>
+            <c:strRef>
+              <c:f>win_stats!$B$1:$E$1</c:f>
+              <c:strCache>
+                <c:ptCount val="4"/>
+                <c:pt idx="0">
+                  <c:v>AB_Improved</c:v>
+                </c:pt>
+                <c:pt idx="1">
+                  <c:v>AB_Custom</c:v>
+                </c:pt>
+                <c:pt idx="2">
+                  <c:v>AB_Custom_2</c:v>
+                </c:pt>
+                <c:pt idx="3">
+                  <c:v>AB_Custom_3</c:v>
+                </c:pt>
+              </c:strCache>
+            </c:strRef>
+          </c:cat>
+          <c:val>
+            <c:numRef>
+              <c:f>win_stats!$B$8:$E$8</c:f>
+              <c:numCache>
+                <c:formatCode>0.00%</c:formatCode>
+                <c:ptCount val="4"/>
+                <c:pt idx="0">
+                  <c:v>0.52500000000000002</c:v>
+                </c:pt>
+                <c:pt idx="1">
+                  <c:v>0.75</c:v>
+                </c:pt>
+                <c:pt idx="2">
+                  <c:v>0.55000000000000004</c:v>
+                </c:pt>
+                <c:pt idx="3">
+                  <c:v>0.52500000000000002</c:v>
+                </c:pt>
+              </c:numCache>
+            </c:numRef>
+          </c:val>
+          <c:extLst>
+            <c:ext xmlns:c16="http://schemas.microsoft.com/office/drawing/2014/chart" uri="{C3380CC4-5D6E-409C-BE32-E72D297353CC}">
+              <c16:uniqueId val="{00000006-A3CB-461F-A889-4B5F0C5F6BB8}"/>
+            </c:ext>
+          </c:extLst>
+        </c:ser>
+        <c:dLbls>
+          <c:showLegendKey val="0"/>
+          <c:showVal val="0"/>
+          <c:showCatName val="0"/>
+          <c:showSerName val="0"/>
+          <c:showPercent val="0"/>
+          <c:showBubbleSize val="0"/>
+        </c:dLbls>
+        <c:gapWidth val="150"/>
+        <c:axId val="157345560"/>
+        <c:axId val="157346544"/>
+      </c:barChart>
+      <c:lineChart>
+        <c:grouping val="standard"/>
+        <c:varyColors val="0"/>
+        <c:ser>
+          <c:idx val="7"/>
+          <c:order val="7"/>
+          <c:tx>
+            <c:strRef>
+              <c:f>win_stats!$A$9</c:f>
+              <c:strCache>
+                <c:ptCount val="1"/>
+                <c:pt idx="0">
+                  <c:v>Std. Dev.</c:v>
+                </c:pt>
+              </c:strCache>
+            </c:strRef>
+          </c:tx>
+          <c:spPr>
+            <a:ln w="28575" cap="rnd">
+              <a:solidFill>
+                <a:schemeClr val="accent2">
+                  <a:lumMod val="60000"/>
+                </a:schemeClr>
+              </a:solidFill>
+              <a:round/>
+            </a:ln>
+            <a:effectLst/>
+          </c:spPr>
+          <c:marker>
+            <c:symbol val="none"/>
+          </c:marker>
+          <c:cat>
+            <c:strRef>
+              <c:f>win_stats!$B$1:$E$1</c:f>
+              <c:strCache>
+                <c:ptCount val="4"/>
+                <c:pt idx="0">
+                  <c:v>AB_Improved</c:v>
+                </c:pt>
+                <c:pt idx="1">
+                  <c:v>AB_Custom</c:v>
+                </c:pt>
+                <c:pt idx="2">
+                  <c:v>AB_Custom_2</c:v>
+                </c:pt>
+                <c:pt idx="3">
+                  <c:v>AB_Custom_3</c:v>
+                </c:pt>
+              </c:strCache>
+            </c:strRef>
+          </c:cat>
+          <c:val>
+            <c:numRef>
+              <c:f>win_stats!$B$9:$E$9</c:f>
+              <c:numCache>
+                <c:formatCode>0.00%</c:formatCode>
+                <c:ptCount val="4"/>
+                <c:pt idx="0">
+                  <c:v>0.17286107827082547</c:v>
+                </c:pt>
+                <c:pt idx="1">
+                  <c:v>0.12149857925879083</c:v>
+                </c:pt>
+                <c:pt idx="2">
+                  <c:v>0.18192096661802973</c:v>
+                </c:pt>
+                <c:pt idx="3">
+                  <c:v>0.16938263249364224</c:v>
+                </c:pt>
+              </c:numCache>
+            </c:numRef>
+          </c:val>
+          <c:smooth val="0"/>
+          <c:extLst>
+            <c:ext xmlns:c16="http://schemas.microsoft.com/office/drawing/2014/chart" uri="{C3380CC4-5D6E-409C-BE32-E72D297353CC}">
+              <c16:uniqueId val="{00000007-A3CB-461F-A889-4B5F0C5F6BB8}"/>
+            </c:ext>
+          </c:extLst>
+        </c:ser>
+        <c:ser>
+          <c:idx val="8"/>
+          <c:order val="8"/>
+          <c:tx>
+            <c:strRef>
+              <c:f>win_stats!$A$10</c:f>
+              <c:strCache>
+                <c:ptCount val="1"/>
+                <c:pt idx="0">
+                  <c:v>Avg.</c:v>
+                </c:pt>
+              </c:strCache>
+            </c:strRef>
+          </c:tx>
+          <c:spPr>
+            <a:ln w="28575" cap="rnd">
+              <a:solidFill>
+                <a:schemeClr val="accent3">
+                  <a:lumMod val="60000"/>
+                </a:schemeClr>
+              </a:solidFill>
+              <a:round/>
+            </a:ln>
+            <a:effectLst/>
+          </c:spPr>
+          <c:marker>
+            <c:symbol val="none"/>
+          </c:marker>
+          <c:cat>
+            <c:strRef>
+              <c:f>win_stats!$B$1:$E$1</c:f>
+              <c:strCache>
+                <c:ptCount val="4"/>
+                <c:pt idx="0">
+                  <c:v>AB_Improved</c:v>
+                </c:pt>
+                <c:pt idx="1">
+                  <c:v>AB_Custom</c:v>
+                </c:pt>
+                <c:pt idx="2">
+                  <c:v>AB_Custom_2</c:v>
+                </c:pt>
+                <c:pt idx="3">
+                  <c:v>AB_Custom_3</c:v>
+                </c:pt>
+              </c:strCache>
+            </c:strRef>
+          </c:cat>
+          <c:val>
+            <c:numRef>
+              <c:f>win_stats!$B$10:$E$10</c:f>
+              <c:numCache>
+                <c:formatCode>0.00%</c:formatCode>
+                <c:ptCount val="4"/>
+                <c:pt idx="0">
+                  <c:v>0.59642857142857142</c:v>
+                </c:pt>
+                <c:pt idx="1">
+                  <c:v>0.76071428571428579</c:v>
+                </c:pt>
+                <c:pt idx="2">
+                  <c:v>0.63571428571428557</c:v>
+                </c:pt>
+                <c:pt idx="3">
+                  <c:v>0.6428571428571429</c:v>
+                </c:pt>
+              </c:numCache>
+            </c:numRef>
+          </c:val>
+          <c:smooth val="0"/>
+          <c:extLst>
+            <c:ext xmlns:c16="http://schemas.microsoft.com/office/drawing/2014/chart" uri="{C3380CC4-5D6E-409C-BE32-E72D297353CC}">
+              <c16:uniqueId val="{00000008-A3CB-461F-A889-4B5F0C5F6BB8}"/>
+            </c:ext>
+          </c:extLst>
+        </c:ser>
+        <c:dLbls>
+          <c:showLegendKey val="0"/>
+          <c:showVal val="0"/>
+          <c:showCatName val="0"/>
+          <c:showSerName val="0"/>
+          <c:showPercent val="0"/>
+          <c:showBubbleSize val="0"/>
+        </c:dLbls>
+        <c:marker val="1"/>
+        <c:smooth val="0"/>
+        <c:axId val="157345560"/>
+        <c:axId val="157346544"/>
+      </c:lineChart>
+      <c:catAx>
+        <c:axId val="157345560"/>
+        <c:scaling>
+          <c:orientation val="minMax"/>
+        </c:scaling>
+        <c:delete val="0"/>
+        <c:axPos val="b"/>
+        <c:numFmt formatCode="General" sourceLinked="1"/>
+        <c:majorTickMark val="none"/>
+        <c:minorTickMark val="none"/>
+        <c:tickLblPos val="nextTo"/>
+        <c:spPr>
+          <a:noFill/>
+          <a:ln w="9525" cap="flat" cmpd="sng" algn="ctr">
+            <a:solidFill>
+              <a:schemeClr val="tx1">
+                <a:lumMod val="15000"/>
+                <a:lumOff val="85000"/>
+              </a:schemeClr>
+            </a:solidFill>
+            <a:round/>
+          </a:ln>
+          <a:effectLst/>
+        </c:spPr>
+        <c:txPr>
+          <a:bodyPr rot="-60000000" spcFirstLastPara="1" vertOverflow="ellipsis" vert="horz" wrap="square" anchor="ctr" anchorCtr="1"/>
+          <a:lstStyle/>
+          <a:p>
+            <a:pPr>
+              <a:defRPr sz="900" b="0" i="0" u="none" strike="noStrike" kern="1200" baseline="0">
+                <a:solidFill>
+                  <a:schemeClr val="tx1">
+                    <a:lumMod val="65000"/>
+                    <a:lumOff val="35000"/>
+                  </a:schemeClr>
+                </a:solidFill>
+                <a:latin typeface="+mn-lt"/>
+                <a:ea typeface="+mn-ea"/>
+                <a:cs typeface="+mn-cs"/>
+              </a:defRPr>
+            </a:pPr>
+            <a:endParaRPr lang="en-US"/>
+          </a:p>
+        </c:txPr>
+        <c:crossAx val="157346544"/>
+        <c:crosses val="autoZero"/>
+        <c:auto val="1"/>
+        <c:lblAlgn val="ctr"/>
+        <c:lblOffset val="100"/>
+        <c:noMultiLvlLbl val="0"/>
+      </c:catAx>
+      <c:valAx>
+        <c:axId val="157346544"/>
+        <c:scaling>
+          <c:orientation val="minMax"/>
+        </c:scaling>
+        <c:delete val="0"/>
+        <c:axPos val="l"/>
+        <c:majorGridlines>
+          <c:spPr>
+            <a:ln w="9525" cap="flat" cmpd="sng" algn="ctr">
+              <a:solidFill>
+                <a:schemeClr val="tx1">
+                  <a:lumMod val="15000"/>
+                  <a:lumOff val="85000"/>
+                </a:schemeClr>
+              </a:solidFill>
+              <a:round/>
+            </a:ln>
+            <a:effectLst/>
+          </c:spPr>
+        </c:majorGridlines>
+        <c:numFmt formatCode="0.00%" sourceLinked="1"/>
+        <c:majorTickMark val="none"/>
+        <c:minorTickMark val="none"/>
+        <c:tickLblPos val="nextTo"/>
+        <c:spPr>
+          <a:noFill/>
+          <a:ln>
+            <a:noFill/>
+          </a:ln>
+          <a:effectLst/>
+        </c:spPr>
+        <c:txPr>
+          <a:bodyPr rot="-60000000" spcFirstLastPara="1" vertOverflow="ellipsis" vert="horz" wrap="square" anchor="ctr" anchorCtr="1"/>
+          <a:lstStyle/>
+          <a:p>
+            <a:pPr>
+              <a:defRPr sz="900" b="0" i="0" u="none" strike="noStrike" kern="1200" baseline="0">
+                <a:solidFill>
+                  <a:schemeClr val="tx1">
+                    <a:lumMod val="65000"/>
+                    <a:lumOff val="35000"/>
+                  </a:schemeClr>
+                </a:solidFill>
+                <a:latin typeface="+mn-lt"/>
+                <a:ea typeface="+mn-ea"/>
+                <a:cs typeface="+mn-cs"/>
+              </a:defRPr>
+            </a:pPr>
+            <a:endParaRPr lang="en-US"/>
+          </a:p>
+        </c:txPr>
+        <c:crossAx val="157345560"/>
+        <c:crosses val="autoZero"/>
+        <c:crossBetween val="between"/>
+      </c:valAx>
+      <c:spPr>
+        <a:noFill/>
+        <a:ln>
+          <a:noFill/>
+        </a:ln>
+        <a:effectLst/>
+      </c:spPr>
+    </c:plotArea>
+    <c:legend>
+      <c:legendPos val="b"/>
+      <c:overlay val="0"/>
+      <c:spPr>
+        <a:noFill/>
+        <a:ln>
+          <a:noFill/>
+        </a:ln>
+        <a:effectLst/>
+      </c:spPr>
+      <c:txPr>
+        <a:bodyPr rot="0" spcFirstLastPara="1" vertOverflow="ellipsis" vert="horz" wrap="square" anchor="ctr" anchorCtr="1"/>
+        <a:lstStyle/>
+        <a:p>
+          <a:pPr>
+            <a:defRPr sz="900" b="0" i="0" u="none" strike="noStrike" kern="1200" baseline="0">
+              <a:solidFill>
+                <a:schemeClr val="tx1">
+                  <a:lumMod val="65000"/>
+                  <a:lumOff val="35000"/>
+                </a:schemeClr>
+              </a:solidFill>
+              <a:latin typeface="+mn-lt"/>
+              <a:ea typeface="+mn-ea"/>
+              <a:cs typeface="+mn-cs"/>
+            </a:defRPr>
+          </a:pPr>
+          <a:endParaRPr lang="en-US"/>
+        </a:p>
+      </c:txPr>
+    </c:legend>
+    <c:plotVisOnly val="1"/>
+    <c:dispBlanksAs val="gap"/>
+    <c:showDLblsOverMax val="0"/>
+  </c:chart>
+  <c:spPr>
+    <a:solidFill>
+      <a:schemeClr val="bg1"/>
+    </a:solidFill>
+    <a:ln w="9525" cap="flat" cmpd="sng" algn="ctr">
+      <a:solidFill>
+        <a:schemeClr val="tx1">
+          <a:lumMod val="15000"/>
+          <a:lumOff val="85000"/>
+        </a:schemeClr>
+      </a:solidFill>
+      <a:round/>
+    </a:ln>
+    <a:effectLst/>
+  </c:spPr>
+  <c:txPr>
+    <a:bodyPr/>
+    <a:lstStyle/>
+    <a:p>
+      <a:pPr>
+        <a:defRPr/>
+      </a:pPr>
+      <a:endParaRPr lang="en-US"/>
+    </a:p>
+  </c:txPr>
+  <c:externalData r:id="rId3">
+    <c:autoUpdate val="0"/>
+  </c:externalData>
+</c:chartSpace>
+</file>
+
+<file path=word/charts/colors1.xml><?xml version="1.0" encoding="utf-8"?>
+<cs:colorStyle xmlns:cs="http://schemas.microsoft.com/office/drawing/2012/chartStyle" xmlns:a="http://schemas.openxmlformats.org/drawingml/2006/main" meth="cycle" id="10">
+  <a:schemeClr val="accent1"/>
+  <a:schemeClr val="accent2"/>
+  <a:schemeClr val="accent3"/>
+  <a:schemeClr val="accent4"/>
+  <a:schemeClr val="accent5"/>
+  <a:schemeClr val="accent6"/>
+  <cs:variation/>
+  <cs:variation>
+    <a:lumMod val="60000"/>
+  </cs:variation>
+  <cs:variation>
+    <a:lumMod val="80000"/>
+    <a:lumOff val="20000"/>
+  </cs:variation>
+  <cs:variation>
+    <a:lumMod val="80000"/>
+  </cs:variation>
+  <cs:variation>
+    <a:lumMod val="60000"/>
+    <a:lumOff val="40000"/>
+  </cs:variation>
+  <cs:variation>
+    <a:lumMod val="50000"/>
+  </cs:variation>
+  <cs:variation>
+    <a:lumMod val="70000"/>
+    <a:lumOff val="30000"/>
+  </cs:variation>
+  <cs:variation>
+    <a:lumMod val="70000"/>
+  </cs:variation>
+  <cs:variation>
+    <a:lumMod val="50000"/>
+    <a:lumOff val="50000"/>
+  </cs:variation>
+</cs:colorStyle>
+</file>
+
+<file path=word/charts/style1.xml><?xml version="1.0" encoding="utf-8"?>
+<cs:chartStyle xmlns:cs="http://schemas.microsoft.com/office/drawing/2012/chartStyle" xmlns:a="http://schemas.openxmlformats.org/drawingml/2006/main" id="322">
+  <cs:axisTitle>
+    <cs:lnRef idx="0"/>
+    <cs:fillRef idx="0"/>
+    <cs:effectRef idx="0"/>
+    <cs:fontRef idx="minor">
+      <a:schemeClr val="tx1">
+        <a:lumMod val="65000"/>
+        <a:lumOff val="35000"/>
+      </a:schemeClr>
+    </cs:fontRef>
+    <cs:defRPr sz="1000" kern="1200"/>
+  </cs:axisTitle>
+  <cs:categoryAxis>
+    <cs:lnRef idx="0"/>
+    <cs:fillRef idx="0"/>
+    <cs:effectRef idx="0"/>
+    <cs:fontRef idx="minor">
+      <a:schemeClr val="tx1">
+        <a:lumMod val="65000"/>
+        <a:lumOff val="35000"/>
+      </a:schemeClr>
+    </cs:fontRef>
+    <cs:spPr>
+      <a:ln w="9525" cap="flat" cmpd="sng" algn="ctr">
+        <a:solidFill>
+          <a:schemeClr val="tx1">
+            <a:lumMod val="15000"/>
+            <a:lumOff val="85000"/>
+          </a:schemeClr>
+        </a:solidFill>
+        <a:round/>
+      </a:ln>
+    </cs:spPr>
+    <cs:defRPr sz="900" kern="1200"/>
+  </cs:categoryAxis>
+  <cs:chartArea mods="allowNoFillOverride allowNoLineOverride">
+    <cs:lnRef idx="0"/>
+    <cs:fillRef idx="0"/>
+    <cs:effectRef idx="0"/>
+    <cs:fontRef idx="minor">
+      <a:schemeClr val="tx1"/>
+    </cs:fontRef>
+    <cs:spPr>
+      <a:solidFill>
+        <a:schemeClr val="bg1"/>
+      </a:solidFill>
+      <a:ln w="9525" cap="flat" cmpd="sng" algn="ctr">
+        <a:solidFill>
+          <a:schemeClr val="tx1">
+            <a:lumMod val="15000"/>
+            <a:lumOff val="85000"/>
+          </a:schemeClr>
+        </a:solidFill>
+        <a:round/>
+      </a:ln>
+    </cs:spPr>
+    <cs:defRPr sz="1000" kern="1200"/>
+  </cs:chartArea>
+  <cs:dataLabel>
+    <cs:lnRef idx="0"/>
+    <cs:fillRef idx="0"/>
+    <cs:effectRef idx="0"/>
+    <cs:fontRef idx="minor">
+      <a:schemeClr val="tx1">
+        <a:lumMod val="75000"/>
+        <a:lumOff val="25000"/>
+      </a:schemeClr>
+    </cs:fontRef>
+    <cs:defRPr sz="900" kern="1200"/>
+  </cs:dataLabel>
+  <cs:dataLabelCallout>
+    <cs:lnRef idx="0"/>
+    <cs:fillRef idx="0"/>
+    <cs:effectRef idx="0"/>
+    <cs:fontRef idx="minor">
+      <a:schemeClr val="dk1">
+        <a:lumMod val="65000"/>
+        <a:lumOff val="35000"/>
+      </a:schemeClr>
+    </cs:fontRef>
+    <cs:spPr>
+      <a:solidFill>
+        <a:schemeClr val="lt1"/>
+      </a:solidFill>
+      <a:ln>
+        <a:solidFill>
+          <a:schemeClr val="dk1">
+            <a:lumMod val="25000"/>
+            <a:lumOff val="75000"/>
+          </a:schemeClr>
+        </a:solidFill>
+      </a:ln>
+    </cs:spPr>
+    <cs:defRPr sz="900" kern="1200"/>
+    <cs:bodyPr rot="0" spcFirstLastPara="1" vertOverflow="clip" horzOverflow="clip" vert="horz" wrap="square" lIns="36576" tIns="18288" rIns="36576" bIns="18288" anchor="ctr" anchorCtr="1">
+      <a:spAutoFit/>
+    </cs:bodyPr>
+  </cs:dataLabelCallout>
+  <cs:dataPoint>
+    <cs:lnRef idx="0"/>
+    <cs:fillRef idx="1">
+      <cs:styleClr val="auto"/>
+    </cs:fillRef>
+    <cs:effectRef idx="0"/>
+    <cs:fontRef idx="minor">
+      <a:schemeClr val="tx1"/>
+    </cs:fontRef>
+  </cs:dataPoint>
+  <cs:dataPoint3D>
+    <cs:lnRef idx="0"/>
+    <cs:fillRef idx="1">
+      <cs:styleClr val="auto"/>
+    </cs:fillRef>
+    <cs:effectRef idx="0"/>
+    <cs:fontRef idx="minor">
+      <a:schemeClr val="tx1"/>
+    </cs:fontRef>
+  </cs:dataPoint3D>
+  <cs:dataPointLine>
+    <cs:lnRef idx="0">
+      <cs:styleClr val="auto"/>
+    </cs:lnRef>
+    <cs:fillRef idx="1"/>
+    <cs:effectRef idx="0"/>
+    <cs:fontRef idx="minor">
+      <a:schemeClr val="tx1"/>
+    </cs:fontRef>
+    <cs:spPr>
+      <a:ln w="28575" cap="rnd">
+        <a:solidFill>
+          <a:schemeClr val="phClr"/>
+        </a:solidFill>
+        <a:round/>
+      </a:ln>
+    </cs:spPr>
+  </cs:dataPointLine>
+  <cs:dataPointMarker>
+    <cs:lnRef idx="0">
+      <cs:styleClr val="auto"/>
+    </cs:lnRef>
+    <cs:fillRef idx="1">
+      <cs:styleClr val="auto"/>
+    </cs:fillRef>
+    <cs:effectRef idx="0"/>
+    <cs:fontRef idx="minor">
+      <a:schemeClr val="tx1"/>
+    </cs:fontRef>
+    <cs:spPr>
+      <a:ln w="9525">
+        <a:solidFill>
+          <a:schemeClr val="phClr"/>
+        </a:solidFill>
+      </a:ln>
+    </cs:spPr>
+  </cs:dataPointMarker>
+  <cs:dataPointMarkerLayout symbol="circle" size="5"/>
+  <cs:dataPointWireframe>
+    <cs:lnRef idx="0">
+      <cs:styleClr val="auto"/>
+    </cs:lnRef>
+    <cs:fillRef idx="1"/>
+    <cs:effectRef idx="0"/>
+    <cs:fontRef idx="minor">
+      <a:schemeClr val="tx1"/>
+    </cs:fontRef>
+    <cs:spPr>
+      <a:ln w="9525" cap="rnd">
+        <a:solidFill>
+          <a:schemeClr val="phClr"/>
+        </a:solidFill>
+        <a:round/>
+      </a:ln>
+    </cs:spPr>
+  </cs:dataPointWireframe>
+  <cs:dataTable>
+    <cs:lnRef idx="0"/>
+    <cs:fillRef idx="0"/>
+    <cs:effectRef idx="0"/>
+    <cs:fontRef idx="minor">
+      <a:schemeClr val="tx1">
+        <a:lumMod val="65000"/>
+        <a:lumOff val="35000"/>
+      </a:schemeClr>
+    </cs:fontRef>
+    <cs:spPr>
+      <a:noFill/>
+      <a:ln w="9525" cap="flat" cmpd="sng" algn="ctr">
+        <a:solidFill>
+          <a:schemeClr val="tx1">
+            <a:lumMod val="15000"/>
+            <a:lumOff val="85000"/>
+          </a:schemeClr>
+        </a:solidFill>
+        <a:round/>
+      </a:ln>
+    </cs:spPr>
+    <cs:defRPr sz="900" kern="1200"/>
+  </cs:dataTable>
+  <cs:downBar>
+    <cs:lnRef idx="0"/>
+    <cs:fillRef idx="0"/>
+    <cs:effectRef idx="0"/>
+    <cs:fontRef idx="minor">
+      <a:schemeClr val="tx1"/>
+    </cs:fontRef>
+    <cs:spPr>
+      <a:solidFill>
+        <a:schemeClr val="dk1">
+          <a:lumMod val="75000"/>
+          <a:lumOff val="25000"/>
+        </a:schemeClr>
+      </a:solidFill>
+      <a:ln w="9525" cap="flat" cmpd="sng" algn="ctr">
+        <a:solidFill>
+          <a:schemeClr val="tx1">
+            <a:lumMod val="65000"/>
+            <a:lumOff val="35000"/>
+          </a:schemeClr>
+        </a:solidFill>
+        <a:round/>
+      </a:ln>
+    </cs:spPr>
+  </cs:downBar>
+  <cs:dropLine>
+    <cs:lnRef idx="0"/>
+    <cs:fillRef idx="0"/>
+    <cs:effectRef idx="0"/>
+    <cs:fontRef idx="minor">
+      <a:schemeClr val="tx1"/>
+    </cs:fontRef>
+    <cs:spPr>
+      <a:ln w="9525" cap="flat" cmpd="sng" algn="ctr">
+        <a:solidFill>
+          <a:schemeClr val="tx1">
+            <a:lumMod val="35000"/>
+            <a:lumOff val="65000"/>
+          </a:schemeClr>
+        </a:solidFill>
+        <a:round/>
+      </a:ln>
+    </cs:spPr>
+  </cs:dropLine>
+  <cs:errorBar>
+    <cs:lnRef idx="0"/>
+    <cs:fillRef idx="0"/>
+    <cs:effectRef idx="0"/>
+    <cs:fontRef idx="minor">
+      <a:schemeClr val="tx1"/>
+    </cs:fontRef>
+    <cs:spPr>
+      <a:ln w="9525" cap="flat" cmpd="sng" algn="ctr">
+        <a:solidFill>
+          <a:schemeClr val="tx1">
+            <a:lumMod val="65000"/>
+            <a:lumOff val="35000"/>
+          </a:schemeClr>
+        </a:solidFill>
+        <a:round/>
+      </a:ln>
+    </cs:spPr>
+  </cs:errorBar>
+  <cs:floor>
+    <cs:lnRef idx="0"/>
+    <cs:fillRef idx="0"/>
+    <cs:effectRef idx="0"/>
+    <cs:fontRef idx="minor">
+      <a:schemeClr val="tx1"/>
+    </cs:fontRef>
+    <cs:spPr>
+      <a:noFill/>
+      <a:ln>
+        <a:noFill/>
+      </a:ln>
+    </cs:spPr>
+  </cs:floor>
+  <cs:gridlineMajor>
+    <cs:lnRef idx="0"/>
+    <cs:fillRef idx="0"/>
+    <cs:effectRef idx="0"/>
+    <cs:fontRef idx="minor">
+      <a:schemeClr val="tx1"/>
+    </cs:fontRef>
+    <cs:spPr>
+      <a:ln w="9525" cap="flat" cmpd="sng" algn="ctr">
+        <a:solidFill>
+          <a:schemeClr val="tx1">
+            <a:lumMod val="15000"/>
+            <a:lumOff val="85000"/>
+          </a:schemeClr>
+        </a:solidFill>
+        <a:round/>
+      </a:ln>
+    </cs:spPr>
+  </cs:gridlineMajor>
+  <cs:gridlineMinor>
+    <cs:lnRef idx="0"/>
+    <cs:fillRef idx="0"/>
+    <cs:effectRef idx="0"/>
+    <cs:fontRef idx="minor">
+      <a:schemeClr val="tx1"/>
+    </cs:fontRef>
+    <cs:spPr>
+      <a:ln w="9525" cap="flat" cmpd="sng" algn="ctr">
+        <a:solidFill>
+          <a:schemeClr val="tx1">
+            <a:lumMod val="5000"/>
+            <a:lumOff val="95000"/>
+          </a:schemeClr>
+        </a:solidFill>
+        <a:round/>
+      </a:ln>
+    </cs:spPr>
+  </cs:gridlineMinor>
+  <cs:hiLoLine>
+    <cs:lnRef idx="0"/>
+    <cs:fillRef idx="0"/>
+    <cs:effectRef idx="0"/>
+    <cs:fontRef idx="minor">
+      <a:schemeClr val="tx1"/>
+    </cs:fontRef>
+    <cs:spPr>
+      <a:ln w="9525" cap="flat" cmpd="sng" algn="ctr">
+        <a:solidFill>
+          <a:schemeClr val="tx1">
+            <a:lumMod val="75000"/>
+            <a:lumOff val="25000"/>
+          </a:schemeClr>
+        </a:solidFill>
+        <a:round/>
+      </a:ln>
+    </cs:spPr>
+  </cs:hiLoLine>
+  <cs:leaderLine>
+    <cs:lnRef idx="0"/>
+    <cs:fillRef idx="0"/>
+    <cs:effectRef idx="0"/>
+    <cs:fontRef idx="minor">
+      <a:schemeClr val="tx1"/>
+    </cs:fontRef>
+    <cs:spPr>
+      <a:ln w="9525" cap="flat" cmpd="sng" algn="ctr">
+        <a:solidFill>
+          <a:schemeClr val="tx1">
+            <a:lumMod val="35000"/>
+            <a:lumOff val="65000"/>
+          </a:schemeClr>
+        </a:solidFill>
+        <a:round/>
+      </a:ln>
+    </cs:spPr>
+  </cs:leaderLine>
+  <cs:legend>
+    <cs:lnRef idx="0"/>
+    <cs:fillRef idx="0"/>
+    <cs:effectRef idx="0"/>
+    <cs:fontRef idx="minor">
+      <a:schemeClr val="tx1">
+        <a:lumMod val="65000"/>
+        <a:lumOff val="35000"/>
+      </a:schemeClr>
+    </cs:fontRef>
+    <cs:defRPr sz="900" kern="1200"/>
+  </cs:legend>
+  <cs:plotArea mods="allowNoFillOverride allowNoLineOverride">
+    <cs:lnRef idx="0"/>
+    <cs:fillRef idx="0"/>
+    <cs:effectRef idx="0"/>
+    <cs:fontRef idx="minor">
+      <a:schemeClr val="tx1"/>
+    </cs:fontRef>
+  </cs:plotArea>
+  <cs:plotArea3D mods="allowNoFillOverride allowNoLineOverride">
+    <cs:lnRef idx="0"/>
+    <cs:fillRef idx="0"/>
+    <cs:effectRef idx="0"/>
+    <cs:fontRef idx="minor">
+      <a:schemeClr val="tx1"/>
+    </cs:fontRef>
+  </cs:plotArea3D>
+  <cs:seriesAxis>
+    <cs:lnRef idx="0"/>
+    <cs:fillRef idx="0"/>
+    <cs:effectRef idx="0"/>
+    <cs:fontRef idx="minor">
+      <a:schemeClr val="tx1">
+        <a:lumMod val="65000"/>
+        <a:lumOff val="35000"/>
+      </a:schemeClr>
+    </cs:fontRef>
+    <cs:spPr>
+      <a:ln w="9525" cap="flat" cmpd="sng" algn="ctr">
+        <a:solidFill>
+          <a:schemeClr val="tx1">
+            <a:lumMod val="15000"/>
+            <a:lumOff val="85000"/>
+          </a:schemeClr>
+        </a:solidFill>
+        <a:round/>
+      </a:ln>
+    </cs:spPr>
+    <cs:defRPr sz="900" kern="1200"/>
+  </cs:seriesAxis>
+  <cs:seriesLine>
+    <cs:lnRef idx="0"/>
+    <cs:fillRef idx="0"/>
+    <cs:effectRef idx="0"/>
+    <cs:fontRef idx="minor">
+      <a:schemeClr val="tx1"/>
+    </cs:fontRef>
+    <cs:spPr>
+      <a:ln w="9525" cap="flat" cmpd="sng" algn="ctr">
+        <a:solidFill>
+          <a:schemeClr val="tx1">
+            <a:lumMod val="35000"/>
+            <a:lumOff val="65000"/>
+          </a:schemeClr>
+        </a:solidFill>
+        <a:round/>
+      </a:ln>
+    </cs:spPr>
+  </cs:seriesLine>
+  <cs:title>
+    <cs:lnRef idx="0"/>
+    <cs:fillRef idx="0"/>
+    <cs:effectRef idx="0"/>
+    <cs:fontRef idx="minor">
+      <a:schemeClr val="tx1">
+        <a:lumMod val="65000"/>
+        <a:lumOff val="35000"/>
+      </a:schemeClr>
+    </cs:fontRef>
+    <cs:defRPr sz="1400" b="0" kern="1200" spc="0" baseline="0"/>
+  </cs:title>
+  <cs:trendline>
+    <cs:lnRef idx="0">
+      <cs:styleClr val="auto"/>
+    </cs:lnRef>
+    <cs:fillRef idx="0"/>
+    <cs:effectRef idx="0"/>
+    <cs:fontRef idx="minor">
+      <a:schemeClr val="tx1"/>
+    </cs:fontRef>
+    <cs:spPr>
+      <a:ln w="19050" cap="rnd">
+        <a:solidFill>
+          <a:schemeClr val="phClr"/>
+        </a:solidFill>
+        <a:prstDash val="sysDot"/>
+      </a:ln>
+    </cs:spPr>
+  </cs:trendline>
+  <cs:trendlineLabel>
+    <cs:lnRef idx="0"/>
+    <cs:fillRef idx="0"/>
+    <cs:effectRef idx="0"/>
+    <cs:fontRef idx="minor">
+      <a:schemeClr val="tx1">
+        <a:lumMod val="65000"/>
+        <a:lumOff val="35000"/>
+      </a:schemeClr>
+    </cs:fontRef>
+    <cs:defRPr sz="900" kern="1200"/>
+  </cs:trendlineLabel>
+  <cs:upBar>
+    <cs:lnRef idx="0"/>
+    <cs:fillRef idx="0"/>
+    <cs:effectRef idx="0"/>
+    <cs:fontRef idx="minor">
+      <a:schemeClr val="tx1"/>
+    </cs:fontRef>
+    <cs:spPr>
+      <a:solidFill>
+        <a:schemeClr val="lt1"/>
+      </a:solidFill>
+      <a:ln w="9525" cap="flat" cmpd="sng" algn="ctr">
+        <a:solidFill>
+          <a:schemeClr val="tx1">
+            <a:lumMod val="65000"/>
+            <a:lumOff val="35000"/>
+          </a:schemeClr>
+        </a:solidFill>
+        <a:round/>
+      </a:ln>
+    </cs:spPr>
+  </cs:upBar>
+  <cs:valueAxis>
+    <cs:lnRef idx="0"/>
+    <cs:fillRef idx="0"/>
+    <cs:effectRef idx="0"/>
+    <cs:fontRef idx="minor">
+      <a:schemeClr val="tx1">
+        <a:lumMod val="65000"/>
+        <a:lumOff val="35000"/>
+      </a:schemeClr>
+    </cs:fontRef>
+    <cs:defRPr sz="900" kern="1200"/>
+  </cs:valueAxis>
+  <cs:wall>
+    <cs:lnRef idx="0"/>
+    <cs:fillRef idx="0"/>
+    <cs:effectRef idx="0"/>
+    <cs:fontRef idx="minor">
+      <a:schemeClr val="tx1"/>
+    </cs:fontRef>
+    <cs:spPr>
+      <a:noFill/>
+      <a:ln>
+        <a:noFill/>
+      </a:ln>
+    </cs:spPr>
+  </cs:wall>
+</cs:chartStyle>
 </file>
 
 <file path=word/theme/theme1.xml><?xml version="1.0" encoding="utf-8"?>

</xml_diff>